<commit_message>
describe code guidelines and use cases in documentation
</commit_message>
<xml_diff>
--- a/doc/Dokumentation.docx
+++ b/doc/Dokumentation.docx
@@ -198,39 +198,7 @@
                 <w:color w:val="000000"/>
                 <w:szCs w:val="18"/>
               </w:rPr>
-              <w:fldChar w:fldCharType="begin"/>
-            </w:r>
-            <w:r>
-              <w:rPr>
-                <w:b/>
-                <w:color w:val="000000"/>
-                <w:szCs w:val="18"/>
-              </w:rPr>
-              <w:instrText xml:space="preserve"> TITLE   \* MERGEFORMAT </w:instrText>
-            </w:r>
-            <w:r>
-              <w:rPr>
-                <w:b/>
-                <w:color w:val="000000"/>
-                <w:szCs w:val="18"/>
-              </w:rPr>
-              <w:fldChar w:fldCharType="separate"/>
-            </w:r>
-            <w:r>
-              <w:rPr>
-                <w:b/>
-                <w:color w:val="000000"/>
-                <w:szCs w:val="18"/>
-              </w:rPr>
-              <w:t>Vorlage Arbeitsbuch und IPA</w:t>
-            </w:r>
-            <w:r>
-              <w:rPr>
-                <w:b/>
-                <w:color w:val="000000"/>
-                <w:szCs w:val="18"/>
-              </w:rPr>
-              <w:fldChar w:fldCharType="end"/>
+              <w:t>Projektarbeit ÜK 318</w:t>
             </w:r>
           </w:p>
         </w:tc>
@@ -311,7 +279,7 @@
                 <w:color w:val="000000"/>
                 <w:szCs w:val="18"/>
               </w:rPr>
-              <w:t>Mittwoch, 28. November 2018</w:t>
+              <w:t>Montag, 3. Dezember 2018</w:t>
             </w:r>
             <w:r>
               <w:rPr>
@@ -577,7 +545,8 @@
       </w:sdtPr>
       <w:sdtEndPr>
         <w:rPr>
-          <w:color w:val="000000"/>
+          <w:b/>
+          <w:bCs/>
         </w:rPr>
       </w:sdtEndPr>
       <w:sdtContent>
@@ -1780,6 +1749,13 @@
               <w:bCs/>
               <w:lang w:val="de-DE"/>
             </w:rPr>
+            <w:sectPr>
+              <w:headerReference w:type="default" r:id="rId16"/>
+              <w:pgSz w:w="11906" w:h="16838" w:code="9"/>
+              <w:pgMar w:top="2268" w:right="992" w:bottom="1559" w:left="992" w:header="1077" w:footer="737" w:gutter="0"/>
+              <w:cols w:space="708"/>
+              <w:docGrid w:linePitch="360"/>
+            </w:sectPr>
           </w:pPr>
           <w:r>
             <w:rPr>
@@ -1797,49 +1773,1385 @@
               <w:bCs/>
               <w:lang w:val="de-DE"/>
             </w:rPr>
-            <w:sectPr>
-              <w:headerReference w:type="default" r:id="rId16"/>
-              <w:pgSz w:w="11906" w:h="16838" w:code="9"/>
-              <w:pgMar w:top="2268" w:right="992" w:bottom="1559" w:left="992" w:header="1077" w:footer="737" w:gutter="0"/>
-              <w:cols w:space="708"/>
-              <w:docGrid w:linePitch="360"/>
-            </w:sectPr>
-          </w:pPr>
-          <w:bookmarkStart w:id="22" w:name="_GoBack"/>
-          <w:bookmarkEnd w:id="22"/>
-        </w:p>
-        <w:p>
-          <w:pPr>
-            <w:pStyle w:val="Text"/>
-            <w:rPr>
-              <w:lang w:val="de-DE"/>
-            </w:rPr>
           </w:pPr>
         </w:p>
       </w:sdtContent>
     </w:sdt>
-    <w:bookmarkEnd w:id="20" w:displacedByCustomXml="prev"/>
-    <w:bookmarkEnd w:id="21" w:displacedByCustomXml="prev"/>
+    <w:bookmarkStart w:id="22" w:name="_Toc522007829" w:displacedByCustomXml="prev"/>
+    <w:bookmarkStart w:id="23" w:name="_Ref472948373" w:displacedByCustomXml="prev"/>
+    <w:bookmarkStart w:id="24" w:name="_Ref472948370" w:displacedByCustomXml="prev"/>
+    <w:bookmarkEnd w:id="21"/>
+    <w:bookmarkEnd w:id="20"/>
+    <w:bookmarkEnd w:id="24"/>
+    <w:bookmarkEnd w:id="23"/>
+    <w:bookmarkEnd w:id="22"/>
     <w:p>
       <w:pPr>
         <w:pStyle w:val="berschrift1"/>
+        <w:jc w:val="both"/>
+      </w:pPr>
+      <w:r>
+        <w:lastRenderedPageBreak/>
+        <w:t>Einleitung</w:t>
+      </w:r>
+    </w:p>
+    <w:p>
+      <w:pPr>
+        <w:pStyle w:val="Text"/>
+      </w:pPr>
+      <w:r>
+        <w:t xml:space="preserve">Wir sind ein </w:t>
+      </w:r>
+      <w:r>
         <w:rPr>
-          <w:lang w:val="de-DE"/>
+          <w:b/>
         </w:rPr>
-      </w:pPr>
+        <w:t>zuverlässiger</w:t>
+      </w:r>
+      <w:r>
+        <w:t xml:space="preserve">, </w:t>
+      </w:r>
       <w:r>
         <w:rPr>
-          <w:lang w:val="de-DE"/>
+          <w:b/>
         </w:rPr>
+        <w:t>effizienter</w:t>
+      </w:r>
+      <w:r>
+        <w:t xml:space="preserve"> und </w:t>
+      </w:r>
+      <w:r>
+        <w:rPr>
+          <w:b/>
+        </w:rPr>
+        <w:t>erfolgreicher</w:t>
+      </w:r>
+      <w:r>
+        <w:t xml:space="preserve"> Anbieter für Software-Lösungen. Damit tragen wir nachhaltig zur </w:t>
+      </w:r>
+      <w:r>
+        <w:rPr>
+          <w:b/>
+        </w:rPr>
+        <w:t>Zufriedenheit</w:t>
+      </w:r>
+      <w:r>
+        <w:t xml:space="preserve"> und zum </w:t>
+      </w:r>
+      <w:r>
+        <w:rPr>
+          <w:b/>
+        </w:rPr>
+        <w:t>Erfolg</w:t>
+      </w:r>
+      <w:r>
+        <w:t xml:space="preserve"> der fenaco-LANDI-Gruppe und </w:t>
+      </w:r>
+      <w:r>
+        <w:rPr>
+          <w:b/>
+        </w:rPr>
+        <w:t>unseren</w:t>
+      </w:r>
+      <w:r>
+        <w:t xml:space="preserve"> </w:t>
+      </w:r>
+      <w:r>
+        <w:rPr>
+          <w:b/>
+        </w:rPr>
+        <w:t>Kunden</w:t>
+      </w:r>
+      <w:r>
+        <w:t xml:space="preserve"> in der </w:t>
+      </w:r>
+      <w:r>
+        <w:t>DACH-Region bei.</w:t>
+      </w:r>
+    </w:p>
+    <w:p>
+      <w:pPr>
+        <w:pStyle w:val="berschrift1"/>
+      </w:pPr>
+      <w:r>
         <w:lastRenderedPageBreak/>
-        <w:t>Überschrift</w:t>
+        <w:t>Code Guid</w:t>
+      </w:r>
+      <w:r>
+        <w:t>e</w:t>
+      </w:r>
+      <w:r>
+        <w:t>lines</w:t>
+      </w:r>
+    </w:p>
+    <w:p>
+      <w:pPr>
+        <w:pStyle w:val="Textkrper"/>
+      </w:pPr>
+      <w:r>
+        <w:t>Alles was nicht mit Ausgaben an den Benutzer zu tun hat, ist in Englisch zu halten. (Klassen, Variablen, Methoden, …)</w:t>
+      </w:r>
+    </w:p>
+    <w:p>
+      <w:pPr>
+        <w:pStyle w:val="berschrift2"/>
+      </w:pPr>
+      <w:r>
+        <w:t>Klassennamen</w:t>
+      </w:r>
+    </w:p>
+    <w:p>
+      <w:pPr>
+        <w:pStyle w:val="Textkrper"/>
+      </w:pPr>
+      <w:r>
+        <w:t>Klassennamen werden in CamelCase geschrieben und beginnen mit einem Grossbuchstaben. Der Name der Klasse sollte ein Nomen sein.</w:t>
+      </w:r>
+    </w:p>
+    <w:p>
+      <w:pPr>
+        <w:pStyle w:val="Textkrper"/>
+      </w:pPr>
+      <w:r>
+        <w:drawing>
+          <wp:inline distT="0" distB="0" distL="0" distR="0" wp14:anchorId="3D87606B" wp14:editId="1E47F938">
+            <wp:extent cx="3648584" cy="1019317"/>
+            <wp:effectExtent l="0" t="0" r="9525" b="9525"/>
+            <wp:docPr id="3" name="Grafik 3"/>
+            <wp:cNvGraphicFramePr>
+              <a:graphicFrameLocks xmlns:a="http://schemas.openxmlformats.org/drawingml/2006/main" noChangeAspect="1"/>
+            </wp:cNvGraphicFramePr>
+            <a:graphic xmlns:a="http://schemas.openxmlformats.org/drawingml/2006/main">
+              <a:graphicData uri="http://schemas.openxmlformats.org/drawingml/2006/picture">
+                <pic:pic xmlns:pic="http://schemas.openxmlformats.org/drawingml/2006/picture">
+                  <pic:nvPicPr>
+                    <pic:cNvPr id="1" name=""/>
+                    <pic:cNvPicPr/>
+                  </pic:nvPicPr>
+                  <pic:blipFill>
+                    <a:blip r:embed="rId17"/>
+                    <a:stretch>
+                      <a:fillRect/>
+                    </a:stretch>
+                  </pic:blipFill>
+                  <pic:spPr>
+                    <a:xfrm>
+                      <a:off x="0" y="0"/>
+                      <a:ext cx="3648584" cy="1019317"/>
+                    </a:xfrm>
+                    <a:prstGeom prst="rect">
+                      <a:avLst/>
+                    </a:prstGeom>
+                  </pic:spPr>
+                </pic:pic>
+              </a:graphicData>
+            </a:graphic>
+          </wp:inline>
+        </w:drawing>
+      </w:r>
+    </w:p>
+    <w:p>
+      <w:pPr>
+        <w:pStyle w:val="berschrift2"/>
+      </w:pPr>
+      <w:r>
+        <w:t>Variabel-Namen</w:t>
+      </w:r>
+    </w:p>
+    <w:p>
+      <w:pPr>
+        <w:pStyle w:val="Textkrper"/>
+      </w:pPr>
+      <w:r>
+        <w:t>Variabel-Namen sind ebenfalls in CamelCase geschrieben, beginnen jedoch mit einem kleinen Buchstaben. Hierbei spielt es keine Rolle, ob die Variable global, lokal oder ein Attribut einer Methode ist. Die einzige Ausnahme bildet die Konstante, welche nur in Grossbuchstaben geschrieben wird. In einer Konstante werden die einzelnen Wörter mit Underscore (_) getrennt.</w:t>
+      </w:r>
+    </w:p>
+    <w:p>
+      <w:pPr>
+        <w:pStyle w:val="Textkrper"/>
+      </w:pPr>
+      <w:r>
+        <w:drawing>
+          <wp:inline distT="0" distB="0" distL="0" distR="0" wp14:anchorId="08453B56" wp14:editId="3E2890EA">
+            <wp:extent cx="6300470" cy="3334385"/>
+            <wp:effectExtent l="0" t="0" r="5080" b="0"/>
+            <wp:docPr id="5" name="Grafik 5"/>
+            <wp:cNvGraphicFramePr>
+              <a:graphicFrameLocks xmlns:a="http://schemas.openxmlformats.org/drawingml/2006/main" noChangeAspect="1"/>
+            </wp:cNvGraphicFramePr>
+            <a:graphic xmlns:a="http://schemas.openxmlformats.org/drawingml/2006/main">
+              <a:graphicData uri="http://schemas.openxmlformats.org/drawingml/2006/picture">
+                <pic:pic xmlns:pic="http://schemas.openxmlformats.org/drawingml/2006/picture">
+                  <pic:nvPicPr>
+                    <pic:cNvPr id="1" name=""/>
+                    <pic:cNvPicPr/>
+                  </pic:nvPicPr>
+                  <pic:blipFill>
+                    <a:blip r:embed="rId18"/>
+                    <a:stretch>
+                      <a:fillRect/>
+                    </a:stretch>
+                  </pic:blipFill>
+                  <pic:spPr>
+                    <a:xfrm>
+                      <a:off x="0" y="0"/>
+                      <a:ext cx="6300470" cy="3334385"/>
+                    </a:xfrm>
+                    <a:prstGeom prst="rect">
+                      <a:avLst/>
+                    </a:prstGeom>
+                  </pic:spPr>
+                </pic:pic>
+              </a:graphicData>
+            </a:graphic>
+          </wp:inline>
+        </w:drawing>
+      </w:r>
+    </w:p>
+    <w:p>
+      <w:pPr>
+        <w:tabs>
+          <w:tab w:val="clear" w:pos="3402"/>
+          <w:tab w:val="clear" w:pos="6804"/>
+        </w:tabs>
+        <w:spacing w:line="240" w:lineRule="auto"/>
+      </w:pPr>
+      <w:r>
+        <w:br w:type="page"/>
+      </w:r>
+    </w:p>
+    <w:p>
+      <w:pPr>
+        <w:pStyle w:val="berschrift2"/>
+      </w:pPr>
+      <w:r>
+        <w:lastRenderedPageBreak/>
+        <w:t>Methoden</w:t>
+      </w:r>
+    </w:p>
+    <w:p>
+      <w:pPr>
+        <w:pStyle w:val="Textkrper"/>
+      </w:pPr>
+      <w:r>
+        <w:t>Auch Methoden-Namen werden in CamelCase geschrieben. Auch hier beginnt der Name mit einem kleinen Buchstaben. Eine Methoden-Name sollte ein Zusammenspiel zwischen einem Verb und einem Nomen sein. Wenn die Aktion in der Methode etwas mit dem Objekt selber macht, kann auch nur ein Verb verwendet werden (z.B. Duration.parse(…)).</w:t>
+      </w:r>
+      <w:r>
+        <w:t xml:space="preserve"> Zwischen zwei Methoden ist immer eine Linie Abstand.</w:t>
+      </w:r>
+      <w:r>
+        <w:t xml:space="preserve"> Alle public-Methoden haben oberhalb der Methodendeklaration einen XML-Kommentar (///).</w:t>
+      </w:r>
+    </w:p>
+    <w:p>
+      <w:pPr>
+        <w:pStyle w:val="Textkrper"/>
+      </w:pPr>
+      <w:r>
+        <w:drawing>
+          <wp:inline distT="0" distB="0" distL="0" distR="0" wp14:anchorId="0BCCC966" wp14:editId="030DE484">
+            <wp:extent cx="6300470" cy="2192655"/>
+            <wp:effectExtent l="0" t="0" r="5080" b="0"/>
+            <wp:docPr id="11" name="Grafik 11"/>
+            <wp:cNvGraphicFramePr>
+              <a:graphicFrameLocks xmlns:a="http://schemas.openxmlformats.org/drawingml/2006/main" noChangeAspect="1"/>
+            </wp:cNvGraphicFramePr>
+            <a:graphic xmlns:a="http://schemas.openxmlformats.org/drawingml/2006/main">
+              <a:graphicData uri="http://schemas.openxmlformats.org/drawingml/2006/picture">
+                <pic:pic xmlns:pic="http://schemas.openxmlformats.org/drawingml/2006/picture">
+                  <pic:nvPicPr>
+                    <pic:cNvPr id="1" name=""/>
+                    <pic:cNvPicPr/>
+                  </pic:nvPicPr>
+                  <pic:blipFill>
+                    <a:blip r:embed="rId19"/>
+                    <a:stretch>
+                      <a:fillRect/>
+                    </a:stretch>
+                  </pic:blipFill>
+                  <pic:spPr>
+                    <a:xfrm>
+                      <a:off x="0" y="0"/>
+                      <a:ext cx="6300470" cy="2192655"/>
+                    </a:xfrm>
+                    <a:prstGeom prst="rect">
+                      <a:avLst/>
+                    </a:prstGeom>
+                  </pic:spPr>
+                </pic:pic>
+              </a:graphicData>
+            </a:graphic>
+          </wp:inline>
+        </w:drawing>
+      </w:r>
+    </w:p>
+    <w:p>
+      <w:pPr>
+        <w:pStyle w:val="berschrift2"/>
+      </w:pPr>
+      <w:r>
+        <w:drawing>
+          <wp:anchor distT="0" distB="0" distL="114300" distR="114300" simplePos="0" relativeHeight="251658240" behindDoc="1" locked="0" layoutInCell="1" allowOverlap="1">
+            <wp:simplePos x="0" y="0"/>
+            <wp:positionH relativeFrom="column">
+              <wp:posOffset>2499996</wp:posOffset>
+            </wp:positionH>
+            <wp:positionV relativeFrom="paragraph">
+              <wp:posOffset>364490</wp:posOffset>
+            </wp:positionV>
+            <wp:extent cx="3801005" cy="4010585"/>
+            <wp:effectExtent l="0" t="0" r="0" b="9525"/>
+            <wp:wrapTight wrapText="bothSides">
+              <wp:wrapPolygon edited="0">
+                <wp:start x="0" y="0"/>
+                <wp:lineTo x="0" y="21549"/>
+                <wp:lineTo x="21438" y="21549"/>
+                <wp:lineTo x="21438" y="0"/>
+                <wp:lineTo x="0" y="0"/>
+              </wp:wrapPolygon>
+            </wp:wrapTight>
+            <wp:docPr id="16" name="Grafik 16"/>
+            <wp:cNvGraphicFramePr>
+              <a:graphicFrameLocks xmlns:a="http://schemas.openxmlformats.org/drawingml/2006/main" noChangeAspect="1"/>
+            </wp:cNvGraphicFramePr>
+            <a:graphic xmlns:a="http://schemas.openxmlformats.org/drawingml/2006/main">
+              <a:graphicData uri="http://schemas.openxmlformats.org/drawingml/2006/picture">
+                <pic:pic xmlns:pic="http://schemas.openxmlformats.org/drawingml/2006/picture">
+                  <pic:nvPicPr>
+                    <pic:cNvPr id="1" name=""/>
+                    <pic:cNvPicPr/>
+                  </pic:nvPicPr>
+                  <pic:blipFill>
+                    <a:blip r:embed="rId20">
+                      <a:extLst>
+                        <a:ext uri="{28A0092B-C50C-407E-A947-70E740481C1C}">
+                          <a14:useLocalDpi xmlns:a14="http://schemas.microsoft.com/office/drawing/2010/main" val="0"/>
+                        </a:ext>
+                      </a:extLst>
+                    </a:blip>
+                    <a:stretch>
+                      <a:fillRect/>
+                    </a:stretch>
+                  </pic:blipFill>
+                  <pic:spPr>
+                    <a:xfrm>
+                      <a:off x="0" y="0"/>
+                      <a:ext cx="3801005" cy="4010585"/>
+                    </a:xfrm>
+                    <a:prstGeom prst="rect">
+                      <a:avLst/>
+                    </a:prstGeom>
+                  </pic:spPr>
+                </pic:pic>
+              </a:graphicData>
+            </a:graphic>
+            <wp14:sizeRelH relativeFrom="page">
+              <wp14:pctWidth>0</wp14:pctWidth>
+            </wp14:sizeRelH>
+            <wp14:sizeRelV relativeFrom="page">
+              <wp14:pctHeight>0</wp14:pctHeight>
+            </wp14:sizeRelV>
+          </wp:anchor>
+        </w:drawing>
+      </w:r>
+      <w:r>
+        <w:t>Geschweifte Klammern</w:t>
+      </w:r>
+    </w:p>
+    <w:p>
+      <w:pPr>
+        <w:pStyle w:val="Textkrper"/>
+      </w:pPr>
+      <w:r>
+        <w:t>Die geschweiften Klammern kommen immer unterhalb des Kopfes. Ein else und else if steht auf einer Linie zwischen zwei geschweiften Klammern. Die geschweiften klammern werden auch dann verwendet, wenn danach nur eine Zeile Code ausgeführt wird.</w:t>
+      </w:r>
+    </w:p>
+    <w:p>
+      <w:pPr>
+        <w:pStyle w:val="Textkrper"/>
+      </w:pPr>
+      <w:bookmarkStart w:id="25" w:name="_GoBack"/>
+      <w:bookmarkEnd w:id="25"/>
+    </w:p>
+    <w:p>
+      <w:pPr>
+        <w:pStyle w:val="berschrift1"/>
+      </w:pPr>
+      <w:r>
+        <w:lastRenderedPageBreak/>
+        <w:t>Umgesetzte Anforderungen</w:t>
+      </w:r>
+    </w:p>
+    <w:p>
+      <w:pPr>
+        <w:pStyle w:val="berschrift2"/>
+      </w:pPr>
+      <w:r>
+        <w:t>A001</w:t>
+      </w:r>
+    </w:p>
+    <w:p>
+      <w:pPr>
+        <w:pStyle w:val="Textkrper"/>
+      </w:pPr>
+      <w:r>
+        <w:t>Als ÖV-Benutzer möchte ich Start- und Endstation mittels Textsuche suchen</w:t>
+      </w:r>
+      <w:r>
+        <w:t xml:space="preserve"> </w:t>
+      </w:r>
+      <w:r>
+        <w:t>können, damit ich nicht alle Stationsnamen auswendig lernen muss.</w:t>
+      </w:r>
+    </w:p>
+    <w:p>
+      <w:pPr>
+        <w:pStyle w:val="berschrift2"/>
+      </w:pPr>
+      <w:r>
+        <w:t>A002</w:t>
+      </w:r>
+    </w:p>
+    <w:p>
+      <w:pPr>
+        <w:pStyle w:val="Textkrper"/>
+      </w:pPr>
+      <w:r>
+        <w:t>Als ÖV-Benutzer möchte ich die aktuellen, d.h. mindestens die nächsten vier bis</w:t>
+      </w:r>
+      <w:r>
+        <w:t xml:space="preserve"> </w:t>
+      </w:r>
+      <w:r>
+        <w:t>fünf Verbindungen zwischen den bei</w:t>
+      </w:r>
+      <w:r>
+        <w:t xml:space="preserve">den gefundenen und ausgewählten </w:t>
+      </w:r>
+      <w:r>
+        <w:t>Stationen sehen, damit ich weiss wann ich zu</w:t>
+      </w:r>
+      <w:r>
+        <w:t xml:space="preserve">r Station muss, um den für mich </w:t>
+      </w:r>
+      <w:r>
+        <w:t>idealen Anschluss zu erwischen.</w:t>
+      </w:r>
+    </w:p>
+    <w:p>
+      <w:pPr>
+        <w:pStyle w:val="berschrift2"/>
+      </w:pPr>
+      <w:r>
+        <w:t>A003</w:t>
+      </w:r>
+    </w:p>
+    <w:p>
+      <w:pPr>
+        <w:pStyle w:val="Textkrper"/>
+      </w:pPr>
+      <w:r>
+        <w:t>Als ÖV-Benutzer möchte ich sehen, welche V</w:t>
+      </w:r>
+      <w:r>
+        <w:t xml:space="preserve">erbindungen ab einer bestimmten </w:t>
+      </w:r>
+      <w:r>
+        <w:t>Station vorhanden sind, damit ich bei mir zuhau</w:t>
+      </w:r>
+      <w:r>
+        <w:t xml:space="preserve">se eine Art Abfahrtstafel haben </w:t>
+      </w:r>
+      <w:r>
+        <w:t>kann.</w:t>
+      </w:r>
+    </w:p>
+    <w:p>
+      <w:pPr>
+        <w:pStyle w:val="berschrift2"/>
+      </w:pPr>
+      <w:r>
+        <w:t>A005</w:t>
+      </w:r>
+    </w:p>
+    <w:p>
+      <w:pPr>
+        <w:pStyle w:val="Textkrper"/>
+      </w:pPr>
+      <w:r>
+        <w:t>ALs ÖV-Benutzer möchte ich nicht nur aktue</w:t>
+      </w:r>
+      <w:r>
+        <w:t xml:space="preserve">lle Verbindungen suchen können, </w:t>
+      </w:r>
+      <w:r>
+        <w:t>sondern auch solche zu einem beliebig</w:t>
+      </w:r>
+      <w:r>
+        <w:t xml:space="preserve">en anderen Zeitpunkt, damit ich </w:t>
+      </w:r>
+      <w:r>
+        <w:t>zukünftige Reisen planen kann.</w:t>
+      </w:r>
+    </w:p>
+    <w:p>
+      <w:pPr>
+        <w:pStyle w:val="berschrift1"/>
+      </w:pPr>
+      <w:r>
+        <w:lastRenderedPageBreak/>
+        <w:t>Use Cases</w:t>
+      </w:r>
+    </w:p>
+    <w:p>
+      <w:pPr>
+        <w:pStyle w:val="berschrift2"/>
+      </w:pPr>
+      <w:r>
+        <w:t>Diagramm</w:t>
+      </w:r>
+    </w:p>
+    <w:p>
+      <w:pPr>
+        <w:pStyle w:val="Textkrper"/>
+      </w:pPr>
+      <w:r>
+        <w:drawing>
+          <wp:inline distT="0" distB="0" distL="0" distR="0" wp14:anchorId="754A38EC" wp14:editId="146CE9FE">
+            <wp:extent cx="6300470" cy="3335020"/>
+            <wp:effectExtent l="0" t="0" r="5080" b="0"/>
+            <wp:docPr id="2" name="Grafik 2"/>
+            <wp:cNvGraphicFramePr>
+              <a:graphicFrameLocks xmlns:a="http://schemas.openxmlformats.org/drawingml/2006/main" noChangeAspect="1"/>
+            </wp:cNvGraphicFramePr>
+            <a:graphic xmlns:a="http://schemas.openxmlformats.org/drawingml/2006/main">
+              <a:graphicData uri="http://schemas.openxmlformats.org/drawingml/2006/picture">
+                <pic:pic xmlns:pic="http://schemas.openxmlformats.org/drawingml/2006/picture">
+                  <pic:nvPicPr>
+                    <pic:cNvPr id="1" name=""/>
+                    <pic:cNvPicPr/>
+                  </pic:nvPicPr>
+                  <pic:blipFill>
+                    <a:blip r:embed="rId21"/>
+                    <a:stretch>
+                      <a:fillRect/>
+                    </a:stretch>
+                  </pic:blipFill>
+                  <pic:spPr>
+                    <a:xfrm>
+                      <a:off x="0" y="0"/>
+                      <a:ext cx="6300470" cy="3335020"/>
+                    </a:xfrm>
+                    <a:prstGeom prst="rect">
+                      <a:avLst/>
+                    </a:prstGeom>
+                  </pic:spPr>
+                </pic:pic>
+              </a:graphicData>
+            </a:graphic>
+          </wp:inline>
+        </w:drawing>
+      </w:r>
+    </w:p>
+    <w:p>
+      <w:pPr>
+        <w:pStyle w:val="berschrift2"/>
+      </w:pPr>
+      <w:r>
+        <w:t>Beschreibungen</w:t>
+      </w:r>
+    </w:p>
+    <w:p>
+      <w:pPr>
+        <w:pStyle w:val="berschrift3"/>
+      </w:pPr>
+      <w:r>
+        <w:t>Station auswählen</w:t>
+      </w:r>
+    </w:p>
+    <w:tbl>
+      <w:tblPr>
+        <w:tblStyle w:val="Gitternetztabelle5dunkelAkzent1"/>
+        <w:tblW w:w="0" w:type="auto"/>
+        <w:tblLook w:val="04A0" w:firstRow="1" w:lastRow="0" w:firstColumn="1" w:lastColumn="0" w:noHBand="0" w:noVBand="1"/>
+      </w:tblPr>
+      <w:tblGrid>
+        <w:gridCol w:w="2405"/>
+        <w:gridCol w:w="7507"/>
+      </w:tblGrid>
+      <w:tr>
+        <w:trPr>
+          <w:cnfStyle w:val="100000000000" w:firstRow="1" w:lastRow="0" w:firstColumn="0" w:lastColumn="0" w:oddVBand="0" w:evenVBand="0" w:oddHBand="0" w:evenHBand="0" w:firstRowFirstColumn="0" w:firstRowLastColumn="0" w:lastRowFirstColumn="0" w:lastRowLastColumn="0"/>
+          <w:trHeight w:val="251"/>
+        </w:trPr>
+        <w:tc>
+          <w:tcPr>
+            <w:cnfStyle w:val="001000000000" w:firstRow="0" w:lastRow="0" w:firstColumn="1" w:lastColumn="0" w:oddVBand="0" w:evenVBand="0" w:oddHBand="0" w:evenHBand="0" w:firstRowFirstColumn="0" w:firstRowLastColumn="0" w:lastRowFirstColumn="0" w:lastRowLastColumn="0"/>
+            <w:tcW w:w="9912" w:type="dxa"/>
+            <w:gridSpan w:val="2"/>
+          </w:tcPr>
+          <w:p>
+            <w:pPr>
+              <w:pStyle w:val="Textkrper"/>
+              <w:jc w:val="center"/>
+            </w:pPr>
+            <w:r>
+              <w:t>Use Case Beschreibung</w:t>
+            </w:r>
+          </w:p>
+        </w:tc>
+      </w:tr>
+      <w:tr>
+        <w:trPr>
+          <w:cnfStyle w:val="000000100000" w:firstRow="0" w:lastRow="0" w:firstColumn="0" w:lastColumn="0" w:oddVBand="0" w:evenVBand="0" w:oddHBand="1" w:evenHBand="0" w:firstRowFirstColumn="0" w:firstRowLastColumn="0" w:lastRowFirstColumn="0" w:lastRowLastColumn="0"/>
+        </w:trPr>
+        <w:tc>
+          <w:tcPr>
+            <w:cnfStyle w:val="001000000000" w:firstRow="0" w:lastRow="0" w:firstColumn="1" w:lastColumn="0" w:oddVBand="0" w:evenVBand="0" w:oddHBand="0" w:evenHBand="0" w:firstRowFirstColumn="0" w:firstRowLastColumn="0" w:lastRowFirstColumn="0" w:lastRowLastColumn="0"/>
+            <w:tcW w:w="2405" w:type="dxa"/>
+          </w:tcPr>
+          <w:p>
+            <w:r>
+              <w:t>Beschreibung</w:t>
+            </w:r>
+          </w:p>
+        </w:tc>
+        <w:tc>
+          <w:tcPr>
+            <w:tcW w:w="7507" w:type="dxa"/>
+          </w:tcPr>
+          <w:p>
+            <w:pPr>
+              <w:cnfStyle w:val="000000100000" w:firstRow="0" w:lastRow="0" w:firstColumn="0" w:lastColumn="0" w:oddVBand="0" w:evenVBand="0" w:oddHBand="1" w:evenHBand="0" w:firstRowFirstColumn="0" w:firstRowLastColumn="0" w:lastRowFirstColumn="0" w:lastRowLastColumn="0"/>
+            </w:pPr>
+            <w:r>
+              <w:t>Der ÖV-Benutzer möchte eine Station auswählen</w:t>
+            </w:r>
+          </w:p>
+        </w:tc>
+      </w:tr>
+      <w:tr>
+        <w:tc>
+          <w:tcPr>
+            <w:cnfStyle w:val="001000000000" w:firstRow="0" w:lastRow="0" w:firstColumn="1" w:lastColumn="0" w:oddVBand="0" w:evenVBand="0" w:oddHBand="0" w:evenHBand="0" w:firstRowFirstColumn="0" w:firstRowLastColumn="0" w:lastRowFirstColumn="0" w:lastRowLastColumn="0"/>
+            <w:tcW w:w="2405" w:type="dxa"/>
+          </w:tcPr>
+          <w:p>
+            <w:r>
+              <w:t>Voraussetzungen</w:t>
+            </w:r>
+          </w:p>
+        </w:tc>
+        <w:tc>
+          <w:tcPr>
+            <w:tcW w:w="7507" w:type="dxa"/>
+          </w:tcPr>
+          <w:p>
+            <w:pPr>
+              <w:cnfStyle w:val="000000000000" w:firstRow="0" w:lastRow="0" w:firstColumn="0" w:lastColumn="0" w:oddVBand="0" w:evenVBand="0" w:oddHBand="0" w:evenHBand="0" w:firstRowFirstColumn="0" w:firstRowLastColumn="0" w:lastRowFirstColumn="0" w:lastRowLastColumn="0"/>
+            </w:pPr>
+            <w:r>
+              <w:t>Internetverbindung</w:t>
+            </w:r>
+          </w:p>
+        </w:tc>
+      </w:tr>
+      <w:tr>
+        <w:trPr>
+          <w:cnfStyle w:val="000000100000" w:firstRow="0" w:lastRow="0" w:firstColumn="0" w:lastColumn="0" w:oddVBand="0" w:evenVBand="0" w:oddHBand="1" w:evenHBand="0" w:firstRowFirstColumn="0" w:firstRowLastColumn="0" w:lastRowFirstColumn="0" w:lastRowLastColumn="0"/>
+        </w:trPr>
+        <w:tc>
+          <w:tcPr>
+            <w:cnfStyle w:val="001000000000" w:firstRow="0" w:lastRow="0" w:firstColumn="1" w:lastColumn="0" w:oddVBand="0" w:evenVBand="0" w:oddHBand="0" w:evenHBand="0" w:firstRowFirstColumn="0" w:firstRowLastColumn="0" w:lastRowFirstColumn="0" w:lastRowLastColumn="0"/>
+            <w:tcW w:w="2405" w:type="dxa"/>
+          </w:tcPr>
+          <w:p>
+            <w:r>
+              <w:t>Aktor</w:t>
+            </w:r>
+          </w:p>
+        </w:tc>
+        <w:tc>
+          <w:tcPr>
+            <w:tcW w:w="7507" w:type="dxa"/>
+          </w:tcPr>
+          <w:p>
+            <w:pPr>
+              <w:pStyle w:val="Listenabsatz"/>
+              <w:ind w:left="0"/>
+              <w:cnfStyle w:val="000000100000" w:firstRow="0" w:lastRow="0" w:firstColumn="0" w:lastColumn="0" w:oddVBand="0" w:evenVBand="0" w:oddHBand="1" w:evenHBand="0" w:firstRowFirstColumn="0" w:firstRowLastColumn="0" w:lastRowFirstColumn="0" w:lastRowLastColumn="0"/>
+            </w:pPr>
+            <w:r>
+              <w:t>ÖV-Benutzer</w:t>
+            </w:r>
+          </w:p>
+        </w:tc>
+      </w:tr>
+      <w:tr>
+        <w:tc>
+          <w:tcPr>
+            <w:cnfStyle w:val="001000000000" w:firstRow="0" w:lastRow="0" w:firstColumn="1" w:lastColumn="0" w:oddVBand="0" w:evenVBand="0" w:oddHBand="0" w:evenHBand="0" w:firstRowFirstColumn="0" w:firstRowLastColumn="0" w:lastRowFirstColumn="0" w:lastRowLastColumn="0"/>
+            <w:tcW w:w="2405" w:type="dxa"/>
+          </w:tcPr>
+          <w:p>
+            <w:r>
+              <w:t>Ablauf</w:t>
+            </w:r>
+          </w:p>
+        </w:tc>
+        <w:tc>
+          <w:tcPr>
+            <w:tcW w:w="7507" w:type="dxa"/>
+          </w:tcPr>
+          <w:p>
+            <w:pPr>
+              <w:pStyle w:val="Listenabsatz"/>
+              <w:numPr>
+                <w:ilvl w:val="0"/>
+                <w:numId w:val="4"/>
+              </w:numPr>
+              <w:tabs>
+                <w:tab w:val="clear" w:pos="3402"/>
+                <w:tab w:val="clear" w:pos="6804"/>
+              </w:tabs>
+              <w:spacing w:line="240" w:lineRule="auto"/>
+              <w:contextualSpacing/>
+              <w:cnfStyle w:val="000000000000" w:firstRow="0" w:lastRow="0" w:firstColumn="0" w:lastColumn="0" w:oddVBand="0" w:evenVBand="0" w:oddHBand="0" w:evenHBand="0" w:firstRowFirstColumn="0" w:firstRowLastColumn="0" w:lastRowFirstColumn="0" w:lastRowLastColumn="0"/>
+            </w:pPr>
+            <w:r>
+              <w:t>Programm öffnen</w:t>
+            </w:r>
+          </w:p>
+          <w:p>
+            <w:pPr>
+              <w:pStyle w:val="Listenabsatz"/>
+              <w:numPr>
+                <w:ilvl w:val="0"/>
+                <w:numId w:val="4"/>
+              </w:numPr>
+              <w:tabs>
+                <w:tab w:val="clear" w:pos="3402"/>
+                <w:tab w:val="clear" w:pos="6804"/>
+              </w:tabs>
+              <w:spacing w:line="240" w:lineRule="auto"/>
+              <w:contextualSpacing/>
+              <w:cnfStyle w:val="000000000000" w:firstRow="0" w:lastRow="0" w:firstColumn="0" w:lastColumn="0" w:oddVBand="0" w:evenVBand="0" w:oddHBand="0" w:evenHBand="0" w:firstRowFirstColumn="0" w:firstRowLastColumn="0" w:lastRowFirstColumn="0" w:lastRowLastColumn="0"/>
+            </w:pPr>
+            <w:r>
+              <w:t>Textsuche nach Station</w:t>
+            </w:r>
+          </w:p>
+          <w:p>
+            <w:pPr>
+              <w:pStyle w:val="Listenabsatz"/>
+              <w:numPr>
+                <w:ilvl w:val="0"/>
+                <w:numId w:val="4"/>
+              </w:numPr>
+              <w:tabs>
+                <w:tab w:val="clear" w:pos="3402"/>
+                <w:tab w:val="clear" w:pos="6804"/>
+              </w:tabs>
+              <w:spacing w:line="240" w:lineRule="auto"/>
+              <w:contextualSpacing/>
+              <w:cnfStyle w:val="000000000000" w:firstRow="0" w:lastRow="0" w:firstColumn="0" w:lastColumn="0" w:oddVBand="0" w:evenVBand="0" w:oddHBand="0" w:evenHBand="0" w:firstRowFirstColumn="0" w:firstRowLastColumn="0" w:lastRowFirstColumn="0" w:lastRowLastColumn="0"/>
+            </w:pPr>
+            <w:r>
+              <w:t>Station aus Vorschlägen anzeigen</w:t>
+            </w:r>
+          </w:p>
+        </w:tc>
+      </w:tr>
+      <w:tr>
+        <w:trPr>
+          <w:cnfStyle w:val="000000100000" w:firstRow="0" w:lastRow="0" w:firstColumn="0" w:lastColumn="0" w:oddVBand="0" w:evenVBand="0" w:oddHBand="1" w:evenHBand="0" w:firstRowFirstColumn="0" w:firstRowLastColumn="0" w:lastRowFirstColumn="0" w:lastRowLastColumn="0"/>
+        </w:trPr>
+        <w:tc>
+          <w:tcPr>
+            <w:cnfStyle w:val="001000000000" w:firstRow="0" w:lastRow="0" w:firstColumn="1" w:lastColumn="0" w:oddVBand="0" w:evenVBand="0" w:oddHBand="0" w:evenHBand="0" w:firstRowFirstColumn="0" w:firstRowLastColumn="0" w:lastRowFirstColumn="0" w:lastRowLastColumn="0"/>
+            <w:tcW w:w="2405" w:type="dxa"/>
+          </w:tcPr>
+          <w:p>
+            <w:r>
+              <w:t>Varianten</w:t>
+            </w:r>
+          </w:p>
+        </w:tc>
+        <w:tc>
+          <w:tcPr>
+            <w:tcW w:w="7507" w:type="dxa"/>
+          </w:tcPr>
+          <w:p>
+            <w:pPr>
+              <w:cnfStyle w:val="000000100000" w:firstRow="0" w:lastRow="0" w:firstColumn="0" w:lastColumn="0" w:oddVBand="0" w:evenVBand="0" w:oddHBand="1" w:evenHBand="0" w:firstRowFirstColumn="0" w:firstRowLastColumn="0" w:lastRowFirstColumn="0" w:lastRowLastColumn="0"/>
+            </w:pPr>
+            <w:r>
+              <w:t>Start/Endstation</w:t>
+            </w:r>
+          </w:p>
+        </w:tc>
+      </w:tr>
+      <w:tr>
+        <w:tc>
+          <w:tcPr>
+            <w:cnfStyle w:val="001000000000" w:firstRow="0" w:lastRow="0" w:firstColumn="1" w:lastColumn="0" w:oddVBand="0" w:evenVBand="0" w:oddHBand="0" w:evenHBand="0" w:firstRowFirstColumn="0" w:firstRowLastColumn="0" w:lastRowFirstColumn="0" w:lastRowLastColumn="0"/>
+            <w:tcW w:w="2405" w:type="dxa"/>
+          </w:tcPr>
+          <w:p>
+            <w:r>
+              <w:t>Ergebnis</w:t>
+            </w:r>
+          </w:p>
+        </w:tc>
+        <w:tc>
+          <w:tcPr>
+            <w:tcW w:w="7507" w:type="dxa"/>
+          </w:tcPr>
+          <w:p>
+            <w:pPr>
+              <w:cnfStyle w:val="000000000000" w:firstRow="0" w:lastRow="0" w:firstColumn="0" w:lastColumn="0" w:oddVBand="0" w:evenVBand="0" w:oddHBand="0" w:evenHBand="0" w:firstRowFirstColumn="0" w:firstRowLastColumn="0" w:lastRowFirstColumn="0" w:lastRowLastColumn="0"/>
+            </w:pPr>
+            <w:r>
+              <w:t>Station wurde ausgewählt</w:t>
+            </w:r>
+          </w:p>
+        </w:tc>
+      </w:tr>
+    </w:tbl>
+    <w:p>
+      <w:pPr>
+        <w:pStyle w:val="Textkrper"/>
+      </w:pPr>
+    </w:p>
+    <w:p>
+      <w:pPr>
+        <w:tabs>
+          <w:tab w:val="clear" w:pos="3402"/>
+          <w:tab w:val="clear" w:pos="6804"/>
+        </w:tabs>
+        <w:spacing w:line="240" w:lineRule="auto"/>
+      </w:pPr>
+      <w:r>
+        <w:br w:type="page"/>
+      </w:r>
+    </w:p>
+    <w:p>
+      <w:pPr>
+        <w:pStyle w:val="berschrift3"/>
+      </w:pPr>
+      <w:r>
+        <w:lastRenderedPageBreak/>
+        <w:t>Verbindung suchen</w:t>
+      </w:r>
+    </w:p>
+    <w:tbl>
+      <w:tblPr>
+        <w:tblStyle w:val="Gitternetztabelle5dunkelAkzent1"/>
+        <w:tblW w:w="0" w:type="auto"/>
+        <w:tblLook w:val="04A0" w:firstRow="1" w:lastRow="0" w:firstColumn="1" w:lastColumn="0" w:noHBand="0" w:noVBand="1"/>
+      </w:tblPr>
+      <w:tblGrid>
+        <w:gridCol w:w="2405"/>
+        <w:gridCol w:w="7507"/>
+      </w:tblGrid>
+      <w:tr>
+        <w:trPr>
+          <w:cnfStyle w:val="100000000000" w:firstRow="1" w:lastRow="0" w:firstColumn="0" w:lastColumn="0" w:oddVBand="0" w:evenVBand="0" w:oddHBand="0" w:evenHBand="0" w:firstRowFirstColumn="0" w:firstRowLastColumn="0" w:lastRowFirstColumn="0" w:lastRowLastColumn="0"/>
+          <w:trHeight w:val="251"/>
+        </w:trPr>
+        <w:tc>
+          <w:tcPr>
+            <w:cnfStyle w:val="001000000000" w:firstRow="0" w:lastRow="0" w:firstColumn="1" w:lastColumn="0" w:oddVBand="0" w:evenVBand="0" w:oddHBand="0" w:evenHBand="0" w:firstRowFirstColumn="0" w:firstRowLastColumn="0" w:lastRowFirstColumn="0" w:lastRowLastColumn="0"/>
+            <w:tcW w:w="9912" w:type="dxa"/>
+            <w:gridSpan w:val="2"/>
+          </w:tcPr>
+          <w:p>
+            <w:pPr>
+              <w:pStyle w:val="Textkrper"/>
+              <w:jc w:val="center"/>
+            </w:pPr>
+            <w:r>
+              <w:t>Use Case Beschreibung</w:t>
+            </w:r>
+          </w:p>
+        </w:tc>
+      </w:tr>
+      <w:tr>
+        <w:trPr>
+          <w:cnfStyle w:val="000000100000" w:firstRow="0" w:lastRow="0" w:firstColumn="0" w:lastColumn="0" w:oddVBand="0" w:evenVBand="0" w:oddHBand="1" w:evenHBand="0" w:firstRowFirstColumn="0" w:firstRowLastColumn="0" w:lastRowFirstColumn="0" w:lastRowLastColumn="0"/>
+        </w:trPr>
+        <w:tc>
+          <w:tcPr>
+            <w:cnfStyle w:val="001000000000" w:firstRow="0" w:lastRow="0" w:firstColumn="1" w:lastColumn="0" w:oddVBand="0" w:evenVBand="0" w:oddHBand="0" w:evenHBand="0" w:firstRowFirstColumn="0" w:firstRowLastColumn="0" w:lastRowFirstColumn="0" w:lastRowLastColumn="0"/>
+            <w:tcW w:w="2405" w:type="dxa"/>
+          </w:tcPr>
+          <w:p>
+            <w:r>
+              <w:t>Beschreibung</w:t>
+            </w:r>
+          </w:p>
+        </w:tc>
+        <w:tc>
+          <w:tcPr>
+            <w:tcW w:w="7507" w:type="dxa"/>
+          </w:tcPr>
+          <w:p>
+            <w:pPr>
+              <w:cnfStyle w:val="000000100000" w:firstRow="0" w:lastRow="0" w:firstColumn="0" w:lastColumn="0" w:oddVBand="0" w:evenVBand="0" w:oddHBand="1" w:evenHBand="0" w:firstRowFirstColumn="0" w:firstRowLastColumn="0" w:lastRowFirstColumn="0" w:lastRowLastColumn="0"/>
+            </w:pPr>
+            <w:r>
+              <w:t>Der ÖV-Benutzer möchte eine Verbindung suchen, um von einer Station zur nächsten zu kommen.</w:t>
+            </w:r>
+          </w:p>
+        </w:tc>
+      </w:tr>
+      <w:tr>
+        <w:tc>
+          <w:tcPr>
+            <w:cnfStyle w:val="001000000000" w:firstRow="0" w:lastRow="0" w:firstColumn="1" w:lastColumn="0" w:oddVBand="0" w:evenVBand="0" w:oddHBand="0" w:evenHBand="0" w:firstRowFirstColumn="0" w:firstRowLastColumn="0" w:lastRowFirstColumn="0" w:lastRowLastColumn="0"/>
+            <w:tcW w:w="2405" w:type="dxa"/>
+          </w:tcPr>
+          <w:p>
+            <w:r>
+              <w:t>Voraussetzungen</w:t>
+            </w:r>
+          </w:p>
+        </w:tc>
+        <w:tc>
+          <w:tcPr>
+            <w:tcW w:w="7507" w:type="dxa"/>
+          </w:tcPr>
+          <w:p>
+            <w:pPr>
+              <w:cnfStyle w:val="000000000000" w:firstRow="0" w:lastRow="0" w:firstColumn="0" w:lastColumn="0" w:oddVBand="0" w:evenVBand="0" w:oddHBand="0" w:evenHBand="0" w:firstRowFirstColumn="0" w:firstRowLastColumn="0" w:lastRowFirstColumn="0" w:lastRowLastColumn="0"/>
+            </w:pPr>
+            <w:r>
+              <w:t>Internetverbindung</w:t>
+            </w:r>
+          </w:p>
+        </w:tc>
+      </w:tr>
+      <w:tr>
+        <w:trPr>
+          <w:cnfStyle w:val="000000100000" w:firstRow="0" w:lastRow="0" w:firstColumn="0" w:lastColumn="0" w:oddVBand="0" w:evenVBand="0" w:oddHBand="1" w:evenHBand="0" w:firstRowFirstColumn="0" w:firstRowLastColumn="0" w:lastRowFirstColumn="0" w:lastRowLastColumn="0"/>
+        </w:trPr>
+        <w:tc>
+          <w:tcPr>
+            <w:cnfStyle w:val="001000000000" w:firstRow="0" w:lastRow="0" w:firstColumn="1" w:lastColumn="0" w:oddVBand="0" w:evenVBand="0" w:oddHBand="0" w:evenHBand="0" w:firstRowFirstColumn="0" w:firstRowLastColumn="0" w:lastRowFirstColumn="0" w:lastRowLastColumn="0"/>
+            <w:tcW w:w="2405" w:type="dxa"/>
+          </w:tcPr>
+          <w:p>
+            <w:r>
+              <w:t>Aktor</w:t>
+            </w:r>
+          </w:p>
+        </w:tc>
+        <w:tc>
+          <w:tcPr>
+            <w:tcW w:w="7507" w:type="dxa"/>
+          </w:tcPr>
+          <w:p>
+            <w:pPr>
+              <w:cnfStyle w:val="000000100000" w:firstRow="0" w:lastRow="0" w:firstColumn="0" w:lastColumn="0" w:oddVBand="0" w:evenVBand="0" w:oddHBand="1" w:evenHBand="0" w:firstRowFirstColumn="0" w:firstRowLastColumn="0" w:lastRowFirstColumn="0" w:lastRowLastColumn="0"/>
+            </w:pPr>
+            <w:r>
+              <w:t>ÖV-Benutzer</w:t>
+            </w:r>
+          </w:p>
+        </w:tc>
+      </w:tr>
+      <w:tr>
+        <w:tc>
+          <w:tcPr>
+            <w:cnfStyle w:val="001000000000" w:firstRow="0" w:lastRow="0" w:firstColumn="1" w:lastColumn="0" w:oddVBand="0" w:evenVBand="0" w:oddHBand="0" w:evenHBand="0" w:firstRowFirstColumn="0" w:firstRowLastColumn="0" w:lastRowFirstColumn="0" w:lastRowLastColumn="0"/>
+            <w:tcW w:w="2405" w:type="dxa"/>
+          </w:tcPr>
+          <w:p>
+            <w:r>
+              <w:t>Ablauf</w:t>
+            </w:r>
+          </w:p>
+        </w:tc>
+        <w:tc>
+          <w:tcPr>
+            <w:tcW w:w="7507" w:type="dxa"/>
+          </w:tcPr>
+          <w:p>
+            <w:pPr>
+              <w:pStyle w:val="Listenabsatz"/>
+              <w:numPr>
+                <w:ilvl w:val="0"/>
+                <w:numId w:val="5"/>
+              </w:numPr>
+              <w:tabs>
+                <w:tab w:val="clear" w:pos="3402"/>
+                <w:tab w:val="clear" w:pos="6804"/>
+              </w:tabs>
+              <w:spacing w:line="240" w:lineRule="auto"/>
+              <w:contextualSpacing/>
+              <w:cnfStyle w:val="000000000000" w:firstRow="0" w:lastRow="0" w:firstColumn="0" w:lastColumn="0" w:oddVBand="0" w:evenVBand="0" w:oddHBand="0" w:evenHBand="0" w:firstRowFirstColumn="0" w:firstRowLastColumn="0" w:lastRowFirstColumn="0" w:lastRowLastColumn="0"/>
+            </w:pPr>
+            <w:r>
+              <w:t>Stationen auswählen (siehe Use Case Station auswählen)</w:t>
+            </w:r>
+          </w:p>
+          <w:p>
+            <w:pPr>
+              <w:pStyle w:val="Listenabsatz"/>
+              <w:numPr>
+                <w:ilvl w:val="0"/>
+                <w:numId w:val="5"/>
+              </w:numPr>
+              <w:tabs>
+                <w:tab w:val="clear" w:pos="3402"/>
+                <w:tab w:val="clear" w:pos="6804"/>
+              </w:tabs>
+              <w:spacing w:line="240" w:lineRule="auto"/>
+              <w:contextualSpacing/>
+              <w:cnfStyle w:val="000000000000" w:firstRow="0" w:lastRow="0" w:firstColumn="0" w:lastColumn="0" w:oddVBand="0" w:evenVBand="0" w:oddHBand="0" w:evenHBand="0" w:firstRowFirstColumn="0" w:firstRowLastColumn="0" w:lastRowFirstColumn="0" w:lastRowLastColumn="0"/>
+            </w:pPr>
+            <w:r>
+              <w:t>Befehl zum suchen geben</w:t>
+            </w:r>
+          </w:p>
+        </w:tc>
+      </w:tr>
+      <w:tr>
+        <w:trPr>
+          <w:cnfStyle w:val="000000100000" w:firstRow="0" w:lastRow="0" w:firstColumn="0" w:lastColumn="0" w:oddVBand="0" w:evenVBand="0" w:oddHBand="1" w:evenHBand="0" w:firstRowFirstColumn="0" w:firstRowLastColumn="0" w:lastRowFirstColumn="0" w:lastRowLastColumn="0"/>
+        </w:trPr>
+        <w:tc>
+          <w:tcPr>
+            <w:cnfStyle w:val="001000000000" w:firstRow="0" w:lastRow="0" w:firstColumn="1" w:lastColumn="0" w:oddVBand="0" w:evenVBand="0" w:oddHBand="0" w:evenHBand="0" w:firstRowFirstColumn="0" w:firstRowLastColumn="0" w:lastRowFirstColumn="0" w:lastRowLastColumn="0"/>
+            <w:tcW w:w="2405" w:type="dxa"/>
+          </w:tcPr>
+          <w:p>
+            <w:r>
+              <w:t>Varianten</w:t>
+            </w:r>
+          </w:p>
+        </w:tc>
+        <w:tc>
+          <w:tcPr>
+            <w:tcW w:w="7507" w:type="dxa"/>
+          </w:tcPr>
+          <w:p>
+            <w:pPr>
+              <w:cnfStyle w:val="000000100000" w:firstRow="0" w:lastRow="0" w:firstColumn="0" w:lastColumn="0" w:oddVBand="0" w:evenVBand="0" w:oddHBand="1" w:evenHBand="0" w:firstRowFirstColumn="0" w:firstRowLastColumn="0" w:lastRowFirstColumn="0" w:lastRowLastColumn="0"/>
+            </w:pPr>
+            <w:r>
+              <w:t>-</w:t>
+            </w:r>
+          </w:p>
+        </w:tc>
+      </w:tr>
+      <w:tr>
+        <w:tc>
+          <w:tcPr>
+            <w:cnfStyle w:val="001000000000" w:firstRow="0" w:lastRow="0" w:firstColumn="1" w:lastColumn="0" w:oddVBand="0" w:evenVBand="0" w:oddHBand="0" w:evenHBand="0" w:firstRowFirstColumn="0" w:firstRowLastColumn="0" w:lastRowFirstColumn="0" w:lastRowLastColumn="0"/>
+            <w:tcW w:w="2405" w:type="dxa"/>
+          </w:tcPr>
+          <w:p>
+            <w:r>
+              <w:t>Ergebnis</w:t>
+            </w:r>
+          </w:p>
+        </w:tc>
+        <w:tc>
+          <w:tcPr>
+            <w:tcW w:w="7507" w:type="dxa"/>
+          </w:tcPr>
+          <w:p>
+            <w:pPr>
+              <w:cnfStyle w:val="000000000000" w:firstRow="0" w:lastRow="0" w:firstColumn="0" w:lastColumn="0" w:oddVBand="0" w:evenVBand="0" w:oddHBand="0" w:evenHBand="0" w:firstRowFirstColumn="0" w:firstRowLastColumn="0" w:lastRowFirstColumn="0" w:lastRowLastColumn="0"/>
+            </w:pPr>
+            <w:r>
+              <w:t>Liste von mindestens 5 Verbindungen zwischen den jeweiligen Stationen</w:t>
+            </w:r>
+          </w:p>
+        </w:tc>
+      </w:tr>
+    </w:tbl>
+    <w:p>
+      <w:pPr>
+        <w:pStyle w:val="Textkrper"/>
+      </w:pPr>
+    </w:p>
+    <w:p>
+      <w:pPr>
+        <w:pStyle w:val="berschrift3"/>
+      </w:pPr>
+      <w:r>
+        <w:t>Abfahrten anzeigen</w:t>
+      </w:r>
+    </w:p>
+    <w:tbl>
+      <w:tblPr>
+        <w:tblStyle w:val="Gitternetztabelle5dunkelAkzent1"/>
+        <w:tblW w:w="0" w:type="auto"/>
+        <w:tblLook w:val="04A0" w:firstRow="1" w:lastRow="0" w:firstColumn="1" w:lastColumn="0" w:noHBand="0" w:noVBand="1"/>
+      </w:tblPr>
+      <w:tblGrid>
+        <w:gridCol w:w="2405"/>
+        <w:gridCol w:w="7507"/>
+      </w:tblGrid>
+      <w:tr>
+        <w:trPr>
+          <w:cnfStyle w:val="100000000000" w:firstRow="1" w:lastRow="0" w:firstColumn="0" w:lastColumn="0" w:oddVBand="0" w:evenVBand="0" w:oddHBand="0" w:evenHBand="0" w:firstRowFirstColumn="0" w:firstRowLastColumn="0" w:lastRowFirstColumn="0" w:lastRowLastColumn="0"/>
+          <w:trHeight w:val="251"/>
+        </w:trPr>
+        <w:tc>
+          <w:tcPr>
+            <w:cnfStyle w:val="001000000000" w:firstRow="0" w:lastRow="0" w:firstColumn="1" w:lastColumn="0" w:oddVBand="0" w:evenVBand="0" w:oddHBand="0" w:evenHBand="0" w:firstRowFirstColumn="0" w:firstRowLastColumn="0" w:lastRowFirstColumn="0" w:lastRowLastColumn="0"/>
+            <w:tcW w:w="9912" w:type="dxa"/>
+            <w:gridSpan w:val="2"/>
+          </w:tcPr>
+          <w:p>
+            <w:pPr>
+              <w:pStyle w:val="Textkrper"/>
+              <w:jc w:val="center"/>
+            </w:pPr>
+            <w:r>
+              <w:t>Use Case Beschreibung</w:t>
+            </w:r>
+          </w:p>
+        </w:tc>
+      </w:tr>
+      <w:tr>
+        <w:trPr>
+          <w:cnfStyle w:val="000000100000" w:firstRow="0" w:lastRow="0" w:firstColumn="0" w:lastColumn="0" w:oddVBand="0" w:evenVBand="0" w:oddHBand="1" w:evenHBand="0" w:firstRowFirstColumn="0" w:firstRowLastColumn="0" w:lastRowFirstColumn="0" w:lastRowLastColumn="0"/>
+        </w:trPr>
+        <w:tc>
+          <w:tcPr>
+            <w:cnfStyle w:val="001000000000" w:firstRow="0" w:lastRow="0" w:firstColumn="1" w:lastColumn="0" w:oddVBand="0" w:evenVBand="0" w:oddHBand="0" w:evenHBand="0" w:firstRowFirstColumn="0" w:firstRowLastColumn="0" w:lastRowFirstColumn="0" w:lastRowLastColumn="0"/>
+            <w:tcW w:w="2405" w:type="dxa"/>
+          </w:tcPr>
+          <w:p>
+            <w:r>
+              <w:t>Beschreibung</w:t>
+            </w:r>
+          </w:p>
+        </w:tc>
+        <w:tc>
+          <w:tcPr>
+            <w:tcW w:w="7507" w:type="dxa"/>
+          </w:tcPr>
+          <w:p>
+            <w:pPr>
+              <w:cnfStyle w:val="000000100000" w:firstRow="0" w:lastRow="0" w:firstColumn="0" w:lastColumn="0" w:oddVBand="0" w:evenVBand="0" w:oddHBand="1" w:evenHBand="0" w:firstRowFirstColumn="0" w:firstRowLastColumn="0" w:lastRowFirstColumn="0" w:lastRowLastColumn="0"/>
+            </w:pPr>
+            <w:r>
+              <w:t>Der ÖV-Benutzer möchte alle abfahren von einer Station aufgelistet haben</w:t>
+            </w:r>
+          </w:p>
+        </w:tc>
+      </w:tr>
+      <w:tr>
+        <w:tc>
+          <w:tcPr>
+            <w:cnfStyle w:val="001000000000" w:firstRow="0" w:lastRow="0" w:firstColumn="1" w:lastColumn="0" w:oddVBand="0" w:evenVBand="0" w:oddHBand="0" w:evenHBand="0" w:firstRowFirstColumn="0" w:firstRowLastColumn="0" w:lastRowFirstColumn="0" w:lastRowLastColumn="0"/>
+            <w:tcW w:w="2405" w:type="dxa"/>
+          </w:tcPr>
+          <w:p>
+            <w:r>
+              <w:t>Voraussetzungen</w:t>
+            </w:r>
+          </w:p>
+        </w:tc>
+        <w:tc>
+          <w:tcPr>
+            <w:tcW w:w="7507" w:type="dxa"/>
+          </w:tcPr>
+          <w:p>
+            <w:pPr>
+              <w:cnfStyle w:val="000000000000" w:firstRow="0" w:lastRow="0" w:firstColumn="0" w:lastColumn="0" w:oddVBand="0" w:evenVBand="0" w:oddHBand="0" w:evenHBand="0" w:firstRowFirstColumn="0" w:firstRowLastColumn="0" w:lastRowFirstColumn="0" w:lastRowLastColumn="0"/>
+            </w:pPr>
+            <w:r>
+              <w:t>Internetverbindung</w:t>
+            </w:r>
+          </w:p>
+        </w:tc>
+      </w:tr>
+      <w:tr>
+        <w:trPr>
+          <w:cnfStyle w:val="000000100000" w:firstRow="0" w:lastRow="0" w:firstColumn="0" w:lastColumn="0" w:oddVBand="0" w:evenVBand="0" w:oddHBand="1" w:evenHBand="0" w:firstRowFirstColumn="0" w:firstRowLastColumn="0" w:lastRowFirstColumn="0" w:lastRowLastColumn="0"/>
+        </w:trPr>
+        <w:tc>
+          <w:tcPr>
+            <w:cnfStyle w:val="001000000000" w:firstRow="0" w:lastRow="0" w:firstColumn="1" w:lastColumn="0" w:oddVBand="0" w:evenVBand="0" w:oddHBand="0" w:evenHBand="0" w:firstRowFirstColumn="0" w:firstRowLastColumn="0" w:lastRowFirstColumn="0" w:lastRowLastColumn="0"/>
+            <w:tcW w:w="2405" w:type="dxa"/>
+          </w:tcPr>
+          <w:p>
+            <w:r>
+              <w:t>Aktor</w:t>
+            </w:r>
+          </w:p>
+        </w:tc>
+        <w:tc>
+          <w:tcPr>
+            <w:tcW w:w="7507" w:type="dxa"/>
+          </w:tcPr>
+          <w:p>
+            <w:pPr>
+              <w:cnfStyle w:val="000000100000" w:firstRow="0" w:lastRow="0" w:firstColumn="0" w:lastColumn="0" w:oddVBand="0" w:evenVBand="0" w:oddHBand="1" w:evenHBand="0" w:firstRowFirstColumn="0" w:firstRowLastColumn="0" w:lastRowFirstColumn="0" w:lastRowLastColumn="0"/>
+            </w:pPr>
+            <w:r>
+              <w:t>ÖV-Benutzer</w:t>
+            </w:r>
+          </w:p>
+        </w:tc>
+      </w:tr>
+      <w:tr>
+        <w:tc>
+          <w:tcPr>
+            <w:cnfStyle w:val="001000000000" w:firstRow="0" w:lastRow="0" w:firstColumn="1" w:lastColumn="0" w:oddVBand="0" w:evenVBand="0" w:oddHBand="0" w:evenHBand="0" w:firstRowFirstColumn="0" w:firstRowLastColumn="0" w:lastRowFirstColumn="0" w:lastRowLastColumn="0"/>
+            <w:tcW w:w="2405" w:type="dxa"/>
+          </w:tcPr>
+          <w:p>
+            <w:r>
+              <w:t>Ablauf</w:t>
+            </w:r>
+          </w:p>
+        </w:tc>
+        <w:tc>
+          <w:tcPr>
+            <w:tcW w:w="7507" w:type="dxa"/>
+          </w:tcPr>
+          <w:p>
+            <w:pPr>
+              <w:pStyle w:val="Listenabsatz"/>
+              <w:numPr>
+                <w:ilvl w:val="0"/>
+                <w:numId w:val="6"/>
+              </w:numPr>
+              <w:tabs>
+                <w:tab w:val="clear" w:pos="3402"/>
+                <w:tab w:val="clear" w:pos="6804"/>
+              </w:tabs>
+              <w:spacing w:line="240" w:lineRule="auto"/>
+              <w:contextualSpacing/>
+              <w:cnfStyle w:val="000000000000" w:firstRow="0" w:lastRow="0" w:firstColumn="0" w:lastColumn="0" w:oddVBand="0" w:evenVBand="0" w:oddHBand="0" w:evenHBand="0" w:firstRowFirstColumn="0" w:firstRowLastColumn="0" w:lastRowFirstColumn="0" w:lastRowLastColumn="0"/>
+            </w:pPr>
+            <w:r>
+              <w:t>Startstation auswählen (siehe Use Case Station auswählen)</w:t>
+            </w:r>
+          </w:p>
+          <w:p>
+            <w:pPr>
+              <w:pStyle w:val="Listenabsatz"/>
+              <w:numPr>
+                <w:ilvl w:val="0"/>
+                <w:numId w:val="6"/>
+              </w:numPr>
+              <w:tabs>
+                <w:tab w:val="clear" w:pos="3402"/>
+                <w:tab w:val="clear" w:pos="6804"/>
+              </w:tabs>
+              <w:spacing w:line="240" w:lineRule="auto"/>
+              <w:contextualSpacing/>
+              <w:cnfStyle w:val="000000000000" w:firstRow="0" w:lastRow="0" w:firstColumn="0" w:lastColumn="0" w:oddVBand="0" w:evenVBand="0" w:oddHBand="0" w:evenHBand="0" w:firstRowFirstColumn="0" w:firstRowLastColumn="0" w:lastRowFirstColumn="0" w:lastRowLastColumn="0"/>
+            </w:pPr>
+            <w:r>
+              <w:t>Befehl zum suchen geben</w:t>
+            </w:r>
+          </w:p>
+        </w:tc>
+      </w:tr>
+      <w:tr>
+        <w:trPr>
+          <w:cnfStyle w:val="000000100000" w:firstRow="0" w:lastRow="0" w:firstColumn="0" w:lastColumn="0" w:oddVBand="0" w:evenVBand="0" w:oddHBand="1" w:evenHBand="0" w:firstRowFirstColumn="0" w:firstRowLastColumn="0" w:lastRowFirstColumn="0" w:lastRowLastColumn="0"/>
+        </w:trPr>
+        <w:tc>
+          <w:tcPr>
+            <w:cnfStyle w:val="001000000000" w:firstRow="0" w:lastRow="0" w:firstColumn="1" w:lastColumn="0" w:oddVBand="0" w:evenVBand="0" w:oddHBand="0" w:evenHBand="0" w:firstRowFirstColumn="0" w:firstRowLastColumn="0" w:lastRowFirstColumn="0" w:lastRowLastColumn="0"/>
+            <w:tcW w:w="2405" w:type="dxa"/>
+          </w:tcPr>
+          <w:p>
+            <w:r>
+              <w:t>Varianten</w:t>
+            </w:r>
+          </w:p>
+        </w:tc>
+        <w:tc>
+          <w:tcPr>
+            <w:tcW w:w="7507" w:type="dxa"/>
+          </w:tcPr>
+          <w:p>
+            <w:pPr>
+              <w:cnfStyle w:val="000000100000" w:firstRow="0" w:lastRow="0" w:firstColumn="0" w:lastColumn="0" w:oddVBand="0" w:evenVBand="0" w:oddHBand="1" w:evenHBand="0" w:firstRowFirstColumn="0" w:firstRowLastColumn="0" w:lastRowFirstColumn="0" w:lastRowLastColumn="0"/>
+            </w:pPr>
+            <w:r>
+              <w:t>-</w:t>
+            </w:r>
+          </w:p>
+        </w:tc>
+      </w:tr>
+      <w:tr>
+        <w:tc>
+          <w:tcPr>
+            <w:cnfStyle w:val="001000000000" w:firstRow="0" w:lastRow="0" w:firstColumn="1" w:lastColumn="0" w:oddVBand="0" w:evenVBand="0" w:oddHBand="0" w:evenHBand="0" w:firstRowFirstColumn="0" w:firstRowLastColumn="0" w:lastRowFirstColumn="0" w:lastRowLastColumn="0"/>
+            <w:tcW w:w="2405" w:type="dxa"/>
+          </w:tcPr>
+          <w:p>
+            <w:r>
+              <w:t>Ergebnis</w:t>
+            </w:r>
+          </w:p>
+        </w:tc>
+        <w:tc>
+          <w:tcPr>
+            <w:tcW w:w="7507" w:type="dxa"/>
+          </w:tcPr>
+          <w:p>
+            <w:pPr>
+              <w:cnfStyle w:val="000000000000" w:firstRow="0" w:lastRow="0" w:firstColumn="0" w:lastColumn="0" w:oddVBand="0" w:evenVBand="0" w:oddHBand="0" w:evenHBand="0" w:firstRowFirstColumn="0" w:firstRowLastColumn="0" w:lastRowFirstColumn="0" w:lastRowLastColumn="0"/>
+            </w:pPr>
+            <w:r>
+              <w:t>Liste von allen Verbindungen, die als Abfahrtsort die Startstation haben.</w:t>
+            </w:r>
+          </w:p>
+        </w:tc>
+      </w:tr>
+    </w:tbl>
+    <w:p>
+      <w:pPr>
+        <w:pStyle w:val="Textkrper"/>
+      </w:pPr>
+    </w:p>
+    <w:p>
+      <w:pPr>
+        <w:pStyle w:val="Textkrper"/>
+      </w:pPr>
+    </w:p>
+    <w:p>
+      <w:pPr>
+        <w:pStyle w:val="berschrift1"/>
+      </w:pPr>
+      <w:r>
+        <w:lastRenderedPageBreak/>
+        <w:t>Testfälle</w:t>
+      </w:r>
+    </w:p>
+    <w:p>
+      <w:pPr>
+        <w:pStyle w:val="Textkrper"/>
+      </w:pPr>
+    </w:p>
+    <w:p>
+      <w:pPr>
+        <w:pStyle w:val="berschrift1"/>
+      </w:pPr>
+      <w:r>
+        <w:lastRenderedPageBreak/>
+        <w:t>Installationsanleitung</w:t>
       </w:r>
     </w:p>
     <w:sectPr>
-      <w:headerReference w:type="default" r:id="rId17"/>
-      <w:footerReference w:type="default" r:id="rId18"/>
+      <w:headerReference w:type="default" r:id="rId22"/>
+      <w:footerReference w:type="default" r:id="rId23"/>
+      <w:type w:val="continuous"/>
       <w:pgSz w:w="11906" w:h="16838" w:code="9"/>
-      <w:pgMar w:top="2268" w:right="992" w:bottom="1559" w:left="992" w:header="1134" w:footer="737" w:gutter="0"/>
+      <w:pgMar w:top="2268" w:right="992" w:bottom="1559" w:left="992" w:header="1077" w:footer="737" w:gutter="0"/>
       <w:cols w:space="708"/>
       <w:docGrid w:linePitch="360"/>
     </w:sectPr>
@@ -1955,7 +3267,7 @@
         <w:noProof/>
         <w:szCs w:val="18"/>
       </w:rPr>
-      <w:t>Mittwoch, 28. November 2018</w:t>
+      <w:t>Montag, 3. Dezember 2018</w:t>
     </w:r>
     <w:r>
       <w:rPr>
@@ -2044,7 +3356,7 @@
         <w:noProof/>
         <w:szCs w:val="18"/>
       </w:rPr>
-      <w:t>4</w:t>
+      <w:t>10</w:t>
     </w:r>
     <w:r>
       <w:rPr>
@@ -2601,7 +3913,7 @@
         <w:noProof/>
         <w:szCs w:val="18"/>
       </w:rPr>
-      <w:t>Mittwoch, 28. November 2018</w:t>
+      <w:t>Montag, 3. Dezember 2018</w:t>
     </w:r>
     <w:r>
       <w:rPr>
@@ -2648,7 +3960,7 @@
         <w:noProof/>
         <w:szCs w:val="18"/>
       </w:rPr>
-      <w:t>3</w:t>
+      <w:t>10</w:t>
     </w:r>
     <w:r>
       <w:rPr>
@@ -2690,7 +4002,7 @@
         <w:noProof/>
         <w:szCs w:val="18"/>
       </w:rPr>
-      <w:t>4</w:t>
+      <w:t>10</w:t>
     </w:r>
     <w:r>
       <w:rPr>
@@ -2899,7 +4211,7 @@
         </mc:Choice>
         <mc:Fallback>
           <w:pict>
-            <v:line w14:anchorId="267DFCF8" id="Line 12" o:spid="_x0000_s1026" style="position:absolute;z-index:251658240;visibility:visible;mso-wrap-style:square;mso-width-percent:0;mso-height-percent:0;mso-wrap-distance-left:9pt;mso-wrap-distance-top:-8e-5mm;mso-wrap-distance-right:9pt;mso-wrap-distance-bottom:-8e-5mm;mso-position-horizontal:absolute;mso-position-horizontal-relative:text;mso-position-vertical:absolute;mso-position-vertical-relative:text;mso-width-percent:0;mso-height-percent:0;mso-width-relative:page;mso-height-relative:page" from="-25.65pt,24.85pt" to="505.35pt,24.85pt" o:gfxdata="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"/>
+            <v:line w14:anchorId="31403378" id="Line 12" o:spid="_x0000_s1026" style="position:absolute;z-index:251658240;visibility:visible;mso-wrap-style:square;mso-width-percent:0;mso-height-percent:0;mso-wrap-distance-left:9pt;mso-wrap-distance-top:-8e-5mm;mso-wrap-distance-right:9pt;mso-wrap-distance-bottom:-8e-5mm;mso-position-horizontal:absolute;mso-position-horizontal-relative:text;mso-position-vertical:absolute;mso-position-vertical-relative:text;mso-width-percent:0;mso-height-percent:0;mso-width-relative:page;mso-height-relative:page" from="-25.65pt,24.85pt" to="505.35pt,24.85pt" o:gfxdata="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"/>
           </w:pict>
         </mc:Fallback>
       </mc:AlternateContent>
@@ -3024,7 +4336,7 @@
           <wp:extent cx="981941" cy="450273"/>
           <wp:effectExtent l="0" t="0" r="8890" b="6985"/>
           <wp:wrapNone/>
-          <wp:docPr id="5" name="Bild 14" descr="Beschreibung: Beschreibung: Beschreibung: Beschreibung: BIS_Logo_p186"/>
+          <wp:docPr id="17" name="Bild 14" descr="Beschreibung: Beschreibung: Beschreibung: Beschreibung: BIS_Logo_p186"/>
           <wp:cNvGraphicFramePr>
             <a:graphicFrameLocks xmlns:a="http://schemas.openxmlformats.org/drawingml/2006/main" noChangeAspect="1"/>
           </wp:cNvGraphicFramePr>
@@ -3280,7 +4592,7 @@
         </mc:Choice>
         <mc:Fallback>
           <w:pict>
-            <v:line w14:anchorId="1E3CEE1C" id="Line 15" o:spid="_x0000_s1026" style="position:absolute;z-index:251670528;visibility:visible;mso-wrap-style:square;mso-width-percent:0;mso-height-percent:0;mso-wrap-distance-left:9pt;mso-wrap-distance-top:-8e-5mm;mso-wrap-distance-right:9pt;mso-wrap-distance-bottom:-8e-5mm;mso-position-horizontal:absolute;mso-position-horizontal-relative:page;mso-position-vertical:absolute;mso-position-vertical-relative:page;mso-width-percent:0;mso-height-percent:0;mso-width-relative:page;mso-height-relative:page" from="49.6pt,74pt" to="545.65pt,74pt" o:gfxdata="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">
+            <v:line w14:anchorId="1AD09021" id="Line 15" o:spid="_x0000_s1026" style="position:absolute;z-index:251670528;visibility:visible;mso-wrap-style:square;mso-width-percent:0;mso-height-percent:0;mso-wrap-distance-left:9pt;mso-wrap-distance-top:-8e-5mm;mso-wrap-distance-right:9pt;mso-wrap-distance-bottom:-8e-5mm;mso-position-horizontal:absolute;mso-position-horizontal-relative:page;mso-position-vertical:absolute;mso-position-vertical-relative:page;mso-width-percent:0;mso-height-percent:0;mso-width-relative:page;mso-height-relative:page" from="49.6pt,74pt" to="545.65pt,74pt" o:gfxdata="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">
               <w10:wrap anchorx="page" anchory="page"/>
             </v:line>
           </w:pict>
@@ -3348,7 +4660,7 @@
         <w:b/>
         <w:noProof/>
       </w:rPr>
-      <w:t>Überschrift</w:t>
+      <w:t>Installationsanleitung</w:t>
     </w:r>
     <w:r>
       <w:rPr>
@@ -3363,6 +4675,95 @@
 <file path=word/numbering.xml><?xml version="1.0" encoding="utf-8"?>
 <w:numbering xmlns:wpc="http://schemas.microsoft.com/office/word/2010/wordprocessingCanvas" xmlns:cx="http://schemas.microsoft.com/office/drawing/2014/chartex" xmlns:cx1="http://schemas.microsoft.com/office/drawing/2015/9/8/chartex" xmlns:cx2="http://schemas.microsoft.com/office/drawing/2015/10/21/chartex" xmlns:cx3="http://schemas.microsoft.com/office/drawing/2016/5/9/chartex" xmlns:cx4="http://schemas.microsoft.com/office/drawing/2016/5/10/chartex" xmlns:cx5="http://schemas.microsoft.com/office/drawing/2016/5/11/chartex" xmlns:mc="http://schemas.openxmlformats.org/markup-compatibility/2006" xmlns:o="urn:schemas-microsoft-com:office:office" xmlns:r="http://schemas.openxmlformats.org/officeDocument/2006/relationships" xmlns:m="http://schemas.openxmlformats.org/officeDocument/2006/math" xmlns:v="urn:schemas-microsoft-com:vml" xmlns:wp14="http://schemas.microsoft.com/office/word/2010/wordprocessingDrawing" xmlns:wp="http://schemas.openxmlformats.org/drawingml/2006/wordprocessingDrawing" xmlns:w10="urn:schemas-microsoft-com:office:word" xmlns:w="http://schemas.openxmlformats.org/wordprocessingml/2006/main" xmlns:w14="http://schemas.microsoft.com/office/word/2010/wordml" xmlns:w15="http://schemas.microsoft.com/office/word/2012/wordml" xmlns:w16se="http://schemas.microsoft.com/office/word/2015/wordml/symex" xmlns:wpg="http://schemas.microsoft.com/office/word/2010/wordprocessingGroup" xmlns:wpi="http://schemas.microsoft.com/office/word/2010/wordprocessingInk" xmlns:wne="http://schemas.microsoft.com/office/word/2006/wordml" xmlns:wps="http://schemas.microsoft.com/office/word/2010/wordprocessingShape" mc:Ignorable="w14 w15 w16se wp14">
   <w:abstractNum w:abstractNumId="0" w15:restartNumberingAfterBreak="0">
+    <w:nsid w:val="080C5D30"/>
+    <w:multiLevelType w:val="hybridMultilevel"/>
+    <w:tmpl w:val="8BE2E460"/>
+    <w:lvl w:ilvl="0" w:tplc="0807000F">
+      <w:start w:val="1"/>
+      <w:numFmt w:val="decimal"/>
+      <w:lvlText w:val="%1."/>
+      <w:lvlJc w:val="left"/>
+      <w:pPr>
+        <w:ind w:left="720" w:hanging="360"/>
+      </w:pPr>
+      <w:rPr>
+        <w:rFonts w:hint="default"/>
+      </w:rPr>
+    </w:lvl>
+    <w:lvl w:ilvl="1" w:tplc="08070019" w:tentative="1">
+      <w:start w:val="1"/>
+      <w:numFmt w:val="lowerLetter"/>
+      <w:lvlText w:val="%2."/>
+      <w:lvlJc w:val="left"/>
+      <w:pPr>
+        <w:ind w:left="1440" w:hanging="360"/>
+      </w:pPr>
+    </w:lvl>
+    <w:lvl w:ilvl="2" w:tplc="0807001B" w:tentative="1">
+      <w:start w:val="1"/>
+      <w:numFmt w:val="lowerRoman"/>
+      <w:lvlText w:val="%3."/>
+      <w:lvlJc w:val="right"/>
+      <w:pPr>
+        <w:ind w:left="2160" w:hanging="180"/>
+      </w:pPr>
+    </w:lvl>
+    <w:lvl w:ilvl="3" w:tplc="0807000F" w:tentative="1">
+      <w:start w:val="1"/>
+      <w:numFmt w:val="decimal"/>
+      <w:lvlText w:val="%4."/>
+      <w:lvlJc w:val="left"/>
+      <w:pPr>
+        <w:ind w:left="2880" w:hanging="360"/>
+      </w:pPr>
+    </w:lvl>
+    <w:lvl w:ilvl="4" w:tplc="08070019" w:tentative="1">
+      <w:start w:val="1"/>
+      <w:numFmt w:val="lowerLetter"/>
+      <w:lvlText w:val="%5."/>
+      <w:lvlJc w:val="left"/>
+      <w:pPr>
+        <w:ind w:left="3600" w:hanging="360"/>
+      </w:pPr>
+    </w:lvl>
+    <w:lvl w:ilvl="5" w:tplc="0807001B" w:tentative="1">
+      <w:start w:val="1"/>
+      <w:numFmt w:val="lowerRoman"/>
+      <w:lvlText w:val="%6."/>
+      <w:lvlJc w:val="right"/>
+      <w:pPr>
+        <w:ind w:left="4320" w:hanging="180"/>
+      </w:pPr>
+    </w:lvl>
+    <w:lvl w:ilvl="6" w:tplc="0807000F" w:tentative="1">
+      <w:start w:val="1"/>
+      <w:numFmt w:val="decimal"/>
+      <w:lvlText w:val="%7."/>
+      <w:lvlJc w:val="left"/>
+      <w:pPr>
+        <w:ind w:left="5040" w:hanging="360"/>
+      </w:pPr>
+    </w:lvl>
+    <w:lvl w:ilvl="7" w:tplc="08070019" w:tentative="1">
+      <w:start w:val="1"/>
+      <w:numFmt w:val="lowerLetter"/>
+      <w:lvlText w:val="%8."/>
+      <w:lvlJc w:val="left"/>
+      <w:pPr>
+        <w:ind w:left="5760" w:hanging="360"/>
+      </w:pPr>
+    </w:lvl>
+    <w:lvl w:ilvl="8" w:tplc="0807001B" w:tentative="1">
+      <w:start w:val="1"/>
+      <w:numFmt w:val="lowerRoman"/>
+      <w:lvlText w:val="%9."/>
+      <w:lvlJc w:val="right"/>
+      <w:pPr>
+        <w:ind w:left="6480" w:hanging="180"/>
+      </w:pPr>
+    </w:lvl>
+  </w:abstractNum>
+  <w:abstractNum w:abstractNumId="1" w15:restartNumberingAfterBreak="0">
     <w:nsid w:val="203E2355"/>
     <w:multiLevelType w:val="hybridMultilevel"/>
     <w:tmpl w:val="63AE5FC0"/>
@@ -3475,13 +4876,14 @@
       </w:rPr>
     </w:lvl>
   </w:abstractNum>
-  <w:abstractNum w:abstractNumId="1" w15:restartNumberingAfterBreak="0">
+  <w:abstractNum w:abstractNumId="2" w15:restartNumberingAfterBreak="0">
     <w:nsid w:val="369B0DB1"/>
     <w:multiLevelType w:val="multilevel"/>
-    <w:tmpl w:val="ED00A68A"/>
+    <w:tmpl w:val="4B86CF66"/>
     <w:lvl w:ilvl="0">
       <w:start w:val="1"/>
       <w:numFmt w:val="decimal"/>
+      <w:pStyle w:val="berschrift1"/>
       <w:lvlText w:val="%1"/>
       <w:lvlJc w:val="left"/>
       <w:pPr>
@@ -3497,6 +4899,7 @@
     <w:lvl w:ilvl="1">
       <w:start w:val="1"/>
       <w:numFmt w:val="decimal"/>
+      <w:pStyle w:val="berschrift2"/>
       <w:lvlText w:val="%1.%2"/>
       <w:lvlJc w:val="left"/>
       <w:pPr>
@@ -3512,6 +4915,7 @@
     <w:lvl w:ilvl="2">
       <w:start w:val="1"/>
       <w:numFmt w:val="decimal"/>
+      <w:pStyle w:val="berschrift3"/>
       <w:lvlText w:val="%1.%2.%3"/>
       <w:lvlJc w:val="left"/>
       <w:pPr>
@@ -3527,6 +4931,7 @@
     <w:lvl w:ilvl="3">
       <w:start w:val="1"/>
       <w:numFmt w:val="decimal"/>
+      <w:pStyle w:val="berschrift4"/>
       <w:lvlText w:val="%1.%2.%3.%4"/>
       <w:lvlJc w:val="left"/>
       <w:pPr>
@@ -3542,6 +4947,7 @@
     <w:lvl w:ilvl="4">
       <w:start w:val="1"/>
       <w:numFmt w:val="decimal"/>
+      <w:pStyle w:val="berschrift5"/>
       <w:lvlText w:val="%1.%2.%3.%4.%5"/>
       <w:lvlJc w:val="left"/>
       <w:pPr>
@@ -3557,6 +4963,7 @@
     <w:lvl w:ilvl="5">
       <w:start w:val="1"/>
       <w:numFmt w:val="decimal"/>
+      <w:pStyle w:val="berschrift6"/>
       <w:lvlText w:val="%1.%2.%3.%4.%5.%6"/>
       <w:lvlJc w:val="left"/>
       <w:pPr>
@@ -3572,6 +4979,7 @@
     <w:lvl w:ilvl="6">
       <w:start w:val="1"/>
       <w:numFmt w:val="decimal"/>
+      <w:pStyle w:val="berschrift7"/>
       <w:lvlText w:val="%1.%2.%3.%4.%5.%6.%7"/>
       <w:lvlJc w:val="left"/>
       <w:pPr>
@@ -3587,6 +4995,7 @@
     <w:lvl w:ilvl="7">
       <w:start w:val="1"/>
       <w:numFmt w:val="decimal"/>
+      <w:pStyle w:val="berschrift8"/>
       <w:lvlText w:val="%1.%2.%3.%4.%5.%6.%7.%8"/>
       <w:lvlJc w:val="left"/>
       <w:pPr>
@@ -3602,6 +5011,7 @@
     <w:lvl w:ilvl="8">
       <w:start w:val="1"/>
       <w:numFmt w:val="decimal"/>
+      <w:pStyle w:val="berschrift9"/>
       <w:lvlText w:val="%1.%2.%3.%4.%5.%6.%7.%8.%9"/>
       <w:lvlJc w:val="left"/>
       <w:pPr>
@@ -3615,7 +5025,274 @@
       </w:rPr>
     </w:lvl>
   </w:abstractNum>
-  <w:abstractNum w:abstractNumId="2" w15:restartNumberingAfterBreak="0">
+  <w:abstractNum w:abstractNumId="3" w15:restartNumberingAfterBreak="0">
+    <w:nsid w:val="42881046"/>
+    <w:multiLevelType w:val="hybridMultilevel"/>
+    <w:tmpl w:val="22D8143A"/>
+    <w:lvl w:ilvl="0" w:tplc="0807000F">
+      <w:start w:val="1"/>
+      <w:numFmt w:val="decimal"/>
+      <w:lvlText w:val="%1."/>
+      <w:lvlJc w:val="left"/>
+      <w:pPr>
+        <w:ind w:left="720" w:hanging="360"/>
+      </w:pPr>
+      <w:rPr>
+        <w:rFonts w:hint="default"/>
+      </w:rPr>
+    </w:lvl>
+    <w:lvl w:ilvl="1" w:tplc="08070019" w:tentative="1">
+      <w:start w:val="1"/>
+      <w:numFmt w:val="lowerLetter"/>
+      <w:lvlText w:val="%2."/>
+      <w:lvlJc w:val="left"/>
+      <w:pPr>
+        <w:ind w:left="1440" w:hanging="360"/>
+      </w:pPr>
+    </w:lvl>
+    <w:lvl w:ilvl="2" w:tplc="0807001B" w:tentative="1">
+      <w:start w:val="1"/>
+      <w:numFmt w:val="lowerRoman"/>
+      <w:lvlText w:val="%3."/>
+      <w:lvlJc w:val="right"/>
+      <w:pPr>
+        <w:ind w:left="2160" w:hanging="180"/>
+      </w:pPr>
+    </w:lvl>
+    <w:lvl w:ilvl="3" w:tplc="0807000F" w:tentative="1">
+      <w:start w:val="1"/>
+      <w:numFmt w:val="decimal"/>
+      <w:lvlText w:val="%4."/>
+      <w:lvlJc w:val="left"/>
+      <w:pPr>
+        <w:ind w:left="2880" w:hanging="360"/>
+      </w:pPr>
+    </w:lvl>
+    <w:lvl w:ilvl="4" w:tplc="08070019" w:tentative="1">
+      <w:start w:val="1"/>
+      <w:numFmt w:val="lowerLetter"/>
+      <w:lvlText w:val="%5."/>
+      <w:lvlJc w:val="left"/>
+      <w:pPr>
+        <w:ind w:left="3600" w:hanging="360"/>
+      </w:pPr>
+    </w:lvl>
+    <w:lvl w:ilvl="5" w:tplc="0807001B" w:tentative="1">
+      <w:start w:val="1"/>
+      <w:numFmt w:val="lowerRoman"/>
+      <w:lvlText w:val="%6."/>
+      <w:lvlJc w:val="right"/>
+      <w:pPr>
+        <w:ind w:left="4320" w:hanging="180"/>
+      </w:pPr>
+    </w:lvl>
+    <w:lvl w:ilvl="6" w:tplc="0807000F" w:tentative="1">
+      <w:start w:val="1"/>
+      <w:numFmt w:val="decimal"/>
+      <w:lvlText w:val="%7."/>
+      <w:lvlJc w:val="left"/>
+      <w:pPr>
+        <w:ind w:left="5040" w:hanging="360"/>
+      </w:pPr>
+    </w:lvl>
+    <w:lvl w:ilvl="7" w:tplc="08070019" w:tentative="1">
+      <w:start w:val="1"/>
+      <w:numFmt w:val="lowerLetter"/>
+      <w:lvlText w:val="%8."/>
+      <w:lvlJc w:val="left"/>
+      <w:pPr>
+        <w:ind w:left="5760" w:hanging="360"/>
+      </w:pPr>
+    </w:lvl>
+    <w:lvl w:ilvl="8" w:tplc="0807001B" w:tentative="1">
+      <w:start w:val="1"/>
+      <w:numFmt w:val="lowerRoman"/>
+      <w:lvlText w:val="%9."/>
+      <w:lvlJc w:val="right"/>
+      <w:pPr>
+        <w:ind w:left="6480" w:hanging="180"/>
+      </w:pPr>
+    </w:lvl>
+  </w:abstractNum>
+  <w:abstractNum w:abstractNumId="4" w15:restartNumberingAfterBreak="0">
+    <w:nsid w:val="499E6F02"/>
+    <w:multiLevelType w:val="hybridMultilevel"/>
+    <w:tmpl w:val="5518D4EC"/>
+    <w:lvl w:ilvl="0" w:tplc="0807000F">
+      <w:start w:val="1"/>
+      <w:numFmt w:val="decimal"/>
+      <w:lvlText w:val="%1."/>
+      <w:lvlJc w:val="left"/>
+      <w:pPr>
+        <w:ind w:left="720" w:hanging="360"/>
+      </w:pPr>
+      <w:rPr>
+        <w:rFonts w:hint="default"/>
+      </w:rPr>
+    </w:lvl>
+    <w:lvl w:ilvl="1" w:tplc="08070019" w:tentative="1">
+      <w:start w:val="1"/>
+      <w:numFmt w:val="lowerLetter"/>
+      <w:lvlText w:val="%2."/>
+      <w:lvlJc w:val="left"/>
+      <w:pPr>
+        <w:ind w:left="1440" w:hanging="360"/>
+      </w:pPr>
+    </w:lvl>
+    <w:lvl w:ilvl="2" w:tplc="0807001B" w:tentative="1">
+      <w:start w:val="1"/>
+      <w:numFmt w:val="lowerRoman"/>
+      <w:lvlText w:val="%3."/>
+      <w:lvlJc w:val="right"/>
+      <w:pPr>
+        <w:ind w:left="2160" w:hanging="180"/>
+      </w:pPr>
+    </w:lvl>
+    <w:lvl w:ilvl="3" w:tplc="0807000F" w:tentative="1">
+      <w:start w:val="1"/>
+      <w:numFmt w:val="decimal"/>
+      <w:lvlText w:val="%4."/>
+      <w:lvlJc w:val="left"/>
+      <w:pPr>
+        <w:ind w:left="2880" w:hanging="360"/>
+      </w:pPr>
+    </w:lvl>
+    <w:lvl w:ilvl="4" w:tplc="08070019" w:tentative="1">
+      <w:start w:val="1"/>
+      <w:numFmt w:val="lowerLetter"/>
+      <w:lvlText w:val="%5."/>
+      <w:lvlJc w:val="left"/>
+      <w:pPr>
+        <w:ind w:left="3600" w:hanging="360"/>
+      </w:pPr>
+    </w:lvl>
+    <w:lvl w:ilvl="5" w:tplc="0807001B" w:tentative="1">
+      <w:start w:val="1"/>
+      <w:numFmt w:val="lowerRoman"/>
+      <w:lvlText w:val="%6."/>
+      <w:lvlJc w:val="right"/>
+      <w:pPr>
+        <w:ind w:left="4320" w:hanging="180"/>
+      </w:pPr>
+    </w:lvl>
+    <w:lvl w:ilvl="6" w:tplc="0807000F" w:tentative="1">
+      <w:start w:val="1"/>
+      <w:numFmt w:val="decimal"/>
+      <w:lvlText w:val="%7."/>
+      <w:lvlJc w:val="left"/>
+      <w:pPr>
+        <w:ind w:left="5040" w:hanging="360"/>
+      </w:pPr>
+    </w:lvl>
+    <w:lvl w:ilvl="7" w:tplc="08070019" w:tentative="1">
+      <w:start w:val="1"/>
+      <w:numFmt w:val="lowerLetter"/>
+      <w:lvlText w:val="%8."/>
+      <w:lvlJc w:val="left"/>
+      <w:pPr>
+        <w:ind w:left="5760" w:hanging="360"/>
+      </w:pPr>
+    </w:lvl>
+    <w:lvl w:ilvl="8" w:tplc="0807001B" w:tentative="1">
+      <w:start w:val="1"/>
+      <w:numFmt w:val="lowerRoman"/>
+      <w:lvlText w:val="%9."/>
+      <w:lvlJc w:val="right"/>
+      <w:pPr>
+        <w:ind w:left="6480" w:hanging="180"/>
+      </w:pPr>
+    </w:lvl>
+  </w:abstractNum>
+  <w:abstractNum w:abstractNumId="5" w15:restartNumberingAfterBreak="0">
+    <w:nsid w:val="4BD91306"/>
+    <w:multiLevelType w:val="hybridMultilevel"/>
+    <w:tmpl w:val="8BE2E460"/>
+    <w:lvl w:ilvl="0" w:tplc="0807000F">
+      <w:start w:val="1"/>
+      <w:numFmt w:val="decimal"/>
+      <w:lvlText w:val="%1."/>
+      <w:lvlJc w:val="left"/>
+      <w:pPr>
+        <w:ind w:left="720" w:hanging="360"/>
+      </w:pPr>
+      <w:rPr>
+        <w:rFonts w:hint="default"/>
+      </w:rPr>
+    </w:lvl>
+    <w:lvl w:ilvl="1" w:tplc="08070019" w:tentative="1">
+      <w:start w:val="1"/>
+      <w:numFmt w:val="lowerLetter"/>
+      <w:lvlText w:val="%2."/>
+      <w:lvlJc w:val="left"/>
+      <w:pPr>
+        <w:ind w:left="1440" w:hanging="360"/>
+      </w:pPr>
+    </w:lvl>
+    <w:lvl w:ilvl="2" w:tplc="0807001B" w:tentative="1">
+      <w:start w:val="1"/>
+      <w:numFmt w:val="lowerRoman"/>
+      <w:lvlText w:val="%3."/>
+      <w:lvlJc w:val="right"/>
+      <w:pPr>
+        <w:ind w:left="2160" w:hanging="180"/>
+      </w:pPr>
+    </w:lvl>
+    <w:lvl w:ilvl="3" w:tplc="0807000F" w:tentative="1">
+      <w:start w:val="1"/>
+      <w:numFmt w:val="decimal"/>
+      <w:lvlText w:val="%4."/>
+      <w:lvlJc w:val="left"/>
+      <w:pPr>
+        <w:ind w:left="2880" w:hanging="360"/>
+      </w:pPr>
+    </w:lvl>
+    <w:lvl w:ilvl="4" w:tplc="08070019" w:tentative="1">
+      <w:start w:val="1"/>
+      <w:numFmt w:val="lowerLetter"/>
+      <w:lvlText w:val="%5."/>
+      <w:lvlJc w:val="left"/>
+      <w:pPr>
+        <w:ind w:left="3600" w:hanging="360"/>
+      </w:pPr>
+    </w:lvl>
+    <w:lvl w:ilvl="5" w:tplc="0807001B" w:tentative="1">
+      <w:start w:val="1"/>
+      <w:numFmt w:val="lowerRoman"/>
+      <w:lvlText w:val="%6."/>
+      <w:lvlJc w:val="right"/>
+      <w:pPr>
+        <w:ind w:left="4320" w:hanging="180"/>
+      </w:pPr>
+    </w:lvl>
+    <w:lvl w:ilvl="6" w:tplc="0807000F" w:tentative="1">
+      <w:start w:val="1"/>
+      <w:numFmt w:val="decimal"/>
+      <w:lvlText w:val="%7."/>
+      <w:lvlJc w:val="left"/>
+      <w:pPr>
+        <w:ind w:left="5040" w:hanging="360"/>
+      </w:pPr>
+    </w:lvl>
+    <w:lvl w:ilvl="7" w:tplc="08070019" w:tentative="1">
+      <w:start w:val="1"/>
+      <w:numFmt w:val="lowerLetter"/>
+      <w:lvlText w:val="%8."/>
+      <w:lvlJc w:val="left"/>
+      <w:pPr>
+        <w:ind w:left="5760" w:hanging="360"/>
+      </w:pPr>
+    </w:lvl>
+    <w:lvl w:ilvl="8" w:tplc="0807001B" w:tentative="1">
+      <w:start w:val="1"/>
+      <w:numFmt w:val="lowerRoman"/>
+      <w:lvlText w:val="%9."/>
+      <w:lvlJc w:val="right"/>
+      <w:pPr>
+        <w:ind w:left="6480" w:hanging="180"/>
+      </w:pPr>
+    </w:lvl>
+  </w:abstractNum>
+  <w:abstractNum w:abstractNumId="6" w15:restartNumberingAfterBreak="0">
     <w:nsid w:val="71A0686D"/>
     <w:multiLevelType w:val="hybridMultilevel"/>
     <w:tmpl w:val="E1C02E82"/>
@@ -3728,112 +5405,118 @@
       </w:rPr>
     </w:lvl>
   </w:abstractNum>
-  <w:abstractNum w:abstractNumId="3" w15:restartNumberingAfterBreak="0">
-    <w:nsid w:val="74244FFD"/>
-    <w:multiLevelType w:val="multilevel"/>
-    <w:tmpl w:val="08070025"/>
-    <w:lvl w:ilvl="0">
+  <w:abstractNum w:abstractNumId="7" w15:restartNumberingAfterBreak="0">
+    <w:nsid w:val="7DD354A6"/>
+    <w:multiLevelType w:val="hybridMultilevel"/>
+    <w:tmpl w:val="22D8143A"/>
+    <w:lvl w:ilvl="0" w:tplc="0807000F">
       <w:start w:val="1"/>
       <w:numFmt w:val="decimal"/>
-      <w:pStyle w:val="berschrift1"/>
-      <w:lvlText w:val="%1"/>
+      <w:lvlText w:val="%1."/>
       <w:lvlJc w:val="left"/>
       <w:pPr>
-        <w:ind w:left="432" w:hanging="432"/>
-      </w:pPr>
+        <w:ind w:left="720" w:hanging="360"/>
+      </w:pPr>
+      <w:rPr>
+        <w:rFonts w:hint="default"/>
+      </w:rPr>
     </w:lvl>
-    <w:lvl w:ilvl="1">
+    <w:lvl w:ilvl="1" w:tplc="08070019" w:tentative="1">
+      <w:start w:val="1"/>
+      <w:numFmt w:val="lowerLetter"/>
+      <w:lvlText w:val="%2."/>
+      <w:lvlJc w:val="left"/>
+      <w:pPr>
+        <w:ind w:left="1440" w:hanging="360"/>
+      </w:pPr>
+    </w:lvl>
+    <w:lvl w:ilvl="2" w:tplc="0807001B" w:tentative="1">
+      <w:start w:val="1"/>
+      <w:numFmt w:val="lowerRoman"/>
+      <w:lvlText w:val="%3."/>
+      <w:lvlJc w:val="right"/>
+      <w:pPr>
+        <w:ind w:left="2160" w:hanging="180"/>
+      </w:pPr>
+    </w:lvl>
+    <w:lvl w:ilvl="3" w:tplc="0807000F" w:tentative="1">
       <w:start w:val="1"/>
       <w:numFmt w:val="decimal"/>
-      <w:pStyle w:val="berschrift2"/>
-      <w:lvlText w:val="%1.%2"/>
+      <w:lvlText w:val="%4."/>
       <w:lvlJc w:val="left"/>
       <w:pPr>
-        <w:ind w:left="576" w:hanging="576"/>
+        <w:ind w:left="2880" w:hanging="360"/>
       </w:pPr>
     </w:lvl>
-    <w:lvl w:ilvl="2">
+    <w:lvl w:ilvl="4" w:tplc="08070019" w:tentative="1">
+      <w:start w:val="1"/>
+      <w:numFmt w:val="lowerLetter"/>
+      <w:lvlText w:val="%5."/>
+      <w:lvlJc w:val="left"/>
+      <w:pPr>
+        <w:ind w:left="3600" w:hanging="360"/>
+      </w:pPr>
+    </w:lvl>
+    <w:lvl w:ilvl="5" w:tplc="0807001B" w:tentative="1">
+      <w:start w:val="1"/>
+      <w:numFmt w:val="lowerRoman"/>
+      <w:lvlText w:val="%6."/>
+      <w:lvlJc w:val="right"/>
+      <w:pPr>
+        <w:ind w:left="4320" w:hanging="180"/>
+      </w:pPr>
+    </w:lvl>
+    <w:lvl w:ilvl="6" w:tplc="0807000F" w:tentative="1">
       <w:start w:val="1"/>
       <w:numFmt w:val="decimal"/>
-      <w:pStyle w:val="berschrift3"/>
-      <w:lvlText w:val="%1.%2.%3"/>
+      <w:lvlText w:val="%7."/>
       <w:lvlJc w:val="left"/>
       <w:pPr>
-        <w:ind w:left="720" w:hanging="720"/>
+        <w:ind w:left="5040" w:hanging="360"/>
       </w:pPr>
     </w:lvl>
-    <w:lvl w:ilvl="3">
+    <w:lvl w:ilvl="7" w:tplc="08070019" w:tentative="1">
       <w:start w:val="1"/>
-      <w:numFmt w:val="decimal"/>
-      <w:pStyle w:val="berschrift4"/>
-      <w:lvlText w:val="%1.%2.%3.%4"/>
+      <w:numFmt w:val="lowerLetter"/>
+      <w:lvlText w:val="%8."/>
       <w:lvlJc w:val="left"/>
       <w:pPr>
-        <w:ind w:left="864" w:hanging="864"/>
+        <w:ind w:left="5760" w:hanging="360"/>
       </w:pPr>
     </w:lvl>
-    <w:lvl w:ilvl="4">
+    <w:lvl w:ilvl="8" w:tplc="0807001B" w:tentative="1">
       <w:start w:val="1"/>
-      <w:numFmt w:val="decimal"/>
-      <w:pStyle w:val="berschrift5"/>
-      <w:lvlText w:val="%1.%2.%3.%4.%5"/>
-      <w:lvlJc w:val="left"/>
-      <w:pPr>
-        <w:ind w:left="1008" w:hanging="1008"/>
-      </w:pPr>
-    </w:lvl>
-    <w:lvl w:ilvl="5">
-      <w:start w:val="1"/>
-      <w:numFmt w:val="decimal"/>
-      <w:pStyle w:val="berschrift6"/>
-      <w:lvlText w:val="%1.%2.%3.%4.%5.%6"/>
-      <w:lvlJc w:val="left"/>
-      <w:pPr>
-        <w:ind w:left="1152" w:hanging="1152"/>
-      </w:pPr>
-    </w:lvl>
-    <w:lvl w:ilvl="6">
-      <w:start w:val="1"/>
-      <w:numFmt w:val="decimal"/>
-      <w:pStyle w:val="berschrift7"/>
-      <w:lvlText w:val="%1.%2.%3.%4.%5.%6.%7"/>
-      <w:lvlJc w:val="left"/>
-      <w:pPr>
-        <w:ind w:left="1296" w:hanging="1296"/>
-      </w:pPr>
-    </w:lvl>
-    <w:lvl w:ilvl="7">
-      <w:start w:val="1"/>
-      <w:numFmt w:val="decimal"/>
-      <w:pStyle w:val="berschrift8"/>
-      <w:lvlText w:val="%1.%2.%3.%4.%5.%6.%7.%8"/>
-      <w:lvlJc w:val="left"/>
-      <w:pPr>
-        <w:ind w:left="1440" w:hanging="1440"/>
-      </w:pPr>
-    </w:lvl>
-    <w:lvl w:ilvl="8">
-      <w:start w:val="1"/>
-      <w:numFmt w:val="decimal"/>
-      <w:pStyle w:val="berschrift9"/>
-      <w:lvlText w:val="%1.%2.%3.%4.%5.%6.%7.%8.%9"/>
-      <w:lvlJc w:val="left"/>
-      <w:pPr>
-        <w:ind w:left="1584" w:hanging="1584"/>
+      <w:numFmt w:val="lowerRoman"/>
+      <w:lvlText w:val="%9."/>
+      <w:lvlJc w:val="right"/>
+      <w:pPr>
+        <w:ind w:left="6480" w:hanging="180"/>
       </w:pPr>
     </w:lvl>
   </w:abstractNum>
   <w:num w:numId="1">
+    <w:abstractNumId w:val="2"/>
+  </w:num>
+  <w:num w:numId="2">
+    <w:abstractNumId w:val="6"/>
+  </w:num>
+  <w:num w:numId="3">
     <w:abstractNumId w:val="1"/>
   </w:num>
-  <w:num w:numId="2">
-    <w:abstractNumId w:val="2"/>
-  </w:num>
-  <w:num w:numId="3">
+  <w:num w:numId="4">
     <w:abstractNumId w:val="0"/>
   </w:num>
-  <w:num w:numId="4">
+  <w:num w:numId="5">
     <w:abstractNumId w:val="3"/>
+  </w:num>
+  <w:num w:numId="6">
+    <w:abstractNumId w:val="4"/>
+  </w:num>
+  <w:num w:numId="7">
+    <w:abstractNumId w:val="5"/>
+  </w:num>
+  <w:num w:numId="8">
+    <w:abstractNumId w:val="7"/>
   </w:num>
 </w:numbering>
 </file>
@@ -4029,7 +5712,7 @@
     <w:lsdException w:name="Medium Shading 2 Accent 1" w:uiPriority="64"/>
     <w:lsdException w:name="Medium List 1 Accent 1" w:uiPriority="65"/>
     <w:lsdException w:name="Revision" w:semiHidden="1"/>
-    <w:lsdException w:name="List Paragraph" w:uiPriority="34"/>
+    <w:lsdException w:name="List Paragraph" w:uiPriority="34" w:qFormat="1"/>
     <w:lsdException w:name="Quote" w:uiPriority="29"/>
     <w:lsdException w:name="Intense Quote" w:uiPriority="30"/>
     <w:lsdException w:name="Medium List 2 Accent 1" w:uiPriority="66"/>
@@ -4227,7 +5910,7 @@
   </w:latentStyles>
   <w:style w:type="paragraph" w:default="1" w:styleId="Standard">
     <w:name w:val="Normal"/>
-    <w:rsid w:val="00291A5C"/>
+    <w:rsid w:val="00BA3FC9"/>
     <w:pPr>
       <w:tabs>
         <w:tab w:val="left" w:pos="3402"/>
@@ -4252,12 +5935,14 @@
     <w:pPr>
       <w:pageBreakBefore/>
       <w:numPr>
-        <w:numId w:val="4"/>
+        <w:numId w:val="1"/>
       </w:numPr>
       <w:tabs>
+        <w:tab w:val="clear" w:pos="432"/>
         <w:tab w:val="left" w:pos="992"/>
       </w:tabs>
       <w:spacing w:before="240" w:after="240"/>
+      <w:ind w:left="992" w:hanging="992"/>
       <w:outlineLvl w:val="0"/>
     </w:pPr>
     <w:rPr>
@@ -4275,12 +5960,14 @@
     <w:pPr>
       <w:numPr>
         <w:ilvl w:val="1"/>
-        <w:numId w:val="4"/>
+        <w:numId w:val="1"/>
       </w:numPr>
       <w:tabs>
+        <w:tab w:val="clear" w:pos="576"/>
         <w:tab w:val="left" w:pos="992"/>
       </w:tabs>
       <w:spacing w:before="240" w:after="240"/>
+      <w:ind w:left="992" w:hanging="992"/>
       <w:jc w:val="both"/>
       <w:outlineLvl w:val="1"/>
     </w:pPr>
@@ -4300,12 +5987,14 @@
     <w:pPr>
       <w:numPr>
         <w:ilvl w:val="2"/>
-        <w:numId w:val="4"/>
+        <w:numId w:val="1"/>
       </w:numPr>
       <w:tabs>
+        <w:tab w:val="clear" w:pos="720"/>
         <w:tab w:val="left" w:pos="992"/>
       </w:tabs>
       <w:spacing w:before="240" w:after="240"/>
+      <w:ind w:left="992" w:hanging="992"/>
       <w:jc w:val="both"/>
       <w:outlineLvl w:val="2"/>
     </w:pPr>
@@ -4324,12 +6013,14 @@
     <w:pPr>
       <w:numPr>
         <w:ilvl w:val="3"/>
-        <w:numId w:val="4"/>
+        <w:numId w:val="1"/>
       </w:numPr>
       <w:tabs>
+        <w:tab w:val="clear" w:pos="864"/>
         <w:tab w:val="left" w:pos="992"/>
       </w:tabs>
       <w:spacing w:before="240" w:after="240"/>
+      <w:ind w:left="992" w:hanging="992"/>
       <w:jc w:val="both"/>
       <w:outlineLvl w:val="3"/>
     </w:pPr>
@@ -4347,7 +6038,7 @@
     <w:pPr>
       <w:numPr>
         <w:ilvl w:val="4"/>
-        <w:numId w:val="4"/>
+        <w:numId w:val="1"/>
       </w:numPr>
       <w:spacing w:before="240" w:after="60"/>
       <w:outlineLvl w:val="4"/>
@@ -4362,7 +6053,7 @@
     <w:pPr>
       <w:numPr>
         <w:ilvl w:val="5"/>
-        <w:numId w:val="4"/>
+        <w:numId w:val="1"/>
       </w:numPr>
       <w:spacing w:before="240" w:after="60"/>
       <w:outlineLvl w:val="5"/>
@@ -4380,7 +6071,7 @@
     <w:pPr>
       <w:numPr>
         <w:ilvl w:val="6"/>
-        <w:numId w:val="4"/>
+        <w:numId w:val="1"/>
       </w:numPr>
       <w:spacing w:before="240" w:after="60"/>
       <w:outlineLvl w:val="6"/>
@@ -4395,7 +6086,7 @@
     <w:pPr>
       <w:numPr>
         <w:ilvl w:val="7"/>
-        <w:numId w:val="4"/>
+        <w:numId w:val="1"/>
       </w:numPr>
       <w:spacing w:before="240" w:after="60"/>
       <w:outlineLvl w:val="7"/>
@@ -4413,7 +6104,7 @@
     <w:pPr>
       <w:numPr>
         <w:ilvl w:val="8"/>
-        <w:numId w:val="4"/>
+        <w:numId w:val="1"/>
       </w:numPr>
       <w:spacing w:before="240" w:after="60"/>
       <w:outlineLvl w:val="8"/>
@@ -4642,15 +6333,6 @@
     <w:name w:val="Formatvorlage Überschrift 1 + 12 pt"/>
     <w:basedOn w:val="berschrift1"/>
     <w:rsid w:val="00206D7C"/>
-    <w:pPr>
-      <w:numPr>
-        <w:numId w:val="1"/>
-      </w:numPr>
-      <w:tabs>
-        <w:tab w:val="clear" w:pos="432"/>
-      </w:tabs>
-      <w:ind w:left="992" w:hanging="992"/>
-    </w:pPr>
     <w:rPr>
       <w:bCs/>
       <w:sz w:val="24"/>
@@ -4833,6 +6515,7 @@
     <w:name w:val="List Paragraph"/>
     <w:basedOn w:val="Standard"/>
     <w:uiPriority w:val="34"/>
+    <w:qFormat/>
     <w:rsid w:val="00F94996"/>
     <w:pPr>
       <w:ind w:left="708"/>
@@ -4967,6 +6650,218 @@
     <w:rPr>
       <w:vertAlign w:val="superscript"/>
     </w:rPr>
+  </w:style>
+  <w:style w:type="table" w:styleId="Gitternetztabelle5dunkelAkzent5">
+    <w:name w:val="Grid Table 5 Dark Accent 5"/>
+    <w:basedOn w:val="NormaleTabelle"/>
+    <w:uiPriority w:val="50"/>
+    <w:rsid w:val="00BA3FC9"/>
+    <w:rPr>
+      <w:rFonts w:asciiTheme="minorHAnsi" w:eastAsiaTheme="minorHAnsi" w:hAnsiTheme="minorHAnsi" w:cstheme="minorBidi"/>
+      <w:sz w:val="22"/>
+      <w:szCs w:val="22"/>
+      <w:lang w:eastAsia="en-US"/>
+    </w:rPr>
+    <w:tblPr>
+      <w:tblStyleRowBandSize w:val="1"/>
+      <w:tblStyleColBandSize w:val="1"/>
+      <w:tblBorders>
+        <w:top w:val="single" w:sz="4" w:space="0" w:color="FFFFFF" w:themeColor="background1"/>
+        <w:left w:val="single" w:sz="4" w:space="0" w:color="FFFFFF" w:themeColor="background1"/>
+        <w:bottom w:val="single" w:sz="4" w:space="0" w:color="FFFFFF" w:themeColor="background1"/>
+        <w:right w:val="single" w:sz="4" w:space="0" w:color="FFFFFF" w:themeColor="background1"/>
+        <w:insideH w:val="single" w:sz="4" w:space="0" w:color="FFFFFF" w:themeColor="background1"/>
+        <w:insideV w:val="single" w:sz="4" w:space="0" w:color="FFFFFF" w:themeColor="background1"/>
+      </w:tblBorders>
+    </w:tblPr>
+    <w:tcPr>
+      <w:shd w:val="clear" w:color="auto" w:fill="DAEEF3" w:themeFill="accent5" w:themeFillTint="33"/>
+    </w:tcPr>
+    <w:tblStylePr w:type="firstRow">
+      <w:rPr>
+        <w:b/>
+        <w:bCs/>
+        <w:color w:val="FFFFFF" w:themeColor="background1"/>
+      </w:rPr>
+      <w:tblPr/>
+      <w:tcPr>
+        <w:tcBorders>
+          <w:top w:val="single" w:sz="4" w:space="0" w:color="FFFFFF" w:themeColor="background1"/>
+          <w:left w:val="single" w:sz="4" w:space="0" w:color="FFFFFF" w:themeColor="background1"/>
+          <w:right w:val="single" w:sz="4" w:space="0" w:color="FFFFFF" w:themeColor="background1"/>
+          <w:insideH w:val="nil"/>
+          <w:insideV w:val="nil"/>
+        </w:tcBorders>
+        <w:shd w:val="clear" w:color="auto" w:fill="4BACC6" w:themeFill="accent5"/>
+      </w:tcPr>
+    </w:tblStylePr>
+    <w:tblStylePr w:type="lastRow">
+      <w:rPr>
+        <w:b/>
+        <w:bCs/>
+        <w:color w:val="FFFFFF" w:themeColor="background1"/>
+      </w:rPr>
+      <w:tblPr/>
+      <w:tcPr>
+        <w:tcBorders>
+          <w:left w:val="single" w:sz="4" w:space="0" w:color="FFFFFF" w:themeColor="background1"/>
+          <w:bottom w:val="single" w:sz="4" w:space="0" w:color="FFFFFF" w:themeColor="background1"/>
+          <w:right w:val="single" w:sz="4" w:space="0" w:color="FFFFFF" w:themeColor="background1"/>
+          <w:insideH w:val="nil"/>
+          <w:insideV w:val="nil"/>
+        </w:tcBorders>
+        <w:shd w:val="clear" w:color="auto" w:fill="4BACC6" w:themeFill="accent5"/>
+      </w:tcPr>
+    </w:tblStylePr>
+    <w:tblStylePr w:type="firstCol">
+      <w:rPr>
+        <w:b/>
+        <w:bCs/>
+        <w:color w:val="FFFFFF" w:themeColor="background1"/>
+      </w:rPr>
+      <w:tblPr/>
+      <w:tcPr>
+        <w:tcBorders>
+          <w:top w:val="single" w:sz="4" w:space="0" w:color="FFFFFF" w:themeColor="background1"/>
+          <w:left w:val="single" w:sz="4" w:space="0" w:color="FFFFFF" w:themeColor="background1"/>
+          <w:bottom w:val="single" w:sz="4" w:space="0" w:color="FFFFFF" w:themeColor="background1"/>
+          <w:insideV w:val="nil"/>
+        </w:tcBorders>
+        <w:shd w:val="clear" w:color="auto" w:fill="4BACC6" w:themeFill="accent5"/>
+      </w:tcPr>
+    </w:tblStylePr>
+    <w:tblStylePr w:type="lastCol">
+      <w:rPr>
+        <w:b/>
+        <w:bCs/>
+        <w:color w:val="FFFFFF" w:themeColor="background1"/>
+      </w:rPr>
+      <w:tblPr/>
+      <w:tcPr>
+        <w:tcBorders>
+          <w:top w:val="single" w:sz="4" w:space="0" w:color="FFFFFF" w:themeColor="background1"/>
+          <w:bottom w:val="single" w:sz="4" w:space="0" w:color="FFFFFF" w:themeColor="background1"/>
+          <w:right w:val="single" w:sz="4" w:space="0" w:color="FFFFFF" w:themeColor="background1"/>
+          <w:insideV w:val="nil"/>
+        </w:tcBorders>
+        <w:shd w:val="clear" w:color="auto" w:fill="4BACC6" w:themeFill="accent5"/>
+      </w:tcPr>
+    </w:tblStylePr>
+    <w:tblStylePr w:type="band1Vert">
+      <w:tblPr/>
+      <w:tcPr>
+        <w:shd w:val="clear" w:color="auto" w:fill="B6DDE8" w:themeFill="accent5" w:themeFillTint="66"/>
+      </w:tcPr>
+    </w:tblStylePr>
+    <w:tblStylePr w:type="band1Horz">
+      <w:tblPr/>
+      <w:tcPr>
+        <w:shd w:val="clear" w:color="auto" w:fill="B6DDE8" w:themeFill="accent5" w:themeFillTint="66"/>
+      </w:tcPr>
+    </w:tblStylePr>
+  </w:style>
+  <w:style w:type="table" w:styleId="Gitternetztabelle5dunkelAkzent1">
+    <w:name w:val="Grid Table 5 Dark Accent 1"/>
+    <w:basedOn w:val="NormaleTabelle"/>
+    <w:uiPriority w:val="50"/>
+    <w:rsid w:val="00BA3FC9"/>
+    <w:tblPr>
+      <w:tblStyleRowBandSize w:val="1"/>
+      <w:tblStyleColBandSize w:val="1"/>
+      <w:tblBorders>
+        <w:top w:val="single" w:sz="4" w:space="0" w:color="FFFFFF" w:themeColor="background1"/>
+        <w:left w:val="single" w:sz="4" w:space="0" w:color="FFFFFF" w:themeColor="background1"/>
+        <w:bottom w:val="single" w:sz="4" w:space="0" w:color="FFFFFF" w:themeColor="background1"/>
+        <w:right w:val="single" w:sz="4" w:space="0" w:color="FFFFFF" w:themeColor="background1"/>
+        <w:insideH w:val="single" w:sz="4" w:space="0" w:color="FFFFFF" w:themeColor="background1"/>
+        <w:insideV w:val="single" w:sz="4" w:space="0" w:color="FFFFFF" w:themeColor="background1"/>
+      </w:tblBorders>
+    </w:tblPr>
+    <w:tcPr>
+      <w:shd w:val="clear" w:color="auto" w:fill="DBE5F1" w:themeFill="accent1" w:themeFillTint="33"/>
+    </w:tcPr>
+    <w:tblStylePr w:type="firstRow">
+      <w:rPr>
+        <w:b/>
+        <w:bCs/>
+        <w:color w:val="FFFFFF" w:themeColor="background1"/>
+      </w:rPr>
+      <w:tblPr/>
+      <w:tcPr>
+        <w:tcBorders>
+          <w:top w:val="single" w:sz="4" w:space="0" w:color="FFFFFF" w:themeColor="background1"/>
+          <w:left w:val="single" w:sz="4" w:space="0" w:color="FFFFFF" w:themeColor="background1"/>
+          <w:right w:val="single" w:sz="4" w:space="0" w:color="FFFFFF" w:themeColor="background1"/>
+          <w:insideH w:val="nil"/>
+          <w:insideV w:val="nil"/>
+        </w:tcBorders>
+        <w:shd w:val="clear" w:color="auto" w:fill="4F81BD" w:themeFill="accent1"/>
+      </w:tcPr>
+    </w:tblStylePr>
+    <w:tblStylePr w:type="lastRow">
+      <w:rPr>
+        <w:b/>
+        <w:bCs/>
+        <w:color w:val="FFFFFF" w:themeColor="background1"/>
+      </w:rPr>
+      <w:tblPr/>
+      <w:tcPr>
+        <w:tcBorders>
+          <w:left w:val="single" w:sz="4" w:space="0" w:color="FFFFFF" w:themeColor="background1"/>
+          <w:bottom w:val="single" w:sz="4" w:space="0" w:color="FFFFFF" w:themeColor="background1"/>
+          <w:right w:val="single" w:sz="4" w:space="0" w:color="FFFFFF" w:themeColor="background1"/>
+          <w:insideH w:val="nil"/>
+          <w:insideV w:val="nil"/>
+        </w:tcBorders>
+        <w:shd w:val="clear" w:color="auto" w:fill="4F81BD" w:themeFill="accent1"/>
+      </w:tcPr>
+    </w:tblStylePr>
+    <w:tblStylePr w:type="firstCol">
+      <w:rPr>
+        <w:b/>
+        <w:bCs/>
+        <w:color w:val="FFFFFF" w:themeColor="background1"/>
+      </w:rPr>
+      <w:tblPr/>
+      <w:tcPr>
+        <w:tcBorders>
+          <w:top w:val="single" w:sz="4" w:space="0" w:color="FFFFFF" w:themeColor="background1"/>
+          <w:left w:val="single" w:sz="4" w:space="0" w:color="FFFFFF" w:themeColor="background1"/>
+          <w:bottom w:val="single" w:sz="4" w:space="0" w:color="FFFFFF" w:themeColor="background1"/>
+          <w:insideV w:val="nil"/>
+        </w:tcBorders>
+        <w:shd w:val="clear" w:color="auto" w:fill="4F81BD" w:themeFill="accent1"/>
+      </w:tcPr>
+    </w:tblStylePr>
+    <w:tblStylePr w:type="lastCol">
+      <w:rPr>
+        <w:b/>
+        <w:bCs/>
+        <w:color w:val="FFFFFF" w:themeColor="background1"/>
+      </w:rPr>
+      <w:tblPr/>
+      <w:tcPr>
+        <w:tcBorders>
+          <w:top w:val="single" w:sz="4" w:space="0" w:color="FFFFFF" w:themeColor="background1"/>
+          <w:bottom w:val="single" w:sz="4" w:space="0" w:color="FFFFFF" w:themeColor="background1"/>
+          <w:right w:val="single" w:sz="4" w:space="0" w:color="FFFFFF" w:themeColor="background1"/>
+          <w:insideV w:val="nil"/>
+        </w:tcBorders>
+        <w:shd w:val="clear" w:color="auto" w:fill="4F81BD" w:themeFill="accent1"/>
+      </w:tcPr>
+    </w:tblStylePr>
+    <w:tblStylePr w:type="band1Vert">
+      <w:tblPr/>
+      <w:tcPr>
+        <w:shd w:val="clear" w:color="auto" w:fill="B8CCE4" w:themeFill="accent1" w:themeFillTint="66"/>
+      </w:tcPr>
+    </w:tblStylePr>
+    <w:tblStylePr w:type="band1Horz">
+      <w:tblPr/>
+      <w:tcPr>
+        <w:shd w:val="clear" w:color="auto" w:fill="B8CCE4" w:themeFill="accent1" w:themeFillTint="66"/>
+      </w:tcPr>
+    </w:tblStylePr>
   </w:style>
 </w:styles>
 </file>
@@ -5583,7 +7478,7 @@
 </file>
 
 <file path=customXml/itemProps5.xml><?xml version="1.0" encoding="utf-8"?>
-<ds:datastoreItem xmlns:ds="http://schemas.openxmlformats.org/officeDocument/2006/customXml" ds:itemID="{F2488CA3-D0CB-4549-A19B-0C3FCB6E7C4C}">
+<ds:datastoreItem xmlns:ds="http://schemas.openxmlformats.org/officeDocument/2006/customXml" ds:itemID="{46B01D9B-08A1-4168-8788-810F251C9E5B}">
   <ds:schemaRefs>
     <ds:schemaRef ds:uri="http://schemas.openxmlformats.org/officeDocument/2006/bibliography"/>
   </ds:schemaRefs>

</xml_diff>

<commit_message>
edit main window appearence
</commit_message>
<xml_diff>
--- a/doc/Dokumentation.docx
+++ b/doc/Dokumentation.docx
@@ -485,28 +485,26 @@
       <w:pPr>
         <w:jc w:val="both"/>
         <w:sectPr>
-          <w:headerReference w:type="even" r:id="rId12"/>
-          <w:headerReference w:type="default" r:id="rId13"/>
-          <w:footerReference w:type="even" r:id="rId14"/>
-          <w:footerReference w:type="default" r:id="rId15"/>
-          <w:headerReference w:type="first" r:id="rId16"/>
-          <w:footerReference w:type="first" r:id="rId17"/>
+          <w:headerReference w:type="default" r:id="rId12"/>
+          <w:footerReference w:type="default" r:id="rId13"/>
+          <w:headerReference w:type="first" r:id="rId14"/>
+          <w:footerReference w:type="first" r:id="rId15"/>
           <w:pgSz w:w="11906" w:h="16838" w:code="9"/>
           <w:pgMar w:top="3828" w:right="992" w:bottom="4253" w:left="992" w:header="794" w:footer="2092" w:gutter="0"/>
           <w:cols w:space="720"/>
           <w:titlePg/>
         </w:sectPr>
       </w:pPr>
-      <w:bookmarkStart w:id="11" w:name="_Toc32113693"/>
-      <w:bookmarkStart w:id="12" w:name="_Toc32113694"/>
-      <w:bookmarkStart w:id="13" w:name="_Toc32113695"/>
-      <w:bookmarkStart w:id="14" w:name="_Toc32113696"/>
-      <w:bookmarkStart w:id="15" w:name="_Toc32113698"/>
-      <w:bookmarkStart w:id="16" w:name="_Toc32113700"/>
-      <w:bookmarkStart w:id="17" w:name="_Toc32113701"/>
-      <w:bookmarkStart w:id="18" w:name="_Ref32114106"/>
-      <w:bookmarkStart w:id="19" w:name="_Ref32114080"/>
-      <w:bookmarkStart w:id="20" w:name="_Toc32113702"/>
+      <w:bookmarkStart w:id="10" w:name="_Toc32113693"/>
+      <w:bookmarkStart w:id="11" w:name="_Toc32113694"/>
+      <w:bookmarkStart w:id="12" w:name="_Toc32113695"/>
+      <w:bookmarkStart w:id="13" w:name="_Toc32113696"/>
+      <w:bookmarkStart w:id="14" w:name="_Toc32113698"/>
+      <w:bookmarkStart w:id="15" w:name="_Toc32113700"/>
+      <w:bookmarkStart w:id="16" w:name="_Toc32113701"/>
+      <w:bookmarkStart w:id="17" w:name="_Ref32114106"/>
+      <w:bookmarkStart w:id="18" w:name="_Ref32114080"/>
+      <w:bookmarkStart w:id="19" w:name="_Toc32113702"/>
       <w:bookmarkEnd w:id="0"/>
       <w:bookmarkEnd w:id="1"/>
       <w:bookmarkEnd w:id="2"/>
@@ -518,7 +516,6 @@
       <w:bookmarkEnd w:id="8"/>
       <w:bookmarkEnd w:id="9"/>
     </w:p>
-    <w:bookmarkEnd w:id="20" w:displacedByCustomXml="next"/>
     <w:bookmarkEnd w:id="19" w:displacedByCustomXml="next"/>
     <w:bookmarkEnd w:id="18" w:displacedByCustomXml="next"/>
     <w:bookmarkEnd w:id="17" w:displacedByCustomXml="next"/>
@@ -528,8 +525,9 @@
     <w:bookmarkEnd w:id="13" w:displacedByCustomXml="next"/>
     <w:bookmarkEnd w:id="12" w:displacedByCustomXml="next"/>
     <w:bookmarkEnd w:id="11" w:displacedByCustomXml="next"/>
-    <w:bookmarkStart w:id="21" w:name="_Ref472918885" w:displacedByCustomXml="next"/>
-    <w:bookmarkStart w:id="22" w:name="_Toc472921481" w:displacedByCustomXml="next"/>
+    <w:bookmarkEnd w:id="10" w:displacedByCustomXml="next"/>
+    <w:bookmarkStart w:id="20" w:name="_Ref472918885" w:displacedByCustomXml="next"/>
+    <w:bookmarkStart w:id="21" w:name="_Toc472921481" w:displacedByCustomXml="next"/>
     <w:sdt>
       <w:sdtPr>
         <w:rPr>
@@ -3350,7 +3348,7 @@
               <w:bCs/>
             </w:rPr>
             <w:sectPr>
-              <w:headerReference w:type="default" r:id="rId18"/>
+              <w:headerReference w:type="default" r:id="rId16"/>
               <w:pgSz w:w="11906" w:h="16838" w:code="9"/>
               <w:pgMar w:top="2268" w:right="992" w:bottom="1559" w:left="992" w:header="1077" w:footer="737" w:gutter="0"/>
               <w:cols w:space="708"/>
@@ -3375,68 +3373,52 @@
         </w:p>
       </w:sdtContent>
     </w:sdt>
-    <w:bookmarkStart w:id="23" w:name="_Ref472948370" w:displacedByCustomXml="prev"/>
-    <w:bookmarkStart w:id="24" w:name="_Ref472948373" w:displacedByCustomXml="prev"/>
+    <w:bookmarkStart w:id="22" w:name="_Ref472948370" w:displacedByCustomXml="prev"/>
+    <w:bookmarkStart w:id="23" w:name="_Ref472948373" w:displacedByCustomXml="prev"/>
     <w:p>
       <w:pPr>
         <w:pStyle w:val="berschrift1"/>
         <w:jc w:val="both"/>
       </w:pPr>
-      <w:bookmarkStart w:id="25" w:name="_Toc531693524"/>
+      <w:bookmarkStart w:id="24" w:name="_Toc531693524"/>
+      <w:bookmarkEnd w:id="21"/>
+      <w:bookmarkEnd w:id="20"/>
+      <w:bookmarkEnd w:id="23"/>
       <w:bookmarkEnd w:id="22"/>
-      <w:bookmarkEnd w:id="21"/>
-      <w:bookmarkEnd w:id="24"/>
-      <w:bookmarkEnd w:id="23"/>
       <w:r>
         <w:lastRenderedPageBreak/>
         <w:t>Einleitung</w:t>
+      </w:r>
+      <w:bookmarkEnd w:id="24"/>
+    </w:p>
+    <w:p>
+      <w:pPr>
+        <w:pStyle w:val="Text"/>
+      </w:pPr>
+      <w:r>
+        <w:t>In diesem Projekt geht es darum, ein Projekt basierend auf gegebenen Anforderungen zu führen. Das Ziel ist es, ein Windows-Programm zu entwickeln, das mindestens die ersten 3 Anforderungen erfüllt. Zählend ist aber nicht nur das Programm am Schluss sondern auch die Punkte Programmcode, Testing und Dokumentation.</w:t>
+      </w:r>
+    </w:p>
+    <w:p>
+      <w:pPr>
+        <w:pStyle w:val="berschrift1"/>
+      </w:pPr>
+      <w:bookmarkStart w:id="25" w:name="_Toc531693525"/>
+      <w:r>
+        <w:lastRenderedPageBreak/>
+        <w:t>Vorhersage</w:t>
       </w:r>
       <w:bookmarkEnd w:id="25"/>
     </w:p>
     <w:p>
       <w:pPr>
-        <w:pStyle w:val="Text"/>
-      </w:pPr>
-      <w:r>
-        <w:t xml:space="preserve">In diesem Projekt geht es darum, ein Projekt basierend auf gegebenen Anforderungen zu führen. Das Ziel ist es, ein Windows-Programm zu entwickeln, das mindestens die ersten 3 Anforderungen erfüllt. Zählend ist aber nicht nur das Programm </w:t>
-      </w:r>
-      <w:proofErr w:type="gramStart"/>
-      <w:r>
-        <w:t>am Schluss</w:t>
-      </w:r>
-      <w:proofErr w:type="gramEnd"/>
-      <w:r>
-        <w:t xml:space="preserve"> sondern auch die Punkte Programmcode, </w:t>
-      </w:r>
-      <w:proofErr w:type="spellStart"/>
-      <w:r>
-        <w:t>Testing</w:t>
-      </w:r>
-      <w:proofErr w:type="spellEnd"/>
-      <w:r>
-        <w:t xml:space="preserve"> und Dokumentation.</w:t>
-      </w:r>
-    </w:p>
-    <w:p>
-      <w:pPr>
-        <w:pStyle w:val="berschrift1"/>
-      </w:pPr>
-      <w:bookmarkStart w:id="26" w:name="_Toc531693525"/>
-      <w:r>
-        <w:lastRenderedPageBreak/>
-        <w:t>Vorhersage</w:t>
+        <w:pStyle w:val="berschrift2"/>
+      </w:pPr>
+      <w:bookmarkStart w:id="26" w:name="_Toc531693526"/>
+      <w:r>
+        <w:t>Klassendiagramm</w:t>
       </w:r>
       <w:bookmarkEnd w:id="26"/>
-    </w:p>
-    <w:p>
-      <w:pPr>
-        <w:pStyle w:val="berschrift2"/>
-      </w:pPr>
-      <w:bookmarkStart w:id="27" w:name="_Toc531693526"/>
-      <w:r>
-        <w:t>Klassendiagramm</w:t>
-      </w:r>
-      <w:bookmarkEnd w:id="27"/>
     </w:p>
     <w:p>
       <w:pPr>
@@ -3463,7 +3445,7 @@
                     <pic:cNvPicPr/>
                   </pic:nvPicPr>
                   <pic:blipFill>
-                    <a:blip r:embed="rId19"/>
+                    <a:blip r:embed="rId17"/>
                     <a:stretch>
                       <a:fillRect/>
                     </a:stretch>
@@ -3500,14 +3482,12 @@
       <w:pPr>
         <w:pStyle w:val="berschrift2"/>
       </w:pPr>
-      <w:bookmarkStart w:id="28" w:name="_Toc531693527"/>
-      <w:proofErr w:type="spellStart"/>
+      <w:bookmarkStart w:id="27" w:name="_Toc531693527"/>
       <w:r>
         <w:lastRenderedPageBreak/>
         <w:t>Mockup</w:t>
       </w:r>
-      <w:bookmarkEnd w:id="28"/>
-      <w:proofErr w:type="spellEnd"/>
+      <w:bookmarkEnd w:id="27"/>
     </w:p>
     <w:p>
       <w:pPr>
@@ -3534,7 +3514,7 @@
                     <pic:cNvPicPr/>
                   </pic:nvPicPr>
                   <pic:blipFill>
-                    <a:blip r:embed="rId20"/>
+                    <a:blip r:embed="rId18"/>
                     <a:stretch>
                       <a:fillRect/>
                     </a:stretch>
@@ -3581,7 +3561,7 @@
                     <pic:cNvPicPr/>
                   </pic:nvPicPr>
                   <pic:blipFill>
-                    <a:blip r:embed="rId21"/>
+                    <a:blip r:embed="rId19"/>
                     <a:stretch>
                       <a:fillRect/>
                     </a:stretch>
@@ -3606,7 +3586,7 @@
       <w:pPr>
         <w:pStyle w:val="berschrift1"/>
       </w:pPr>
-      <w:bookmarkStart w:id="29" w:name="_Toc531693528"/>
+      <w:bookmarkStart w:id="28" w:name="_Toc531693528"/>
       <w:r>
         <w:lastRenderedPageBreak/>
         <w:t>Code Guid</w:t>
@@ -3616,6 +3596,24 @@
       </w:r>
       <w:r>
         <w:t>lines</w:t>
+      </w:r>
+      <w:bookmarkEnd w:id="28"/>
+    </w:p>
+    <w:p>
+      <w:pPr>
+        <w:pStyle w:val="Textkrper"/>
+      </w:pPr>
+      <w:r>
+        <w:t>Alles was nicht mit Ausgaben an den Benutzer zu tun hat, ist in Englisch zu halten. (Klassen, Variablen, Methoden, …)</w:t>
+      </w:r>
+    </w:p>
+    <w:p>
+      <w:pPr>
+        <w:pStyle w:val="berschrift2"/>
+      </w:pPr>
+      <w:bookmarkStart w:id="29" w:name="_Toc531693529"/>
+      <w:r>
+        <w:t>Klassennamen</w:t>
       </w:r>
       <w:bookmarkEnd w:id="29"/>
     </w:p>
@@ -3624,33 +3622,7 @@
         <w:pStyle w:val="Textkrper"/>
       </w:pPr>
       <w:r>
-        <w:t>Alles was nicht mit Ausgaben an den Benutzer zu tun hat, ist in Englisch zu halten. (Klassen, Variablen, Methoden, …)</w:t>
-      </w:r>
-    </w:p>
-    <w:p>
-      <w:pPr>
-        <w:pStyle w:val="berschrift2"/>
-      </w:pPr>
-      <w:bookmarkStart w:id="30" w:name="_Toc531693529"/>
-      <w:r>
-        <w:t>Klassennamen</w:t>
-      </w:r>
-      <w:bookmarkEnd w:id="30"/>
-    </w:p>
-    <w:p>
-      <w:pPr>
-        <w:pStyle w:val="Textkrper"/>
-      </w:pPr>
-      <w:r>
-        <w:t xml:space="preserve">Klassennamen werden in </w:t>
-      </w:r>
-      <w:proofErr w:type="spellStart"/>
-      <w:r>
-        <w:t>CamelCase</w:t>
-      </w:r>
-      <w:proofErr w:type="spellEnd"/>
-      <w:r>
-        <w:t xml:space="preserve"> geschrieben und beginnen mit einem Grossbuchstaben. Der Name der Klasse sollte ein Nomen sein.</w:t>
+        <w:t>Klassennamen werden in CamelCase geschrieben und beginnen mit einem Grossbuchstaben. Der Name der Klasse sollte ein Nomen sein.</w:t>
       </w:r>
     </w:p>
     <w:p>
@@ -3678,7 +3650,7 @@
                     <pic:cNvPicPr/>
                   </pic:nvPicPr>
                   <pic:blipFill>
-                    <a:blip r:embed="rId22"/>
+                    <a:blip r:embed="rId20"/>
                     <a:stretch>
                       <a:fillRect/>
                     </a:stretch>
@@ -3703,34 +3675,18 @@
       <w:pPr>
         <w:pStyle w:val="berschrift2"/>
       </w:pPr>
-      <w:bookmarkStart w:id="31" w:name="_Toc531693530"/>
+      <w:bookmarkStart w:id="30" w:name="_Toc531693530"/>
       <w:r>
         <w:t>Variabel-Namen</w:t>
       </w:r>
-      <w:bookmarkEnd w:id="31"/>
+      <w:bookmarkEnd w:id="30"/>
     </w:p>
     <w:p>
       <w:pPr>
         <w:pStyle w:val="Textkrper"/>
       </w:pPr>
       <w:r>
-        <w:t xml:space="preserve">Variabel-Namen sind ebenfalls in </w:t>
-      </w:r>
-      <w:proofErr w:type="spellStart"/>
-      <w:r>
-        <w:t>CamelCase</w:t>
-      </w:r>
-      <w:proofErr w:type="spellEnd"/>
-      <w:r>
-        <w:t xml:space="preserve"> geschrieben, beginnen jedoch mit einem kleinen Buchstaben. Hierbei spielt es keine Rolle, ob die Variable global, lokal oder ein Attribut einer Methode ist. Die einzige Ausnahme bildet die Konstante, welche nur in Grossbuchstaben geschrieben wird. In einer Konstante werden die einzelnen Wörter mit </w:t>
-      </w:r>
-      <w:proofErr w:type="spellStart"/>
-      <w:r>
-        <w:t>Underscore</w:t>
-      </w:r>
-      <w:proofErr w:type="spellEnd"/>
-      <w:r>
-        <w:t xml:space="preserve"> (_) getrennt.</w:t>
+        <w:t>Variabel-Namen sind ebenfalls in CamelCase geschrieben, beginnen jedoch mit einem kleinen Buchstaben. Hierbei spielt es keine Rolle, ob die Variable global, lokal oder ein Attribut einer Methode ist. Die einzige Ausnahme bildet die Konstante, welche nur in Grossbuchstaben geschrieben wird. In einer Konstante werden die einzelnen Wörter mit Underscore (_) getrennt.</w:t>
       </w:r>
     </w:p>
     <w:p>
@@ -3758,7 +3714,7 @@
                     <pic:cNvPicPr/>
                   </pic:nvPicPr>
                   <pic:blipFill>
-                    <a:blip r:embed="rId23"/>
+                    <a:blip r:embed="rId21"/>
                     <a:stretch>
                       <a:fillRect/>
                     </a:stretch>
@@ -3795,49 +3751,25 @@
       <w:pPr>
         <w:pStyle w:val="berschrift2"/>
       </w:pPr>
-      <w:bookmarkStart w:id="32" w:name="_Toc531693531"/>
+      <w:bookmarkStart w:id="31" w:name="_Toc531693531"/>
       <w:r>
         <w:lastRenderedPageBreak/>
         <w:t>Methoden</w:t>
       </w:r>
-      <w:bookmarkEnd w:id="32"/>
+      <w:bookmarkEnd w:id="31"/>
     </w:p>
     <w:p>
       <w:pPr>
         <w:pStyle w:val="Textkrper"/>
       </w:pPr>
       <w:r>
-        <w:t xml:space="preserve">Auch Methoden-Namen werden in </w:t>
-      </w:r>
-      <w:proofErr w:type="spellStart"/>
-      <w:r>
-        <w:t>CamelCase</w:t>
-      </w:r>
-      <w:proofErr w:type="spellEnd"/>
-      <w:r>
-        <w:t xml:space="preserve"> geschrieben. Auch hier beginnt der Name mit einem kleinen Buchstaben. Eine Methoden-Name sollte ein Zusammenspiel zwischen einem Verb und einem Nomen sein. Wenn die Aktion in der Methode etwas mit dem Objekt selber macht, kann auch nur ein Verb verwendet werden (z.B. </w:t>
-      </w:r>
-      <w:proofErr w:type="spellStart"/>
-      <w:r>
-        <w:t>Duration.parse</w:t>
-      </w:r>
-      <w:proofErr w:type="spellEnd"/>
-      <w:r>
-        <w:t>(…)).</w:t>
+        <w:t>Auch Methoden-Namen werden in CamelCase geschrieben. Auch hier beginnt der Name mit einem kleinen Buchstaben. Eine Methoden-Name sollte ein Zusammenspiel zwischen einem Verb und einem Nomen sein. Wenn die Aktion in der Methode etwas mit dem Objekt selber macht, kann auch nur ein Verb verwendet werden (z.B. Duration.parse(…)).</w:t>
       </w:r>
       <w:r>
         <w:t xml:space="preserve"> Zwischen zwei Methoden ist immer eine Linie Abstand.</w:t>
       </w:r>
       <w:r>
-        <w:t xml:space="preserve"> Alle </w:t>
-      </w:r>
-      <w:proofErr w:type="spellStart"/>
-      <w:r>
-        <w:t>public</w:t>
-      </w:r>
-      <w:proofErr w:type="spellEnd"/>
-      <w:r>
-        <w:t>-Methoden haben oberhalb der Methodendeklaration einen XML-Kommentar (///).</w:t>
+        <w:t xml:space="preserve"> Alle public-Methoden haben oberhalb der Methodendeklaration einen XML-Kommentar (///).</w:t>
       </w:r>
     </w:p>
     <w:p>
@@ -3865,7 +3797,7 @@
                     <pic:cNvPicPr/>
                   </pic:nvPicPr>
                   <pic:blipFill>
-                    <a:blip r:embed="rId24"/>
+                    <a:blip r:embed="rId22"/>
                     <a:stretch>
                       <a:fillRect/>
                     </a:stretch>
@@ -3890,7 +3822,7 @@
       <w:pPr>
         <w:pStyle w:val="berschrift2"/>
       </w:pPr>
-      <w:bookmarkStart w:id="33" w:name="_Toc531693532"/>
+      <w:bookmarkStart w:id="32" w:name="_Toc531693532"/>
       <w:r>
         <w:rPr>
           <w:noProof/>
@@ -3928,7 +3860,7 @@
                     <pic:cNvPicPr/>
                   </pic:nvPicPr>
                   <pic:blipFill>
-                    <a:blip r:embed="rId25">
+                    <a:blip r:embed="rId23">
                       <a:extLst>
                         <a:ext uri="{28A0092B-C50C-407E-A947-70E740481C1C}">
                           <a14:useLocalDpi xmlns:a14="http://schemas.microsoft.com/office/drawing/2010/main" val="0"/>
@@ -3963,6 +3895,24 @@
       <w:r>
         <w:t>Geschweifte Klammern</w:t>
       </w:r>
+      <w:bookmarkEnd w:id="32"/>
+    </w:p>
+    <w:p>
+      <w:pPr>
+        <w:pStyle w:val="Textkrper"/>
+      </w:pPr>
+      <w:r>
+        <w:t>Die geschweiften Klammern kommen immer unterhalb des Kopfes. Ein else und else if steht auf einer Linie zwischen zwei geschweiften Klammern. Die geschweiften klammern werden auch dann verwendet, wenn danach nur eine Zeile Code ausgeführt wird.</w:t>
+      </w:r>
+    </w:p>
+    <w:p>
+      <w:pPr>
+        <w:pStyle w:val="berschrift2"/>
+      </w:pPr>
+      <w:bookmarkStart w:id="33" w:name="_Toc531693533"/>
+      <w:r>
+        <w:t>Files</w:t>
+      </w:r>
       <w:bookmarkEnd w:id="33"/>
     </w:p>
     <w:p>
@@ -3970,57 +3920,7 @@
         <w:pStyle w:val="Textkrper"/>
       </w:pPr>
       <w:r>
-        <w:t xml:space="preserve">Die geschweiften Klammern kommen immer unterhalb des Kopfes. Ein </w:t>
-      </w:r>
-      <w:proofErr w:type="spellStart"/>
-      <w:r>
-        <w:t>else</w:t>
-      </w:r>
-      <w:proofErr w:type="spellEnd"/>
-      <w:r>
-        <w:t xml:space="preserve"> und </w:t>
-      </w:r>
-      <w:proofErr w:type="spellStart"/>
-      <w:r>
-        <w:t>else</w:t>
-      </w:r>
-      <w:proofErr w:type="spellEnd"/>
-      <w:r>
-        <w:t xml:space="preserve"> </w:t>
-      </w:r>
-      <w:proofErr w:type="spellStart"/>
-      <w:r>
-        <w:t>if</w:t>
-      </w:r>
-      <w:proofErr w:type="spellEnd"/>
-      <w:r>
-        <w:t xml:space="preserve"> steht auf einer Linie zwischen zwei geschweiften Klammern. Die geschweiften klammern werden auch dann verwendet, wenn danach nur eine Zeile Code ausgeführt wird.</w:t>
-      </w:r>
-    </w:p>
-    <w:p>
-      <w:pPr>
-        <w:pStyle w:val="berschrift2"/>
-      </w:pPr>
-      <w:bookmarkStart w:id="34" w:name="_Toc531693533"/>
-      <w:r>
-        <w:t>Files</w:t>
-      </w:r>
-      <w:bookmarkEnd w:id="34"/>
-    </w:p>
-    <w:p>
-      <w:pPr>
-        <w:pStyle w:val="Textkrper"/>
-      </w:pPr>
-      <w:r>
-        <w:t xml:space="preserve">Jedes File soll gleich heissen, wie die Klasse darin (z.B. bei der Klasse Transport soll das File </w:t>
-      </w:r>
-      <w:proofErr w:type="spellStart"/>
-      <w:r>
-        <w:t>Transport.cs</w:t>
-      </w:r>
-      <w:proofErr w:type="spellEnd"/>
-      <w:r>
-        <w:t xml:space="preserve"> heissen)</w:t>
+        <w:t>Jedes File soll gleich heissen, wie die Klasse darin (z.B. bei der Klasse Transport soll das File Transport.cs heissen)</w:t>
       </w:r>
       <w:r>
         <w:t>.</w:t>
@@ -4042,48 +3942,19 @@
       <w:pPr>
         <w:pStyle w:val="berschrift2"/>
       </w:pPr>
-      <w:bookmarkStart w:id="35" w:name="_Toc531693534"/>
-      <w:proofErr w:type="spellStart"/>
+      <w:bookmarkStart w:id="34" w:name="_Toc531693534"/>
       <w:r>
         <w:lastRenderedPageBreak/>
-        <w:t>WinForms</w:t>
-      </w:r>
-      <w:proofErr w:type="spellEnd"/>
-      <w:r>
-        <w:t xml:space="preserve"> Controls</w:t>
-      </w:r>
-      <w:bookmarkEnd w:id="35"/>
+        <w:t>WinForms Controls</w:t>
+      </w:r>
+      <w:bookmarkEnd w:id="34"/>
     </w:p>
     <w:p>
       <w:pPr>
         <w:pStyle w:val="Textkrper"/>
       </w:pPr>
       <w:r>
-        <w:t xml:space="preserve">Auch die </w:t>
-      </w:r>
-      <w:proofErr w:type="spellStart"/>
-      <w:r>
-        <w:t>WinForms</w:t>
-      </w:r>
-      <w:proofErr w:type="spellEnd"/>
-      <w:r>
-        <w:t xml:space="preserve"> Controls werden in </w:t>
-      </w:r>
-      <w:proofErr w:type="spellStart"/>
-      <w:r>
-        <w:t>CamelCase</w:t>
-      </w:r>
-      <w:proofErr w:type="spellEnd"/>
-      <w:r>
-        <w:t xml:space="preserve"> beginnend mit kleinen Buchstaben geschrieben. Voraus kommt aber immer noch ein dreibuchstabiger </w:t>
-      </w:r>
-      <w:proofErr w:type="spellStart"/>
-      <w:r>
-        <w:t>identifier</w:t>
-      </w:r>
-      <w:proofErr w:type="spellEnd"/>
-      <w:r>
-        <w:t>:</w:t>
+        <w:t>Auch die WinForms Controls werden in CamelCase beginnend mit kleinen Buchstaben geschrieben. Voraus kommt aber immer noch ein dreibuchstabiger identifier:</w:t>
       </w:r>
     </w:p>
     <w:tbl>
@@ -4125,13 +3996,8 @@
               <w:spacing w:before="60" w:after="60"/>
               <w:cnfStyle w:val="100000000000" w:firstRow="1" w:lastRow="0" w:firstColumn="0" w:lastColumn="0" w:oddVBand="0" w:evenVBand="0" w:oddHBand="0" w:evenHBand="0" w:firstRowFirstColumn="0" w:firstRowLastColumn="0" w:lastRowFirstColumn="0" w:lastRowLastColumn="0"/>
             </w:pPr>
-            <w:proofErr w:type="spellStart"/>
-            <w:r>
-              <w:t>WinForms</w:t>
-            </w:r>
-            <w:proofErr w:type="spellEnd"/>
-            <w:r>
-              <w:t xml:space="preserve"> Control</w:t>
+            <w:r>
+              <w:t>WinForms Control</w:t>
             </w:r>
           </w:p>
         </w:tc>
@@ -4150,11 +4016,9 @@
               <w:pStyle w:val="Textkrper"/>
               <w:spacing w:before="60" w:after="60"/>
             </w:pPr>
-            <w:proofErr w:type="spellStart"/>
             <w:r>
               <w:t>btn</w:t>
             </w:r>
-            <w:proofErr w:type="spellEnd"/>
           </w:p>
         </w:tc>
         <w:tc>
@@ -4184,11 +4048,9 @@
               <w:pStyle w:val="Textkrper"/>
               <w:spacing w:before="60" w:after="60"/>
             </w:pPr>
-            <w:proofErr w:type="spellStart"/>
             <w:r>
               <w:t>clm</w:t>
             </w:r>
-            <w:proofErr w:type="spellEnd"/>
           </w:p>
         </w:tc>
         <w:tc>
@@ -4202,13 +4064,8 @@
               <w:cnfStyle w:val="000000000000" w:firstRow="0" w:lastRow="0" w:firstColumn="0" w:lastColumn="0" w:oddVBand="0" w:evenVBand="0" w:oddHBand="0" w:evenHBand="0" w:firstRowFirstColumn="0" w:firstRowLastColumn="0" w:lastRowFirstColumn="0" w:lastRowLastColumn="0"/>
             </w:pPr>
             <w:r>
-              <w:t xml:space="preserve">Spalte einer </w:t>
-            </w:r>
-            <w:proofErr w:type="spellStart"/>
-            <w:r>
-              <w:t>DataGridView</w:t>
-            </w:r>
-            <w:proofErr w:type="spellEnd"/>
+              <w:t>Spalte einer DataGridView</w:t>
+            </w:r>
           </w:p>
         </w:tc>
       </w:tr>
@@ -4226,11 +4083,9 @@
               <w:pStyle w:val="Textkrper"/>
               <w:spacing w:before="60" w:after="60"/>
             </w:pPr>
-            <w:proofErr w:type="spellStart"/>
             <w:r>
               <w:t>dtp</w:t>
             </w:r>
-            <w:proofErr w:type="spellEnd"/>
           </w:p>
         </w:tc>
         <w:tc>
@@ -4243,11 +4098,9 @@
               <w:spacing w:before="60" w:after="60"/>
               <w:cnfStyle w:val="000000100000" w:firstRow="0" w:lastRow="0" w:firstColumn="0" w:lastColumn="0" w:oddVBand="0" w:evenVBand="0" w:oddHBand="1" w:evenHBand="0" w:firstRowFirstColumn="0" w:firstRowLastColumn="0" w:lastRowFirstColumn="0" w:lastRowLastColumn="0"/>
             </w:pPr>
-            <w:proofErr w:type="spellStart"/>
             <w:r>
               <w:t>DateTimePicker</w:t>
             </w:r>
-            <w:proofErr w:type="spellEnd"/>
           </w:p>
         </w:tc>
       </w:tr>
@@ -4262,11 +4115,9 @@
               <w:pStyle w:val="Textkrper"/>
               <w:spacing w:before="60" w:after="60"/>
             </w:pPr>
-            <w:proofErr w:type="spellStart"/>
             <w:r>
               <w:t>grb</w:t>
             </w:r>
-            <w:proofErr w:type="spellEnd"/>
           </w:p>
         </w:tc>
         <w:tc>
@@ -4279,11 +4130,9 @@
               <w:spacing w:before="60" w:after="60"/>
               <w:cnfStyle w:val="000000000000" w:firstRow="0" w:lastRow="0" w:firstColumn="0" w:lastColumn="0" w:oddVBand="0" w:evenVBand="0" w:oddHBand="0" w:evenHBand="0" w:firstRowFirstColumn="0" w:firstRowLastColumn="0" w:lastRowFirstColumn="0" w:lastRowLastColumn="0"/>
             </w:pPr>
-            <w:proofErr w:type="spellStart"/>
             <w:r>
               <w:t>GroupBox</w:t>
             </w:r>
-            <w:proofErr w:type="spellEnd"/>
           </w:p>
         </w:tc>
       </w:tr>
@@ -4301,11 +4150,9 @@
               <w:pStyle w:val="Textkrper"/>
               <w:spacing w:before="60" w:after="60"/>
             </w:pPr>
-            <w:proofErr w:type="spellStart"/>
             <w:r>
               <w:t>lbl</w:t>
             </w:r>
-            <w:proofErr w:type="spellEnd"/>
           </w:p>
         </w:tc>
         <w:tc>
@@ -4335,11 +4182,9 @@
               <w:pStyle w:val="Textkrper"/>
               <w:spacing w:before="60" w:after="60"/>
             </w:pPr>
-            <w:proofErr w:type="spellStart"/>
             <w:r>
               <w:t>lsb</w:t>
             </w:r>
-            <w:proofErr w:type="spellEnd"/>
           </w:p>
         </w:tc>
         <w:tc>
@@ -4352,11 +4197,9 @@
               <w:spacing w:before="60" w:after="60"/>
               <w:cnfStyle w:val="000000000000" w:firstRow="0" w:lastRow="0" w:firstColumn="0" w:lastColumn="0" w:oddVBand="0" w:evenVBand="0" w:oddHBand="0" w:evenHBand="0" w:firstRowFirstColumn="0" w:firstRowLastColumn="0" w:lastRowFirstColumn="0" w:lastRowLastColumn="0"/>
             </w:pPr>
-            <w:proofErr w:type="spellStart"/>
             <w:r>
               <w:t>ListBox</w:t>
             </w:r>
-            <w:proofErr w:type="spellEnd"/>
           </w:p>
         </w:tc>
       </w:tr>
@@ -4374,11 +4217,9 @@
               <w:pStyle w:val="Textkrper"/>
               <w:spacing w:before="60" w:after="60"/>
             </w:pPr>
-            <w:proofErr w:type="spellStart"/>
             <w:r>
               <w:t>pnl</w:t>
             </w:r>
-            <w:proofErr w:type="spellEnd"/>
           </w:p>
         </w:tc>
         <w:tc>
@@ -4408,11 +4249,9 @@
               <w:pStyle w:val="Textkrper"/>
               <w:spacing w:before="60" w:after="60"/>
             </w:pPr>
-            <w:proofErr w:type="spellStart"/>
             <w:r>
               <w:t>rdb</w:t>
             </w:r>
-            <w:proofErr w:type="spellEnd"/>
           </w:p>
         </w:tc>
         <w:tc>
@@ -4425,11 +4264,9 @@
               <w:spacing w:before="60" w:after="60"/>
               <w:cnfStyle w:val="000000000000" w:firstRow="0" w:lastRow="0" w:firstColumn="0" w:lastColumn="0" w:oddVBand="0" w:evenVBand="0" w:oddHBand="0" w:evenHBand="0" w:firstRowFirstColumn="0" w:firstRowLastColumn="0" w:lastRowFirstColumn="0" w:lastRowLastColumn="0"/>
             </w:pPr>
-            <w:proofErr w:type="spellStart"/>
             <w:r>
               <w:t>RadioButton</w:t>
             </w:r>
-            <w:proofErr w:type="spellEnd"/>
           </w:p>
         </w:tc>
       </w:tr>
@@ -4447,11 +4284,9 @@
               <w:pStyle w:val="Textkrper"/>
               <w:spacing w:before="60" w:after="60"/>
             </w:pPr>
-            <w:proofErr w:type="spellStart"/>
             <w:r>
               <w:t>tbl</w:t>
             </w:r>
-            <w:proofErr w:type="spellEnd"/>
           </w:p>
         </w:tc>
         <w:tc>
@@ -4464,13 +4299,8 @@
               <w:spacing w:before="60" w:after="60"/>
               <w:cnfStyle w:val="000000100000" w:firstRow="0" w:lastRow="0" w:firstColumn="0" w:lastColumn="0" w:oddVBand="0" w:evenVBand="0" w:oddHBand="1" w:evenHBand="0" w:firstRowFirstColumn="0" w:firstRowLastColumn="0" w:lastRowFirstColumn="0" w:lastRowLastColumn="0"/>
             </w:pPr>
-            <w:proofErr w:type="spellStart"/>
-            <w:r>
-              <w:t>DataGridView</w:t>
-            </w:r>
-            <w:proofErr w:type="spellEnd"/>
-            <w:r>
-              <w:t xml:space="preserve"> (Tabelle)</w:t>
+            <w:r>
+              <w:t>DataGridView (Tabelle)</w:t>
             </w:r>
           </w:p>
         </w:tc>
@@ -4486,11 +4316,9 @@
               <w:pStyle w:val="Textkrper"/>
               <w:spacing w:before="60" w:after="60"/>
             </w:pPr>
-            <w:proofErr w:type="spellStart"/>
             <w:r>
               <w:t>txb</w:t>
             </w:r>
-            <w:proofErr w:type="spellEnd"/>
           </w:p>
         </w:tc>
         <w:tc>
@@ -4523,11 +4351,9 @@
               <w:pStyle w:val="Textkrper"/>
               <w:spacing w:before="60" w:after="60"/>
             </w:pPr>
-            <w:proofErr w:type="spellStart"/>
             <w:r>
               <w:t>wbb</w:t>
             </w:r>
-            <w:proofErr w:type="spellEnd"/>
           </w:p>
         </w:tc>
         <w:tc>
@@ -4540,11 +4366,9 @@
               <w:spacing w:before="60" w:after="60"/>
               <w:cnfStyle w:val="000000100000" w:firstRow="0" w:lastRow="0" w:firstColumn="0" w:lastColumn="0" w:oddVBand="0" w:evenVBand="0" w:oddHBand="1" w:evenHBand="0" w:firstRowFirstColumn="0" w:firstRowLastColumn="0" w:lastRowFirstColumn="0" w:lastRowLastColumn="0"/>
             </w:pPr>
-            <w:proofErr w:type="spellStart"/>
             <w:r>
               <w:t>WebBrowser</w:t>
             </w:r>
-            <w:proofErr w:type="spellEnd"/>
           </w:p>
         </w:tc>
       </w:tr>
@@ -4558,20 +4382,38 @@
       <w:pPr>
         <w:pStyle w:val="berschrift1"/>
       </w:pPr>
-      <w:bookmarkStart w:id="36" w:name="_Toc531693535"/>
+      <w:bookmarkStart w:id="35" w:name="_Toc531693535"/>
       <w:r>
         <w:lastRenderedPageBreak/>
         <w:t>Umgesetzte Anforderungen</w:t>
+      </w:r>
+      <w:bookmarkEnd w:id="35"/>
+    </w:p>
+    <w:p>
+      <w:pPr>
+        <w:pStyle w:val="berschrift2"/>
+      </w:pPr>
+      <w:bookmarkStart w:id="36" w:name="_Toc531693536"/>
+      <w:r>
+        <w:t>A001</w:t>
       </w:r>
       <w:bookmarkEnd w:id="36"/>
     </w:p>
     <w:p>
       <w:pPr>
+        <w:pStyle w:val="Textkrper"/>
+      </w:pPr>
+      <w:r>
+        <w:t>Als ÖV-Benutzer möchte ich Start- und Endstation mittels Textsuche suchen können, damit ich nicht alle Stationsnamen auswendig lernen muss.</w:t>
+      </w:r>
+    </w:p>
+    <w:p>
+      <w:pPr>
         <w:pStyle w:val="berschrift2"/>
       </w:pPr>
-      <w:bookmarkStart w:id="37" w:name="_Toc531693536"/>
-      <w:r>
-        <w:t>A001</w:t>
+      <w:bookmarkStart w:id="37" w:name="_Toc531693537"/>
+      <w:r>
+        <w:t>A002</w:t>
       </w:r>
       <w:bookmarkEnd w:id="37"/>
     </w:p>
@@ -4580,16 +4422,16 @@
         <w:pStyle w:val="Textkrper"/>
       </w:pPr>
       <w:r>
-        <w:t>Als ÖV-Benutzer möchte ich Start- und Endstation mittels Textsuche suchen können, damit ich nicht alle Stationsnamen auswendig lernen muss.</w:t>
+        <w:t>Als ÖV-Benutzer möchte ich die aktuellen, d.h. mindestens die nächsten vier bis fünf Verbindungen zwischen den beiden gefundenen und ausgewählten Stationen sehen, damit ich weiss wann ich zur Station muss, um den für mich idealen Anschluss zu erwischen.</w:t>
       </w:r>
     </w:p>
     <w:p>
       <w:pPr>
         <w:pStyle w:val="berschrift2"/>
       </w:pPr>
-      <w:bookmarkStart w:id="38" w:name="_Toc531693537"/>
-      <w:r>
-        <w:t>A002</w:t>
+      <w:bookmarkStart w:id="38" w:name="_Toc531693538"/>
+      <w:r>
+        <w:t>A003</w:t>
       </w:r>
       <w:bookmarkEnd w:id="38"/>
     </w:p>
@@ -4598,16 +4440,16 @@
         <w:pStyle w:val="Textkrper"/>
       </w:pPr>
       <w:r>
-        <w:t>Als ÖV-Benutzer möchte ich die aktuellen, d.h. mindestens die nächsten vier bis fünf Verbindungen zwischen den beiden gefundenen und ausgewählten Stationen sehen, damit ich weiss wann ich zur Station muss, um den für mich idealen Anschluss zu erwischen.</w:t>
+        <w:t>Als ÖV-Benutzer möchte ich sehen, welche Verbindungen ab einer bestimmten Station vorhanden sind, damit ich bei mir zuhause eine Art Abfahrtstafel haben kann.</w:t>
       </w:r>
     </w:p>
     <w:p>
       <w:pPr>
         <w:pStyle w:val="berschrift2"/>
       </w:pPr>
-      <w:bookmarkStart w:id="39" w:name="_Toc531693538"/>
-      <w:r>
-        <w:t>A003</w:t>
+      <w:bookmarkStart w:id="39" w:name="_Toc531693539"/>
+      <w:r>
+        <w:t>A005</w:t>
       </w:r>
       <w:bookmarkEnd w:id="39"/>
     </w:p>
@@ -4616,16 +4458,16 @@
         <w:pStyle w:val="Textkrper"/>
       </w:pPr>
       <w:r>
-        <w:t>Als ÖV-Benutzer möchte ich sehen, welche Verbindungen ab einer bestimmten Station vorhanden sind, damit ich bei mir zuhause eine Art Abfahrtstafel haben kann.</w:t>
+        <w:t>ALs ÖV-Benutzer möchte ich nicht nur aktuelle Verbindungen suchen können, sondern auch solche zu einem beliebigen anderen Zeitpunkt, damit ich zukünftige Reisen planen kann.</w:t>
       </w:r>
     </w:p>
     <w:p>
       <w:pPr>
         <w:pStyle w:val="berschrift2"/>
       </w:pPr>
-      <w:bookmarkStart w:id="40" w:name="_Toc531693539"/>
-      <w:r>
-        <w:t>A005</w:t>
+      <w:bookmarkStart w:id="40" w:name="_Toc531693540"/>
+      <w:r>
+        <w:t>A006</w:t>
       </w:r>
       <w:bookmarkEnd w:id="40"/>
     </w:p>
@@ -4634,58 +4476,35 @@
         <w:pStyle w:val="Textkrper"/>
       </w:pPr>
       <w:r>
-        <w:t>ALs ÖV-Benutzer möchte ich nicht nur aktuelle Verbindungen suchen können, sondern auch solche zu einem beliebigen anderen Zeitpunkt, damit ich zukünftige Reisen planen kann.</w:t>
+        <w:t>Als ÖV-Benutzer möchte ich sehen, wo sich eine Station befindet, damit ich mir</w:t>
+      </w:r>
+      <w:r>
+        <w:t xml:space="preserve"> </w:t>
+      </w:r>
+      <w:r>
+        <w:t>besser vorstellen kann, wie die Situation vor Ort aussieht.</w:t>
       </w:r>
     </w:p>
     <w:p>
       <w:pPr>
-        <w:pStyle w:val="berschrift2"/>
-      </w:pPr>
-      <w:bookmarkStart w:id="41" w:name="_Toc531693540"/>
-      <w:r>
-        <w:t>A006</w:t>
+        <w:pStyle w:val="berschrift1"/>
+      </w:pPr>
+      <w:bookmarkStart w:id="41" w:name="_Toc531693541"/>
+      <w:r>
+        <w:lastRenderedPageBreak/>
+        <w:t>Use Cases</w:t>
       </w:r>
       <w:bookmarkEnd w:id="41"/>
     </w:p>
     <w:p>
       <w:pPr>
-        <w:pStyle w:val="Textkrper"/>
-      </w:pPr>
-      <w:r>
-        <w:t>Als ÖV-Benutzer möchte ich sehen, wo sich eine Station befindet, damit ich mir</w:t>
-      </w:r>
-      <w:r>
-        <w:t xml:space="preserve"> </w:t>
-      </w:r>
-      <w:r>
-        <w:t>besser vorstellen kann, wie die Situation vor Ort aussieht.</w:t>
-      </w:r>
-    </w:p>
-    <w:p>
-      <w:pPr>
-        <w:pStyle w:val="berschrift1"/>
-      </w:pPr>
-      <w:bookmarkStart w:id="42" w:name="_Toc531693541"/>
-      <w:proofErr w:type="spellStart"/>
-      <w:r>
-        <w:lastRenderedPageBreak/>
-        <w:t>Use</w:t>
-      </w:r>
-      <w:proofErr w:type="spellEnd"/>
-      <w:r>
-        <w:t xml:space="preserve"> Cases</w:t>
+        <w:pStyle w:val="berschrift2"/>
+      </w:pPr>
+      <w:bookmarkStart w:id="42" w:name="_Toc531693542"/>
+      <w:r>
+        <w:t>Diagramm</w:t>
       </w:r>
       <w:bookmarkEnd w:id="42"/>
-    </w:p>
-    <w:p>
-      <w:pPr>
-        <w:pStyle w:val="berschrift2"/>
-      </w:pPr>
-      <w:bookmarkStart w:id="43" w:name="_Toc531693542"/>
-      <w:r>
-        <w:t>Diagramm</w:t>
-      </w:r>
-      <w:bookmarkEnd w:id="43"/>
     </w:p>
     <w:p>
       <w:pPr>
@@ -4712,7 +4531,7 @@
                     <pic:cNvPicPr/>
                   </pic:nvPicPr>
                   <pic:blipFill>
-                    <a:blip r:embed="rId26"/>
+                    <a:blip r:embed="rId24"/>
                     <a:stretch>
                       <a:fillRect/>
                     </a:stretch>
@@ -4737,19 +4556,296 @@
       <w:pPr>
         <w:pStyle w:val="berschrift2"/>
       </w:pPr>
-      <w:bookmarkStart w:id="44" w:name="_Toc531693543"/>
+      <w:bookmarkStart w:id="43" w:name="_Toc531693543"/>
       <w:r>
         <w:t>Beschreibungen</w:t>
+      </w:r>
+      <w:bookmarkEnd w:id="43"/>
+    </w:p>
+    <w:p>
+      <w:pPr>
+        <w:pStyle w:val="berschrift3"/>
+      </w:pPr>
+      <w:bookmarkStart w:id="44" w:name="_Toc531693544"/>
+      <w:r>
+        <w:t>Station auswählen</w:t>
       </w:r>
       <w:bookmarkEnd w:id="44"/>
     </w:p>
+    <w:tbl>
+      <w:tblPr>
+        <w:tblStyle w:val="Gitternetztabelle5dunkelAkzent1"/>
+        <w:tblW w:w="0" w:type="auto"/>
+        <w:tblLook w:val="04A0" w:firstRow="1" w:lastRow="0" w:firstColumn="1" w:lastColumn="0" w:noHBand="0" w:noVBand="1"/>
+      </w:tblPr>
+      <w:tblGrid>
+        <w:gridCol w:w="2405"/>
+        <w:gridCol w:w="7507"/>
+      </w:tblGrid>
+      <w:tr>
+        <w:trPr>
+          <w:cnfStyle w:val="100000000000" w:firstRow="1" w:lastRow="0" w:firstColumn="0" w:lastColumn="0" w:oddVBand="0" w:evenVBand="0" w:oddHBand="0" w:evenHBand="0" w:firstRowFirstColumn="0" w:firstRowLastColumn="0" w:lastRowFirstColumn="0" w:lastRowLastColumn="0"/>
+          <w:trHeight w:val="251"/>
+        </w:trPr>
+        <w:tc>
+          <w:tcPr>
+            <w:cnfStyle w:val="001000000000" w:firstRow="0" w:lastRow="0" w:firstColumn="1" w:lastColumn="0" w:oddVBand="0" w:evenVBand="0" w:oddHBand="0" w:evenHBand="0" w:firstRowFirstColumn="0" w:firstRowLastColumn="0" w:lastRowFirstColumn="0" w:lastRowLastColumn="0"/>
+            <w:tcW w:w="9912" w:type="dxa"/>
+            <w:gridSpan w:val="2"/>
+          </w:tcPr>
+          <w:p>
+            <w:pPr>
+              <w:pStyle w:val="Textkrper"/>
+              <w:jc w:val="center"/>
+            </w:pPr>
+            <w:r>
+              <w:t>Use Case Beschreibung</w:t>
+            </w:r>
+          </w:p>
+        </w:tc>
+      </w:tr>
+      <w:tr>
+        <w:trPr>
+          <w:cnfStyle w:val="000000100000" w:firstRow="0" w:lastRow="0" w:firstColumn="0" w:lastColumn="0" w:oddVBand="0" w:evenVBand="0" w:oddHBand="1" w:evenHBand="0" w:firstRowFirstColumn="0" w:firstRowLastColumn="0" w:lastRowFirstColumn="0" w:lastRowLastColumn="0"/>
+        </w:trPr>
+        <w:tc>
+          <w:tcPr>
+            <w:cnfStyle w:val="001000000000" w:firstRow="0" w:lastRow="0" w:firstColumn="1" w:lastColumn="0" w:oddVBand="0" w:evenVBand="0" w:oddHBand="0" w:evenHBand="0" w:firstRowFirstColumn="0" w:firstRowLastColumn="0" w:lastRowFirstColumn="0" w:lastRowLastColumn="0"/>
+            <w:tcW w:w="2405" w:type="dxa"/>
+          </w:tcPr>
+          <w:p>
+            <w:r>
+              <w:t>Beschreibung</w:t>
+            </w:r>
+          </w:p>
+        </w:tc>
+        <w:tc>
+          <w:tcPr>
+            <w:tcW w:w="7507" w:type="dxa"/>
+          </w:tcPr>
+          <w:p>
+            <w:pPr>
+              <w:cnfStyle w:val="000000100000" w:firstRow="0" w:lastRow="0" w:firstColumn="0" w:lastColumn="0" w:oddVBand="0" w:evenVBand="0" w:oddHBand="1" w:evenHBand="0" w:firstRowFirstColumn="0" w:firstRowLastColumn="0" w:lastRowFirstColumn="0" w:lastRowLastColumn="0"/>
+            </w:pPr>
+            <w:r>
+              <w:t>Der ÖV-Benutzer möchte eine Station auswählen</w:t>
+            </w:r>
+          </w:p>
+        </w:tc>
+      </w:tr>
+      <w:tr>
+        <w:tc>
+          <w:tcPr>
+            <w:cnfStyle w:val="001000000000" w:firstRow="0" w:lastRow="0" w:firstColumn="1" w:lastColumn="0" w:oddVBand="0" w:evenVBand="0" w:oddHBand="0" w:evenHBand="0" w:firstRowFirstColumn="0" w:firstRowLastColumn="0" w:lastRowFirstColumn="0" w:lastRowLastColumn="0"/>
+            <w:tcW w:w="2405" w:type="dxa"/>
+          </w:tcPr>
+          <w:p>
+            <w:r>
+              <w:t>Voraussetzungen</w:t>
+            </w:r>
+          </w:p>
+        </w:tc>
+        <w:tc>
+          <w:tcPr>
+            <w:tcW w:w="7507" w:type="dxa"/>
+          </w:tcPr>
+          <w:p>
+            <w:pPr>
+              <w:cnfStyle w:val="000000000000" w:firstRow="0" w:lastRow="0" w:firstColumn="0" w:lastColumn="0" w:oddVBand="0" w:evenVBand="0" w:oddHBand="0" w:evenHBand="0" w:firstRowFirstColumn="0" w:firstRowLastColumn="0" w:lastRowFirstColumn="0" w:lastRowLastColumn="0"/>
+            </w:pPr>
+            <w:r>
+              <w:t>Internetverbindung</w:t>
+            </w:r>
+          </w:p>
+        </w:tc>
+      </w:tr>
+      <w:tr>
+        <w:trPr>
+          <w:cnfStyle w:val="000000100000" w:firstRow="0" w:lastRow="0" w:firstColumn="0" w:lastColumn="0" w:oddVBand="0" w:evenVBand="0" w:oddHBand="1" w:evenHBand="0" w:firstRowFirstColumn="0" w:firstRowLastColumn="0" w:lastRowFirstColumn="0" w:lastRowLastColumn="0"/>
+        </w:trPr>
+        <w:tc>
+          <w:tcPr>
+            <w:cnfStyle w:val="001000000000" w:firstRow="0" w:lastRow="0" w:firstColumn="1" w:lastColumn="0" w:oddVBand="0" w:evenVBand="0" w:oddHBand="0" w:evenHBand="0" w:firstRowFirstColumn="0" w:firstRowLastColumn="0" w:lastRowFirstColumn="0" w:lastRowLastColumn="0"/>
+            <w:tcW w:w="2405" w:type="dxa"/>
+          </w:tcPr>
+          <w:p>
+            <w:r>
+              <w:t>Aktor</w:t>
+            </w:r>
+          </w:p>
+        </w:tc>
+        <w:tc>
+          <w:tcPr>
+            <w:tcW w:w="7507" w:type="dxa"/>
+          </w:tcPr>
+          <w:p>
+            <w:pPr>
+              <w:pStyle w:val="Listenabsatz"/>
+              <w:ind w:left="0"/>
+              <w:cnfStyle w:val="000000100000" w:firstRow="0" w:lastRow="0" w:firstColumn="0" w:lastColumn="0" w:oddVBand="0" w:evenVBand="0" w:oddHBand="1" w:evenHBand="0" w:firstRowFirstColumn="0" w:firstRowLastColumn="0" w:lastRowFirstColumn="0" w:lastRowLastColumn="0"/>
+            </w:pPr>
+            <w:r>
+              <w:t>ÖV-Benutzer</w:t>
+            </w:r>
+          </w:p>
+        </w:tc>
+      </w:tr>
+      <w:tr>
+        <w:tc>
+          <w:tcPr>
+            <w:cnfStyle w:val="001000000000" w:firstRow="0" w:lastRow="0" w:firstColumn="1" w:lastColumn="0" w:oddVBand="0" w:evenVBand="0" w:oddHBand="0" w:evenHBand="0" w:firstRowFirstColumn="0" w:firstRowLastColumn="0" w:lastRowFirstColumn="0" w:lastRowLastColumn="0"/>
+            <w:tcW w:w="2405" w:type="dxa"/>
+          </w:tcPr>
+          <w:p>
+            <w:r>
+              <w:t>Ablauf</w:t>
+            </w:r>
+          </w:p>
+        </w:tc>
+        <w:tc>
+          <w:tcPr>
+            <w:tcW w:w="7507" w:type="dxa"/>
+          </w:tcPr>
+          <w:p>
+            <w:pPr>
+              <w:pStyle w:val="Listenabsatz"/>
+              <w:numPr>
+                <w:ilvl w:val="0"/>
+                <w:numId w:val="4"/>
+              </w:numPr>
+              <w:tabs>
+                <w:tab w:val="clear" w:pos="3402"/>
+                <w:tab w:val="clear" w:pos="6804"/>
+              </w:tabs>
+              <w:spacing w:line="240" w:lineRule="auto"/>
+              <w:contextualSpacing/>
+              <w:cnfStyle w:val="000000000000" w:firstRow="0" w:lastRow="0" w:firstColumn="0" w:lastColumn="0" w:oddVBand="0" w:evenVBand="0" w:oddHBand="0" w:evenHBand="0" w:firstRowFirstColumn="0" w:firstRowLastColumn="0" w:lastRowFirstColumn="0" w:lastRowLastColumn="0"/>
+            </w:pPr>
+            <w:r>
+              <w:t>Programm öffnen</w:t>
+            </w:r>
+          </w:p>
+          <w:p>
+            <w:pPr>
+              <w:pStyle w:val="Listenabsatz"/>
+              <w:numPr>
+                <w:ilvl w:val="0"/>
+                <w:numId w:val="4"/>
+              </w:numPr>
+              <w:tabs>
+                <w:tab w:val="clear" w:pos="3402"/>
+                <w:tab w:val="clear" w:pos="6804"/>
+              </w:tabs>
+              <w:spacing w:line="240" w:lineRule="auto"/>
+              <w:contextualSpacing/>
+              <w:cnfStyle w:val="000000000000" w:firstRow="0" w:lastRow="0" w:firstColumn="0" w:lastColumn="0" w:oddVBand="0" w:evenVBand="0" w:oddHBand="0" w:evenHBand="0" w:firstRowFirstColumn="0" w:firstRowLastColumn="0" w:lastRowFirstColumn="0" w:lastRowLastColumn="0"/>
+            </w:pPr>
+            <w:r>
+              <w:t>Textsuche nach Station</w:t>
+            </w:r>
+          </w:p>
+          <w:p>
+            <w:pPr>
+              <w:pStyle w:val="Listenabsatz"/>
+              <w:numPr>
+                <w:ilvl w:val="0"/>
+                <w:numId w:val="4"/>
+              </w:numPr>
+              <w:tabs>
+                <w:tab w:val="clear" w:pos="3402"/>
+                <w:tab w:val="clear" w:pos="6804"/>
+              </w:tabs>
+              <w:spacing w:line="240" w:lineRule="auto"/>
+              <w:contextualSpacing/>
+              <w:cnfStyle w:val="000000000000" w:firstRow="0" w:lastRow="0" w:firstColumn="0" w:lastColumn="0" w:oddVBand="0" w:evenVBand="0" w:oddHBand="0" w:evenHBand="0" w:firstRowFirstColumn="0" w:firstRowLastColumn="0" w:lastRowFirstColumn="0" w:lastRowLastColumn="0"/>
+            </w:pPr>
+            <w:r>
+              <w:t>Station aus Vorschlägen anzeigen</w:t>
+            </w:r>
+          </w:p>
+        </w:tc>
+      </w:tr>
+      <w:tr>
+        <w:trPr>
+          <w:cnfStyle w:val="000000100000" w:firstRow="0" w:lastRow="0" w:firstColumn="0" w:lastColumn="0" w:oddVBand="0" w:evenVBand="0" w:oddHBand="1" w:evenHBand="0" w:firstRowFirstColumn="0" w:firstRowLastColumn="0" w:lastRowFirstColumn="0" w:lastRowLastColumn="0"/>
+        </w:trPr>
+        <w:tc>
+          <w:tcPr>
+            <w:cnfStyle w:val="001000000000" w:firstRow="0" w:lastRow="0" w:firstColumn="1" w:lastColumn="0" w:oddVBand="0" w:evenVBand="0" w:oddHBand="0" w:evenHBand="0" w:firstRowFirstColumn="0" w:firstRowLastColumn="0" w:lastRowFirstColumn="0" w:lastRowLastColumn="0"/>
+            <w:tcW w:w="2405" w:type="dxa"/>
+          </w:tcPr>
+          <w:p>
+            <w:r>
+              <w:t>Varianten</w:t>
+            </w:r>
+          </w:p>
+        </w:tc>
+        <w:tc>
+          <w:tcPr>
+            <w:tcW w:w="7507" w:type="dxa"/>
+          </w:tcPr>
+          <w:p>
+            <w:pPr>
+              <w:cnfStyle w:val="000000100000" w:firstRow="0" w:lastRow="0" w:firstColumn="0" w:lastColumn="0" w:oddVBand="0" w:evenVBand="0" w:oddHBand="1" w:evenHBand="0" w:firstRowFirstColumn="0" w:firstRowLastColumn="0" w:lastRowFirstColumn="0" w:lastRowLastColumn="0"/>
+            </w:pPr>
+            <w:r>
+              <w:t>Start/Endstation</w:t>
+            </w:r>
+          </w:p>
+        </w:tc>
+      </w:tr>
+      <w:tr>
+        <w:tc>
+          <w:tcPr>
+            <w:cnfStyle w:val="001000000000" w:firstRow="0" w:lastRow="0" w:firstColumn="1" w:lastColumn="0" w:oddVBand="0" w:evenVBand="0" w:oddHBand="0" w:evenHBand="0" w:firstRowFirstColumn="0" w:firstRowLastColumn="0" w:lastRowFirstColumn="0" w:lastRowLastColumn="0"/>
+            <w:tcW w:w="2405" w:type="dxa"/>
+          </w:tcPr>
+          <w:p>
+            <w:r>
+              <w:t>Ergebnis</w:t>
+            </w:r>
+          </w:p>
+        </w:tc>
+        <w:tc>
+          <w:tcPr>
+            <w:tcW w:w="7507" w:type="dxa"/>
+          </w:tcPr>
+          <w:p>
+            <w:pPr>
+              <w:cnfStyle w:val="000000000000" w:firstRow="0" w:lastRow="0" w:firstColumn="0" w:lastColumn="0" w:oddVBand="0" w:evenVBand="0" w:oddHBand="0" w:evenHBand="0" w:firstRowFirstColumn="0" w:firstRowLastColumn="0" w:lastRowFirstColumn="0" w:lastRowLastColumn="0"/>
+            </w:pPr>
+            <w:r>
+              <w:t>Station wurde ausgewählt</w:t>
+            </w:r>
+          </w:p>
+        </w:tc>
+      </w:tr>
+    </w:tbl>
     <w:p>
       <w:pPr>
+        <w:pStyle w:val="Textkrper"/>
+      </w:pPr>
+    </w:p>
+    <w:p>
+      <w:pPr>
+        <w:tabs>
+          <w:tab w:val="clear" w:pos="3402"/>
+          <w:tab w:val="clear" w:pos="6804"/>
+        </w:tabs>
+        <w:spacing w:line="240" w:lineRule="auto"/>
+      </w:pPr>
+      <w:r>
+        <w:br w:type="page"/>
+      </w:r>
+    </w:p>
+    <w:p>
+      <w:pPr>
         <w:pStyle w:val="berschrift3"/>
       </w:pPr>
-      <w:bookmarkStart w:id="45" w:name="_Toc531693544"/>
-      <w:r>
-        <w:t>Station auswählen</w:t>
+      <w:bookmarkStart w:id="45" w:name="_Toc531693545"/>
+      <w:r>
+        <w:lastRenderedPageBreak/>
+        <w:t>Verbindung suchen</w:t>
       </w:r>
       <w:bookmarkEnd w:id="45"/>
     </w:p>
@@ -4779,13 +4875,8 @@
               <w:pStyle w:val="Textkrper"/>
               <w:jc w:val="center"/>
             </w:pPr>
-            <w:proofErr w:type="spellStart"/>
-            <w:r>
-              <w:t>Use</w:t>
-            </w:r>
-            <w:proofErr w:type="spellEnd"/>
-            <w:r>
-              <w:t xml:space="preserve"> Case Beschreibung</w:t>
+            <w:r>
+              <w:t>Use Case Beschreibung</w:t>
             </w:r>
           </w:p>
         </w:tc>
@@ -4814,7 +4905,7 @@
               <w:cnfStyle w:val="000000100000" w:firstRow="0" w:lastRow="0" w:firstColumn="0" w:lastColumn="0" w:oddVBand="0" w:evenVBand="0" w:oddHBand="1" w:evenHBand="0" w:firstRowFirstColumn="0" w:firstRowLastColumn="0" w:lastRowFirstColumn="0" w:lastRowLastColumn="0"/>
             </w:pPr>
             <w:r>
-              <w:t>Der ÖV-Benutzer möchte eine Station auswählen</w:t>
+              <w:t>Der ÖV-Benutzer möchte eine Verbindung suchen, um von einer Station zur nächsten zu kommen.</w:t>
             </w:r>
           </w:p>
         </w:tc>
@@ -4866,8 +4957,6 @@
           </w:tcPr>
           <w:p>
             <w:pPr>
-              <w:pStyle w:val="Listenabsatz"/>
-              <w:ind w:left="0"/>
               <w:cnfStyle w:val="000000100000" w:firstRow="0" w:lastRow="0" w:firstColumn="0" w:lastColumn="0" w:oddVBand="0" w:evenVBand="0" w:oddHBand="1" w:evenHBand="0" w:firstRowFirstColumn="0" w:firstRowLastColumn="0" w:lastRowFirstColumn="0" w:lastRowLastColumn="0"/>
             </w:pPr>
             <w:r>
@@ -4897,7 +4986,7 @@
               <w:pStyle w:val="Listenabsatz"/>
               <w:numPr>
                 <w:ilvl w:val="0"/>
-                <w:numId w:val="4"/>
+                <w:numId w:val="5"/>
               </w:numPr>
               <w:tabs>
                 <w:tab w:val="clear" w:pos="3402"/>
@@ -4908,7 +4997,7 @@
               <w:cnfStyle w:val="000000000000" w:firstRow="0" w:lastRow="0" w:firstColumn="0" w:lastColumn="0" w:oddVBand="0" w:evenVBand="0" w:oddHBand="0" w:evenHBand="0" w:firstRowFirstColumn="0" w:firstRowLastColumn="0" w:lastRowFirstColumn="0" w:lastRowLastColumn="0"/>
             </w:pPr>
             <w:r>
-              <w:t>Programm öffnen</w:t>
+              <w:t>Stationen auswählen (siehe Use Case Station auswählen)</w:t>
             </w:r>
           </w:p>
           <w:p>
@@ -4916,7 +5005,7 @@
               <w:pStyle w:val="Listenabsatz"/>
               <w:numPr>
                 <w:ilvl w:val="0"/>
-                <w:numId w:val="4"/>
+                <w:numId w:val="5"/>
               </w:numPr>
               <w:tabs>
                 <w:tab w:val="clear" w:pos="3402"/>
@@ -4927,26 +5016,7 @@
               <w:cnfStyle w:val="000000000000" w:firstRow="0" w:lastRow="0" w:firstColumn="0" w:lastColumn="0" w:oddVBand="0" w:evenVBand="0" w:oddHBand="0" w:evenHBand="0" w:firstRowFirstColumn="0" w:firstRowLastColumn="0" w:lastRowFirstColumn="0" w:lastRowLastColumn="0"/>
             </w:pPr>
             <w:r>
-              <w:t>Textsuche nach Station</w:t>
-            </w:r>
-          </w:p>
-          <w:p>
-            <w:pPr>
-              <w:pStyle w:val="Listenabsatz"/>
-              <w:numPr>
-                <w:ilvl w:val="0"/>
-                <w:numId w:val="4"/>
-              </w:numPr>
-              <w:tabs>
-                <w:tab w:val="clear" w:pos="3402"/>
-                <w:tab w:val="clear" w:pos="6804"/>
-              </w:tabs>
-              <w:spacing w:line="240" w:lineRule="auto"/>
-              <w:contextualSpacing/>
-              <w:cnfStyle w:val="000000000000" w:firstRow="0" w:lastRow="0" w:firstColumn="0" w:lastColumn="0" w:oddVBand="0" w:evenVBand="0" w:oddHBand="0" w:evenHBand="0" w:firstRowFirstColumn="0" w:firstRowLastColumn="0" w:lastRowFirstColumn="0" w:lastRowLastColumn="0"/>
-            </w:pPr>
-            <w:r>
-              <w:t>Station aus Vorschlägen anzeigen</w:t>
+              <w:t>Befehl zum suchen geben</w:t>
             </w:r>
           </w:p>
         </w:tc>
@@ -4975,7 +5045,7 @@
               <w:cnfStyle w:val="000000100000" w:firstRow="0" w:lastRow="0" w:firstColumn="0" w:lastColumn="0" w:oddVBand="0" w:evenVBand="0" w:oddHBand="1" w:evenHBand="0" w:firstRowFirstColumn="0" w:firstRowLastColumn="0" w:lastRowFirstColumn="0" w:lastRowLastColumn="0"/>
             </w:pPr>
             <w:r>
-              <w:t>Start/Endstation</w:t>
+              <w:t>-</w:t>
             </w:r>
           </w:p>
         </w:tc>
@@ -5001,7 +5071,7 @@
               <w:cnfStyle w:val="000000000000" w:firstRow="0" w:lastRow="0" w:firstColumn="0" w:lastColumn="0" w:oddVBand="0" w:evenVBand="0" w:oddHBand="0" w:evenHBand="0" w:firstRowFirstColumn="0" w:firstRowLastColumn="0" w:lastRowFirstColumn="0" w:lastRowLastColumn="0"/>
             </w:pPr>
             <w:r>
-              <w:t>Station wurde ausgewählt</w:t>
+              <w:t>Liste von mindestens 5 Verbindungen zwischen den jeweiligen Stationen</w:t>
             </w:r>
           </w:p>
         </w:tc>
@@ -5014,24 +5084,11 @@
     </w:p>
     <w:p>
       <w:pPr>
-        <w:tabs>
-          <w:tab w:val="clear" w:pos="3402"/>
-          <w:tab w:val="clear" w:pos="6804"/>
-        </w:tabs>
-        <w:spacing w:line="240" w:lineRule="auto"/>
-      </w:pPr>
-      <w:r>
-        <w:br w:type="page"/>
-      </w:r>
-    </w:p>
-    <w:p>
-      <w:pPr>
         <w:pStyle w:val="berschrift3"/>
       </w:pPr>
-      <w:bookmarkStart w:id="46" w:name="_Toc531693545"/>
-      <w:r>
-        <w:lastRenderedPageBreak/>
-        <w:t>Verbindung suchen</w:t>
+      <w:bookmarkStart w:id="46" w:name="_Toc531693546"/>
+      <w:r>
+        <w:t>Abfahrten anzeigen</w:t>
       </w:r>
       <w:bookmarkEnd w:id="46"/>
     </w:p>
@@ -5061,269 +5118,8 @@
               <w:pStyle w:val="Textkrper"/>
               <w:jc w:val="center"/>
             </w:pPr>
-            <w:proofErr w:type="spellStart"/>
-            <w:r>
-              <w:t>Use</w:t>
-            </w:r>
-            <w:proofErr w:type="spellEnd"/>
-            <w:r>
-              <w:t xml:space="preserve"> Case Beschreibung</w:t>
-            </w:r>
-          </w:p>
-        </w:tc>
-      </w:tr>
-      <w:tr>
-        <w:trPr>
-          <w:cnfStyle w:val="000000100000" w:firstRow="0" w:lastRow="0" w:firstColumn="0" w:lastColumn="0" w:oddVBand="0" w:evenVBand="0" w:oddHBand="1" w:evenHBand="0" w:firstRowFirstColumn="0" w:firstRowLastColumn="0" w:lastRowFirstColumn="0" w:lastRowLastColumn="0"/>
-        </w:trPr>
-        <w:tc>
-          <w:tcPr>
-            <w:cnfStyle w:val="001000000000" w:firstRow="0" w:lastRow="0" w:firstColumn="1" w:lastColumn="0" w:oddVBand="0" w:evenVBand="0" w:oddHBand="0" w:evenHBand="0" w:firstRowFirstColumn="0" w:firstRowLastColumn="0" w:lastRowFirstColumn="0" w:lastRowLastColumn="0"/>
-            <w:tcW w:w="2405" w:type="dxa"/>
-          </w:tcPr>
-          <w:p>
-            <w:r>
-              <w:t>Beschreibung</w:t>
-            </w:r>
-          </w:p>
-        </w:tc>
-        <w:tc>
-          <w:tcPr>
-            <w:tcW w:w="7507" w:type="dxa"/>
-          </w:tcPr>
-          <w:p>
-            <w:pPr>
-              <w:cnfStyle w:val="000000100000" w:firstRow="0" w:lastRow="0" w:firstColumn="0" w:lastColumn="0" w:oddVBand="0" w:evenVBand="0" w:oddHBand="1" w:evenHBand="0" w:firstRowFirstColumn="0" w:firstRowLastColumn="0" w:lastRowFirstColumn="0" w:lastRowLastColumn="0"/>
-            </w:pPr>
-            <w:r>
-              <w:t>Der ÖV-Benutzer möchte eine Verbindung suchen, um von einer Station zur nächsten zu kommen.</w:t>
-            </w:r>
-          </w:p>
-        </w:tc>
-      </w:tr>
-      <w:tr>
-        <w:tc>
-          <w:tcPr>
-            <w:cnfStyle w:val="001000000000" w:firstRow="0" w:lastRow="0" w:firstColumn="1" w:lastColumn="0" w:oddVBand="0" w:evenVBand="0" w:oddHBand="0" w:evenHBand="0" w:firstRowFirstColumn="0" w:firstRowLastColumn="0" w:lastRowFirstColumn="0" w:lastRowLastColumn="0"/>
-            <w:tcW w:w="2405" w:type="dxa"/>
-          </w:tcPr>
-          <w:p>
-            <w:r>
-              <w:t>Voraussetzungen</w:t>
-            </w:r>
-          </w:p>
-        </w:tc>
-        <w:tc>
-          <w:tcPr>
-            <w:tcW w:w="7507" w:type="dxa"/>
-          </w:tcPr>
-          <w:p>
-            <w:pPr>
-              <w:cnfStyle w:val="000000000000" w:firstRow="0" w:lastRow="0" w:firstColumn="0" w:lastColumn="0" w:oddVBand="0" w:evenVBand="0" w:oddHBand="0" w:evenHBand="0" w:firstRowFirstColumn="0" w:firstRowLastColumn="0" w:lastRowFirstColumn="0" w:lastRowLastColumn="0"/>
-            </w:pPr>
-            <w:r>
-              <w:t>Internetverbindung</w:t>
-            </w:r>
-          </w:p>
-        </w:tc>
-      </w:tr>
-      <w:tr>
-        <w:trPr>
-          <w:cnfStyle w:val="000000100000" w:firstRow="0" w:lastRow="0" w:firstColumn="0" w:lastColumn="0" w:oddVBand="0" w:evenVBand="0" w:oddHBand="1" w:evenHBand="0" w:firstRowFirstColumn="0" w:firstRowLastColumn="0" w:lastRowFirstColumn="0" w:lastRowLastColumn="0"/>
-        </w:trPr>
-        <w:tc>
-          <w:tcPr>
-            <w:cnfStyle w:val="001000000000" w:firstRow="0" w:lastRow="0" w:firstColumn="1" w:lastColumn="0" w:oddVBand="0" w:evenVBand="0" w:oddHBand="0" w:evenHBand="0" w:firstRowFirstColumn="0" w:firstRowLastColumn="0" w:lastRowFirstColumn="0" w:lastRowLastColumn="0"/>
-            <w:tcW w:w="2405" w:type="dxa"/>
-          </w:tcPr>
-          <w:p>
-            <w:r>
-              <w:t>Aktor</w:t>
-            </w:r>
-          </w:p>
-        </w:tc>
-        <w:tc>
-          <w:tcPr>
-            <w:tcW w:w="7507" w:type="dxa"/>
-          </w:tcPr>
-          <w:p>
-            <w:pPr>
-              <w:cnfStyle w:val="000000100000" w:firstRow="0" w:lastRow="0" w:firstColumn="0" w:lastColumn="0" w:oddVBand="0" w:evenVBand="0" w:oddHBand="1" w:evenHBand="0" w:firstRowFirstColumn="0" w:firstRowLastColumn="0" w:lastRowFirstColumn="0" w:lastRowLastColumn="0"/>
-            </w:pPr>
-            <w:r>
-              <w:t>ÖV-Benutzer</w:t>
-            </w:r>
-          </w:p>
-        </w:tc>
-      </w:tr>
-      <w:tr>
-        <w:tc>
-          <w:tcPr>
-            <w:cnfStyle w:val="001000000000" w:firstRow="0" w:lastRow="0" w:firstColumn="1" w:lastColumn="0" w:oddVBand="0" w:evenVBand="0" w:oddHBand="0" w:evenHBand="0" w:firstRowFirstColumn="0" w:firstRowLastColumn="0" w:lastRowFirstColumn="0" w:lastRowLastColumn="0"/>
-            <w:tcW w:w="2405" w:type="dxa"/>
-          </w:tcPr>
-          <w:p>
-            <w:r>
-              <w:t>Ablauf</w:t>
-            </w:r>
-          </w:p>
-        </w:tc>
-        <w:tc>
-          <w:tcPr>
-            <w:tcW w:w="7507" w:type="dxa"/>
-          </w:tcPr>
-          <w:p>
-            <w:pPr>
-              <w:pStyle w:val="Listenabsatz"/>
-              <w:numPr>
-                <w:ilvl w:val="0"/>
-                <w:numId w:val="5"/>
-              </w:numPr>
-              <w:tabs>
-                <w:tab w:val="clear" w:pos="3402"/>
-                <w:tab w:val="clear" w:pos="6804"/>
-              </w:tabs>
-              <w:spacing w:line="240" w:lineRule="auto"/>
-              <w:contextualSpacing/>
-              <w:cnfStyle w:val="000000000000" w:firstRow="0" w:lastRow="0" w:firstColumn="0" w:lastColumn="0" w:oddVBand="0" w:evenVBand="0" w:oddHBand="0" w:evenHBand="0" w:firstRowFirstColumn="0" w:firstRowLastColumn="0" w:lastRowFirstColumn="0" w:lastRowLastColumn="0"/>
-            </w:pPr>
-            <w:r>
-              <w:t xml:space="preserve">Stationen auswählen (siehe </w:t>
-            </w:r>
-            <w:proofErr w:type="spellStart"/>
-            <w:r>
-              <w:t>Use</w:t>
-            </w:r>
-            <w:proofErr w:type="spellEnd"/>
-            <w:r>
-              <w:t xml:space="preserve"> Case Station auswählen)</w:t>
-            </w:r>
-          </w:p>
-          <w:p>
-            <w:pPr>
-              <w:pStyle w:val="Listenabsatz"/>
-              <w:numPr>
-                <w:ilvl w:val="0"/>
-                <w:numId w:val="5"/>
-              </w:numPr>
-              <w:tabs>
-                <w:tab w:val="clear" w:pos="3402"/>
-                <w:tab w:val="clear" w:pos="6804"/>
-              </w:tabs>
-              <w:spacing w:line="240" w:lineRule="auto"/>
-              <w:contextualSpacing/>
-              <w:cnfStyle w:val="000000000000" w:firstRow="0" w:lastRow="0" w:firstColumn="0" w:lastColumn="0" w:oddVBand="0" w:evenVBand="0" w:oddHBand="0" w:evenHBand="0" w:firstRowFirstColumn="0" w:firstRowLastColumn="0" w:lastRowFirstColumn="0" w:lastRowLastColumn="0"/>
-            </w:pPr>
-            <w:r>
-              <w:t>Befehl zum suchen geben</w:t>
-            </w:r>
-          </w:p>
-        </w:tc>
-      </w:tr>
-      <w:tr>
-        <w:trPr>
-          <w:cnfStyle w:val="000000100000" w:firstRow="0" w:lastRow="0" w:firstColumn="0" w:lastColumn="0" w:oddVBand="0" w:evenVBand="0" w:oddHBand="1" w:evenHBand="0" w:firstRowFirstColumn="0" w:firstRowLastColumn="0" w:lastRowFirstColumn="0" w:lastRowLastColumn="0"/>
-        </w:trPr>
-        <w:tc>
-          <w:tcPr>
-            <w:cnfStyle w:val="001000000000" w:firstRow="0" w:lastRow="0" w:firstColumn="1" w:lastColumn="0" w:oddVBand="0" w:evenVBand="0" w:oddHBand="0" w:evenHBand="0" w:firstRowFirstColumn="0" w:firstRowLastColumn="0" w:lastRowFirstColumn="0" w:lastRowLastColumn="0"/>
-            <w:tcW w:w="2405" w:type="dxa"/>
-          </w:tcPr>
-          <w:p>
-            <w:r>
-              <w:t>Varianten</w:t>
-            </w:r>
-          </w:p>
-        </w:tc>
-        <w:tc>
-          <w:tcPr>
-            <w:tcW w:w="7507" w:type="dxa"/>
-          </w:tcPr>
-          <w:p>
-            <w:pPr>
-              <w:cnfStyle w:val="000000100000" w:firstRow="0" w:lastRow="0" w:firstColumn="0" w:lastColumn="0" w:oddVBand="0" w:evenVBand="0" w:oddHBand="1" w:evenHBand="0" w:firstRowFirstColumn="0" w:firstRowLastColumn="0" w:lastRowFirstColumn="0" w:lastRowLastColumn="0"/>
-            </w:pPr>
-            <w:r>
-              <w:t>-</w:t>
-            </w:r>
-          </w:p>
-        </w:tc>
-      </w:tr>
-      <w:tr>
-        <w:tc>
-          <w:tcPr>
-            <w:cnfStyle w:val="001000000000" w:firstRow="0" w:lastRow="0" w:firstColumn="1" w:lastColumn="0" w:oddVBand="0" w:evenVBand="0" w:oddHBand="0" w:evenHBand="0" w:firstRowFirstColumn="0" w:firstRowLastColumn="0" w:lastRowFirstColumn="0" w:lastRowLastColumn="0"/>
-            <w:tcW w:w="2405" w:type="dxa"/>
-          </w:tcPr>
-          <w:p>
-            <w:r>
-              <w:t>Ergebnis</w:t>
-            </w:r>
-          </w:p>
-        </w:tc>
-        <w:tc>
-          <w:tcPr>
-            <w:tcW w:w="7507" w:type="dxa"/>
-          </w:tcPr>
-          <w:p>
-            <w:pPr>
-              <w:cnfStyle w:val="000000000000" w:firstRow="0" w:lastRow="0" w:firstColumn="0" w:lastColumn="0" w:oddVBand="0" w:evenVBand="0" w:oddHBand="0" w:evenHBand="0" w:firstRowFirstColumn="0" w:firstRowLastColumn="0" w:lastRowFirstColumn="0" w:lastRowLastColumn="0"/>
-            </w:pPr>
-            <w:r>
-              <w:t>Liste von mindestens 5 Verbindungen zwischen den jeweiligen Stationen</w:t>
-            </w:r>
-          </w:p>
-        </w:tc>
-      </w:tr>
-    </w:tbl>
-    <w:p>
-      <w:pPr>
-        <w:pStyle w:val="Textkrper"/>
-      </w:pPr>
-    </w:p>
-    <w:p>
-      <w:pPr>
-        <w:pStyle w:val="berschrift3"/>
-      </w:pPr>
-      <w:bookmarkStart w:id="47" w:name="_Toc531693546"/>
-      <w:r>
-        <w:t>Abfahrten anzeigen</w:t>
-      </w:r>
-      <w:bookmarkEnd w:id="47"/>
-    </w:p>
-    <w:tbl>
-      <w:tblPr>
-        <w:tblStyle w:val="Gitternetztabelle5dunkelAkzent1"/>
-        <w:tblW w:w="0" w:type="auto"/>
-        <w:tblLook w:val="04A0" w:firstRow="1" w:lastRow="0" w:firstColumn="1" w:lastColumn="0" w:noHBand="0" w:noVBand="1"/>
-      </w:tblPr>
-      <w:tblGrid>
-        <w:gridCol w:w="2405"/>
-        <w:gridCol w:w="7507"/>
-      </w:tblGrid>
-      <w:tr>
-        <w:trPr>
-          <w:cnfStyle w:val="100000000000" w:firstRow="1" w:lastRow="0" w:firstColumn="0" w:lastColumn="0" w:oddVBand="0" w:evenVBand="0" w:oddHBand="0" w:evenHBand="0" w:firstRowFirstColumn="0" w:firstRowLastColumn="0" w:lastRowFirstColumn="0" w:lastRowLastColumn="0"/>
-          <w:trHeight w:val="251"/>
-        </w:trPr>
-        <w:tc>
-          <w:tcPr>
-            <w:cnfStyle w:val="001000000000" w:firstRow="0" w:lastRow="0" w:firstColumn="1" w:lastColumn="0" w:oddVBand="0" w:evenVBand="0" w:oddHBand="0" w:evenHBand="0" w:firstRowFirstColumn="0" w:firstRowLastColumn="0" w:lastRowFirstColumn="0" w:lastRowLastColumn="0"/>
-            <w:tcW w:w="9912" w:type="dxa"/>
-            <w:gridSpan w:val="2"/>
-          </w:tcPr>
-          <w:p>
-            <w:pPr>
-              <w:pStyle w:val="Textkrper"/>
-              <w:jc w:val="center"/>
-            </w:pPr>
-            <w:proofErr w:type="spellStart"/>
-            <w:r>
-              <w:t>Use</w:t>
-            </w:r>
-            <w:proofErr w:type="spellEnd"/>
-            <w:r>
-              <w:t xml:space="preserve"> Case Beschreibung</w:t>
+            <w:r>
+              <w:t>Use Case Beschreibung</w:t>
             </w:r>
           </w:p>
         </w:tc>
@@ -5444,15 +5240,7 @@
               <w:cnfStyle w:val="000000000000" w:firstRow="0" w:lastRow="0" w:firstColumn="0" w:lastColumn="0" w:oddVBand="0" w:evenVBand="0" w:oddHBand="0" w:evenHBand="0" w:firstRowFirstColumn="0" w:firstRowLastColumn="0" w:lastRowFirstColumn="0" w:lastRowLastColumn="0"/>
             </w:pPr>
             <w:r>
-              <w:t xml:space="preserve">Startstation auswählen (siehe </w:t>
-            </w:r>
-            <w:proofErr w:type="spellStart"/>
-            <w:r>
-              <w:t>Use</w:t>
-            </w:r>
-            <w:proofErr w:type="spellEnd"/>
-            <w:r>
-              <w:t xml:space="preserve"> Case Station auswählen)</w:t>
+              <w:t>Startstation auswählen (siehe Use Case Station auswählen)</w:t>
             </w:r>
           </w:p>
           <w:p>
@@ -5546,36 +5334,32 @@
       <w:pPr>
         <w:pStyle w:val="berschrift1"/>
       </w:pPr>
-      <w:bookmarkStart w:id="48" w:name="_Toc531693547"/>
+      <w:bookmarkStart w:id="47" w:name="_Toc531693547"/>
       <w:r>
         <w:lastRenderedPageBreak/>
         <w:t>Testfälle</w:t>
+      </w:r>
+      <w:bookmarkEnd w:id="47"/>
+    </w:p>
+    <w:p>
+      <w:pPr>
+        <w:pStyle w:val="berschrift2"/>
+      </w:pPr>
+      <w:bookmarkStart w:id="48" w:name="_Toc531693548"/>
+      <w:r>
+        <w:t>UnitTests</w:t>
       </w:r>
       <w:bookmarkEnd w:id="48"/>
     </w:p>
     <w:p>
       <w:pPr>
-        <w:pStyle w:val="berschrift2"/>
-      </w:pPr>
-      <w:bookmarkStart w:id="49" w:name="_Toc531693548"/>
-      <w:proofErr w:type="spellStart"/>
-      <w:r>
-        <w:t>UnitTests</w:t>
+        <w:pStyle w:val="berschrift3"/>
+      </w:pPr>
+      <w:bookmarkStart w:id="49" w:name="_Toc531693549"/>
+      <w:r>
+        <w:t>TransportTest</w:t>
       </w:r>
       <w:bookmarkEnd w:id="49"/>
-      <w:proofErr w:type="spellEnd"/>
-    </w:p>
-    <w:p>
-      <w:pPr>
-        <w:pStyle w:val="berschrift3"/>
-      </w:pPr>
-      <w:bookmarkStart w:id="50" w:name="_Toc531693549"/>
-      <w:proofErr w:type="spellStart"/>
-      <w:r>
-        <w:t>TransportTest</w:t>
-      </w:r>
-      <w:bookmarkEnd w:id="50"/>
-      <w:proofErr w:type="spellEnd"/>
     </w:p>
     <w:p>
       <w:pPr>
@@ -5592,7 +5376,6 @@
           <w:lang w:val="de-CH"/>
         </w:rPr>
       </w:pPr>
-      <w:proofErr w:type="spellStart"/>
       <w:r>
         <w:rPr>
           <w:lang w:val="de-CH"/>
@@ -5609,28 +5392,13 @@
         <w:rPr>
           <w:lang w:val="de-CH"/>
         </w:rPr>
-        <w:t>_</w:t>
-      </w:r>
-      <w:proofErr w:type="gramStart"/>
+        <w:t>_connections</w:t>
+      </w:r>
       <w:r>
         <w:rPr>
           <w:lang w:val="de-CH"/>
         </w:rPr>
-        <w:t>connections</w:t>
-      </w:r>
-      <w:proofErr w:type="spellEnd"/>
-      <w:r>
-        <w:rPr>
-          <w:lang w:val="de-CH"/>
-        </w:rPr>
-        <w:t>(</w:t>
-      </w:r>
-      <w:proofErr w:type="gramEnd"/>
-      <w:r>
-        <w:rPr>
-          <w:lang w:val="de-CH"/>
-        </w:rPr>
-        <w:t>)</w:t>
+        <w:t>()</w:t>
       </w:r>
     </w:p>
     <w:p>
@@ -5638,23 +5406,11 @@
         <w:pStyle w:val="Textkrper"/>
       </w:pPr>
       <w:r>
-        <w:t xml:space="preserve">Getestete </w:t>
-      </w:r>
-      <w:proofErr w:type="gramStart"/>
-      <w:r>
-        <w:t>Methode:</w:t>
+        <w:t>Getestete Methode:</w:t>
       </w:r>
       <w:r>
         <w:tab/>
-      </w:r>
-      <w:proofErr w:type="spellStart"/>
-      <w:r>
-        <w:t>Transport.searchConnections</w:t>
-      </w:r>
-      <w:proofErr w:type="spellEnd"/>
-      <w:proofErr w:type="gramEnd"/>
-      <w:r>
-        <w:t>()</w:t>
+        <w:t>Transport.searchConnections()</w:t>
       </w:r>
     </w:p>
     <w:p>
@@ -5680,7 +5436,6 @@
           <w:lang w:val="de-CH"/>
         </w:rPr>
       </w:pPr>
-      <w:proofErr w:type="spellStart"/>
       <w:r>
         <w:rPr>
           <w:lang w:val="de-CH"/>
@@ -5697,28 +5452,13 @@
         <w:rPr>
           <w:lang w:val="de-CH"/>
         </w:rPr>
-        <w:t>_</w:t>
-      </w:r>
-      <w:proofErr w:type="gramStart"/>
+        <w:t>_stationBoardRoot</w:t>
+      </w:r>
       <w:r>
         <w:rPr>
           <w:lang w:val="de-CH"/>
         </w:rPr>
-        <w:t>stationBoardRoot</w:t>
-      </w:r>
-      <w:proofErr w:type="spellEnd"/>
-      <w:r>
-        <w:rPr>
-          <w:lang w:val="de-CH"/>
-        </w:rPr>
-        <w:t>(</w:t>
-      </w:r>
-      <w:proofErr w:type="gramEnd"/>
-      <w:r>
-        <w:rPr>
-          <w:lang w:val="de-CH"/>
-        </w:rPr>
-        <w:t>)</w:t>
+        <w:t>()</w:t>
       </w:r>
     </w:p>
     <w:p>
@@ -5726,23 +5466,11 @@
         <w:pStyle w:val="Textkrper"/>
       </w:pPr>
       <w:r>
-        <w:t xml:space="preserve">Getestete </w:t>
-      </w:r>
-      <w:proofErr w:type="gramStart"/>
-      <w:r>
-        <w:t>Methode:</w:t>
+        <w:t>Getestete Methode:</w:t>
       </w:r>
       <w:r>
         <w:tab/>
-      </w:r>
-      <w:proofErr w:type="spellStart"/>
-      <w:r>
-        <w:t>Transport.searchStationboards</w:t>
-      </w:r>
-      <w:proofErr w:type="spellEnd"/>
-      <w:proofErr w:type="gramEnd"/>
-      <w:r>
-        <w:t>();</w:t>
+        <w:t>Transport.searchStationboards();</w:t>
       </w:r>
     </w:p>
     <w:p>
@@ -5761,15 +5489,7 @@
         <w:t>Ich erwarte, da</w:t>
       </w:r>
       <w:r>
-        <w:t xml:space="preserve">ss alle Abfahrten von Sursee </w:t>
-      </w:r>
-      <w:proofErr w:type="gramStart"/>
-      <w:r>
-        <w:t>her gehen</w:t>
-      </w:r>
-      <w:proofErr w:type="gramEnd"/>
-      <w:r>
-        <w:t>.</w:t>
+        <w:t>ss alle Abfahrten von Sursee her gehen.</w:t>
       </w:r>
       <w:r>
         <w:t xml:space="preserve"> </w:t>
@@ -5779,28 +5499,18 @@
       <w:pPr>
         <w:pStyle w:val="berschrift3"/>
       </w:pPr>
-      <w:bookmarkStart w:id="51" w:name="_Toc531693550"/>
-      <w:proofErr w:type="spellStart"/>
+      <w:bookmarkStart w:id="50" w:name="_Toc531693550"/>
       <w:r>
         <w:t>DurationTest</w:t>
       </w:r>
-      <w:bookmarkEnd w:id="51"/>
-      <w:proofErr w:type="spellEnd"/>
+      <w:bookmarkEnd w:id="50"/>
     </w:p>
     <w:p>
       <w:pPr>
         <w:pStyle w:val="Textkrper"/>
       </w:pPr>
       <w:r>
-        <w:t xml:space="preserve">Die Klasse Duration wandelt den Duration String der </w:t>
-      </w:r>
-      <w:proofErr w:type="spellStart"/>
-      <w:r>
-        <w:t>Api</w:t>
-      </w:r>
-      <w:proofErr w:type="spellEnd"/>
-      <w:r>
-        <w:t xml:space="preserve"> um und hat eine Formatierte Ausgabe.</w:t>
+        <w:t>Die Klasse Duration wandelt den Duration String der Api um und hat eine Formatierte Ausgabe.</w:t>
       </w:r>
     </w:p>
     <w:p>
@@ -5810,33 +5520,11 @@
           <w:lang w:val="de-CH"/>
         </w:rPr>
       </w:pPr>
-      <w:proofErr w:type="spellStart"/>
       <w:r>
         <w:rPr>
           <w:lang w:val="de-CH"/>
         </w:rPr>
-        <w:t>apiDuration_parse_</w:t>
-      </w:r>
-      <w:proofErr w:type="gramStart"/>
-      <w:r>
-        <w:rPr>
-          <w:lang w:val="de-CH"/>
-        </w:rPr>
-        <w:t>timeSpan</w:t>
-      </w:r>
-      <w:proofErr w:type="spellEnd"/>
-      <w:r>
-        <w:rPr>
-          <w:lang w:val="de-CH"/>
-        </w:rPr>
-        <w:t>(</w:t>
-      </w:r>
-      <w:proofErr w:type="gramEnd"/>
-      <w:r>
-        <w:rPr>
-          <w:lang w:val="de-CH"/>
-        </w:rPr>
-        <w:t>)</w:t>
+        <w:t>apiDuration_parse_timeSpan()</w:t>
       </w:r>
     </w:p>
     <w:p>
@@ -5844,23 +5532,11 @@
         <w:pStyle w:val="Textkrper"/>
       </w:pPr>
       <w:r>
-        <w:t xml:space="preserve">Getestete </w:t>
-      </w:r>
-      <w:proofErr w:type="gramStart"/>
-      <w:r>
-        <w:t>Methode:</w:t>
+        <w:t>Getestete Methode:</w:t>
       </w:r>
       <w:r>
         <w:tab/>
-      </w:r>
-      <w:proofErr w:type="spellStart"/>
-      <w:r>
-        <w:t>Duration.parse</w:t>
-      </w:r>
-      <w:proofErr w:type="spellEnd"/>
-      <w:proofErr w:type="gramEnd"/>
-      <w:r>
-        <w:t>()</w:t>
+        <w:t>Duration.parse()</w:t>
       </w:r>
     </w:p>
     <w:p>
@@ -5868,23 +5544,7 @@
         <w:pStyle w:val="Textkrper"/>
       </w:pPr>
       <w:r>
-        <w:t xml:space="preserve">Ich bekomme von der API nur einen String, der mir die </w:t>
-      </w:r>
-      <w:proofErr w:type="spellStart"/>
-      <w:r>
-        <w:t>Zetispanne</w:t>
-      </w:r>
-      <w:proofErr w:type="spellEnd"/>
-      <w:r>
-        <w:t xml:space="preserve"> angibt. Damit ich damit besser arbeiten kann, möchte ich diesen in eine </w:t>
-      </w:r>
-      <w:proofErr w:type="spellStart"/>
-      <w:r>
-        <w:t>TimeSpan</w:t>
-      </w:r>
-      <w:proofErr w:type="spellEnd"/>
-      <w:r>
-        <w:t xml:space="preserve"> umwandeln.</w:t>
+        <w:t>Ich bekomme von der API nur einen String, der mir die Zetispanne angibt. Damit ich damit besser arbeiten kann, möchte ich diesen in eine TimeSpan umwandeln.</w:t>
       </w:r>
     </w:p>
     <w:p>
@@ -5892,23 +5552,7 @@
         <w:pStyle w:val="Textkrper"/>
       </w:pPr>
       <w:r>
-        <w:t>Ich bekomme von der API den Duration-</w:t>
-      </w:r>
-      <w:proofErr w:type="spellStart"/>
-      <w:r>
-        <w:t>Strin</w:t>
-      </w:r>
-      <w:proofErr w:type="spellEnd"/>
-      <w:r>
-        <w:t xml:space="preserve"> "02</w:t>
-      </w:r>
-      <w:proofErr w:type="gramStart"/>
-      <w:r>
-        <w:t>d:05:33:33</w:t>
-      </w:r>
-      <w:proofErr w:type="gramEnd"/>
-      <w:r>
-        <w:t>" und gebe diesen der Methode mit.</w:t>
+        <w:t>Ich bekomme von der API den Duration-Strin "02d:05:33:33" und gebe diesen der Methode mit.</w:t>
       </w:r>
     </w:p>
     <w:p>
@@ -5916,15 +5560,7 @@
         <w:pStyle w:val="Textkrper"/>
       </w:pPr>
       <w:r>
-        <w:t xml:space="preserve">Ich erwarte eine </w:t>
-      </w:r>
-      <w:proofErr w:type="spellStart"/>
-      <w:r>
-        <w:t>TimeSpan</w:t>
-      </w:r>
-      <w:proofErr w:type="spellEnd"/>
-      <w:r>
-        <w:t>, die mir diesen String repräsentiert:</w:t>
+        <w:t>Ich erwarte eine TimeSpan, die mir diesen String repräsentiert:</w:t>
       </w:r>
       <w:r>
         <w:br/>
@@ -5935,16 +5571,9 @@
       <w:pPr>
         <w:pStyle w:val="berschrift4"/>
       </w:pPr>
-      <w:proofErr w:type="spellStart"/>
-      <w:proofErr w:type="gramStart"/>
-      <w:r>
-        <w:t>timeSpan</w:t>
-      </w:r>
-      <w:proofErr w:type="gramEnd"/>
-      <w:r>
-        <w:t>_userOutput_output</w:t>
-      </w:r>
-      <w:proofErr w:type="spellEnd"/>
+      <w:r>
+        <w:t>timeSpan_userOutput_output</w:t>
+      </w:r>
     </w:p>
     <w:p>
       <w:pPr>
@@ -5953,55 +5582,18 @@
           <w:lang w:val="fr-FR"/>
         </w:rPr>
       </w:pPr>
-      <w:proofErr w:type="spellStart"/>
       <w:r>
         <w:rPr>
           <w:lang w:val="fr-FR"/>
         </w:rPr>
-        <w:t>Getestete</w:t>
-      </w:r>
-      <w:proofErr w:type="spellEnd"/>
-      <w:r>
-        <w:rPr>
-          <w:lang w:val="fr-FR"/>
-        </w:rPr>
-        <w:t xml:space="preserve"> </w:t>
-      </w:r>
-      <w:proofErr w:type="spellStart"/>
-      <w:proofErr w:type="gramStart"/>
-      <w:r>
-        <w:rPr>
-          <w:lang w:val="fr-FR"/>
-        </w:rPr>
-        <w:t>Methode</w:t>
-      </w:r>
-      <w:proofErr w:type="spellEnd"/>
-      <w:r>
-        <w:rPr>
-          <w:lang w:val="fr-FR"/>
-        </w:rPr>
-        <w:t>:</w:t>
+        <w:t>Getestete Methode:</w:t>
       </w:r>
       <w:r>
         <w:rPr>
           <w:lang w:val="fr-FR"/>
         </w:rPr>
         <w:tab/>
-      </w:r>
-      <w:proofErr w:type="spellStart"/>
-      <w:r>
-        <w:rPr>
-          <w:lang w:val="fr-FR"/>
-        </w:rPr>
-        <w:t>Duration.userOutput</w:t>
-      </w:r>
-      <w:proofErr w:type="spellEnd"/>
-      <w:proofErr w:type="gramEnd"/>
-      <w:r>
-        <w:rPr>
-          <w:lang w:val="fr-FR"/>
-        </w:rPr>
-        <w:t>()</w:t>
+        <w:t>Duration.userOutput()</w:t>
       </w:r>
     </w:p>
     <w:p>
@@ -6011,257 +5603,11 @@
           <w:lang w:val="fr-FR"/>
         </w:rPr>
       </w:pPr>
-      <w:proofErr w:type="spellStart"/>
       <w:r>
         <w:rPr>
           <w:lang w:val="fr-FR"/>
         </w:rPr>
-        <w:t>Ich</w:t>
-      </w:r>
-      <w:proofErr w:type="spellEnd"/>
-      <w:r>
-        <w:rPr>
-          <w:lang w:val="fr-FR"/>
-        </w:rPr>
-        <w:t xml:space="preserve"> </w:t>
-      </w:r>
-      <w:proofErr w:type="spellStart"/>
-      <w:r>
-        <w:rPr>
-          <w:lang w:val="fr-FR"/>
-        </w:rPr>
-        <w:t>habe</w:t>
-      </w:r>
-      <w:proofErr w:type="spellEnd"/>
-      <w:r>
-        <w:rPr>
-          <w:lang w:val="fr-FR"/>
-        </w:rPr>
-        <w:t xml:space="preserve"> </w:t>
-      </w:r>
-      <w:proofErr w:type="spellStart"/>
-      <w:r>
-        <w:rPr>
-          <w:lang w:val="fr-FR"/>
-        </w:rPr>
-        <w:t>eine</w:t>
-      </w:r>
-      <w:proofErr w:type="spellEnd"/>
-      <w:r>
-        <w:rPr>
-          <w:lang w:val="fr-FR"/>
-        </w:rPr>
-        <w:t xml:space="preserve"> </w:t>
-      </w:r>
-      <w:proofErr w:type="spellStart"/>
-      <w:r>
-        <w:rPr>
-          <w:lang w:val="fr-FR"/>
-        </w:rPr>
-        <w:t>TimeSpan</w:t>
-      </w:r>
-      <w:proofErr w:type="spellEnd"/>
-      <w:r>
-        <w:rPr>
-          <w:lang w:val="fr-FR"/>
-        </w:rPr>
-        <w:t xml:space="preserve"> </w:t>
-      </w:r>
-      <w:proofErr w:type="spellStart"/>
-      <w:r>
-        <w:rPr>
-          <w:lang w:val="fr-FR"/>
-        </w:rPr>
-        <w:t>und</w:t>
-      </w:r>
-      <w:proofErr w:type="spellEnd"/>
-      <w:r>
-        <w:rPr>
-          <w:lang w:val="fr-FR"/>
-        </w:rPr>
-        <w:t xml:space="preserve"> </w:t>
-      </w:r>
-      <w:proofErr w:type="spellStart"/>
-      <w:r>
-        <w:rPr>
-          <w:lang w:val="fr-FR"/>
-        </w:rPr>
-        <w:t>möchte</w:t>
-      </w:r>
-      <w:proofErr w:type="spellEnd"/>
-      <w:r>
-        <w:rPr>
-          <w:lang w:val="fr-FR"/>
-        </w:rPr>
-        <w:t xml:space="preserve"> </w:t>
-      </w:r>
-      <w:proofErr w:type="spellStart"/>
-      <w:r>
-        <w:rPr>
-          <w:lang w:val="fr-FR"/>
-        </w:rPr>
-        <w:t>diese</w:t>
-      </w:r>
-      <w:proofErr w:type="spellEnd"/>
-      <w:r>
-        <w:rPr>
-          <w:lang w:val="fr-FR"/>
-        </w:rPr>
-        <w:t xml:space="preserve"> in </w:t>
-      </w:r>
-      <w:proofErr w:type="spellStart"/>
-      <w:r>
-        <w:rPr>
-          <w:lang w:val="fr-FR"/>
-        </w:rPr>
-        <w:t>eine</w:t>
-      </w:r>
-      <w:proofErr w:type="spellEnd"/>
-      <w:r>
-        <w:rPr>
-          <w:lang w:val="fr-FR"/>
-        </w:rPr>
-        <w:t xml:space="preserve"> </w:t>
-      </w:r>
-      <w:proofErr w:type="spellStart"/>
-      <w:r>
-        <w:rPr>
-          <w:lang w:val="fr-FR"/>
-        </w:rPr>
-        <w:t>gut</w:t>
-      </w:r>
-      <w:proofErr w:type="spellEnd"/>
-      <w:r>
-        <w:rPr>
-          <w:lang w:val="fr-FR"/>
-        </w:rPr>
-        <w:t xml:space="preserve"> </w:t>
-      </w:r>
-      <w:proofErr w:type="spellStart"/>
-      <w:r>
-        <w:rPr>
-          <w:lang w:val="fr-FR"/>
-        </w:rPr>
-        <w:t>lesbare</w:t>
-      </w:r>
-      <w:proofErr w:type="spellEnd"/>
-      <w:r>
-        <w:rPr>
-          <w:lang w:val="fr-FR"/>
-        </w:rPr>
-        <w:t xml:space="preserve"> </w:t>
-      </w:r>
-      <w:proofErr w:type="spellStart"/>
-      <w:r>
-        <w:rPr>
-          <w:lang w:val="fr-FR"/>
-        </w:rPr>
-        <w:t>Ausgabe</w:t>
-      </w:r>
-      <w:proofErr w:type="spellEnd"/>
-      <w:r>
-        <w:rPr>
-          <w:lang w:val="fr-FR"/>
-        </w:rPr>
-        <w:t xml:space="preserve"> </w:t>
-      </w:r>
-      <w:proofErr w:type="spellStart"/>
-      <w:r>
-        <w:rPr>
-          <w:lang w:val="fr-FR"/>
-        </w:rPr>
-        <w:t>konvertieren</w:t>
-      </w:r>
-      <w:proofErr w:type="spellEnd"/>
-      <w:r>
-        <w:rPr>
-          <w:lang w:val="fr-FR"/>
-        </w:rPr>
-        <w:t xml:space="preserve">. </w:t>
-      </w:r>
-      <w:proofErr w:type="spellStart"/>
-      <w:r>
-        <w:rPr>
-          <w:lang w:val="fr-FR"/>
-        </w:rPr>
-        <w:t>Ich</w:t>
-      </w:r>
-      <w:proofErr w:type="spellEnd"/>
-      <w:r>
-        <w:rPr>
-          <w:lang w:val="fr-FR"/>
-        </w:rPr>
-        <w:t xml:space="preserve"> </w:t>
-      </w:r>
-      <w:proofErr w:type="spellStart"/>
-      <w:r>
-        <w:rPr>
-          <w:lang w:val="fr-FR"/>
-        </w:rPr>
-        <w:t>benötige</w:t>
-      </w:r>
-      <w:proofErr w:type="spellEnd"/>
-      <w:r>
-        <w:rPr>
-          <w:lang w:val="fr-FR"/>
-        </w:rPr>
-        <w:t xml:space="preserve"> </w:t>
-      </w:r>
-      <w:proofErr w:type="spellStart"/>
-      <w:r>
-        <w:rPr>
-          <w:lang w:val="fr-FR"/>
-        </w:rPr>
-        <w:t>nur</w:t>
-      </w:r>
-      <w:proofErr w:type="spellEnd"/>
-      <w:r>
-        <w:rPr>
-          <w:lang w:val="fr-FR"/>
-        </w:rPr>
-        <w:t xml:space="preserve"> Tage, </w:t>
-      </w:r>
-      <w:proofErr w:type="spellStart"/>
-      <w:r>
-        <w:rPr>
-          <w:lang w:val="fr-FR"/>
-        </w:rPr>
-        <w:t>Stunden</w:t>
-      </w:r>
-      <w:proofErr w:type="spellEnd"/>
-      <w:r>
-        <w:rPr>
-          <w:lang w:val="fr-FR"/>
-        </w:rPr>
-        <w:t xml:space="preserve"> </w:t>
-      </w:r>
-      <w:proofErr w:type="spellStart"/>
-      <w:r>
-        <w:rPr>
-          <w:lang w:val="fr-FR"/>
-        </w:rPr>
-        <w:t>und</w:t>
-      </w:r>
-      <w:proofErr w:type="spellEnd"/>
-      <w:r>
-        <w:rPr>
-          <w:lang w:val="fr-FR"/>
-        </w:rPr>
-        <w:t xml:space="preserve"> </w:t>
-      </w:r>
-      <w:proofErr w:type="spellStart"/>
-      <w:r>
-        <w:rPr>
-          <w:lang w:val="fr-FR"/>
-        </w:rPr>
-        <w:t>Minuten</w:t>
-      </w:r>
-      <w:proofErr w:type="spellEnd"/>
-      <w:r>
-        <w:rPr>
-          <w:lang w:val="fr-FR"/>
-        </w:rPr>
-        <w:t>.</w:t>
+        <w:t>Ich habe eine TimeSpan und möchte diese in eine gut lesbare Ausgabe konvertieren. Ich benötige nur Tage, Stunden und Minuten.</w:t>
       </w:r>
     </w:p>
     <w:p>
@@ -6271,117 +5617,11 @@
           <w:lang w:val="fr-FR"/>
         </w:rPr>
       </w:pPr>
-      <w:proofErr w:type="spellStart"/>
       <w:r>
         <w:rPr>
           <w:lang w:val="fr-FR"/>
         </w:rPr>
-        <w:t>Ich</w:t>
-      </w:r>
-      <w:proofErr w:type="spellEnd"/>
-      <w:r>
-        <w:rPr>
-          <w:lang w:val="fr-FR"/>
-        </w:rPr>
-        <w:t xml:space="preserve"> </w:t>
-      </w:r>
-      <w:proofErr w:type="spellStart"/>
-      <w:r>
-        <w:rPr>
-          <w:lang w:val="fr-FR"/>
-        </w:rPr>
-        <w:t>habe</w:t>
-      </w:r>
-      <w:proofErr w:type="spellEnd"/>
-      <w:r>
-        <w:rPr>
-          <w:lang w:val="fr-FR"/>
-        </w:rPr>
-        <w:t xml:space="preserve"> </w:t>
-      </w:r>
-      <w:proofErr w:type="spellStart"/>
-      <w:r>
-        <w:rPr>
-          <w:lang w:val="fr-FR"/>
-        </w:rPr>
-        <w:t>eine</w:t>
-      </w:r>
-      <w:proofErr w:type="spellEnd"/>
-      <w:r>
-        <w:rPr>
-          <w:lang w:val="fr-FR"/>
-        </w:rPr>
-        <w:t xml:space="preserve"> </w:t>
-      </w:r>
-      <w:proofErr w:type="spellStart"/>
-      <w:r>
-        <w:rPr>
-          <w:lang w:val="fr-FR"/>
-        </w:rPr>
-        <w:t>TimeSpan</w:t>
-      </w:r>
-      <w:proofErr w:type="spellEnd"/>
-      <w:r>
-        <w:rPr>
-          <w:lang w:val="fr-FR"/>
-        </w:rPr>
-        <w:t xml:space="preserve"> </w:t>
-      </w:r>
-      <w:proofErr w:type="spellStart"/>
-      <w:r>
-        <w:rPr>
-          <w:lang w:val="fr-FR"/>
-        </w:rPr>
-        <w:t>von</w:t>
-      </w:r>
-      <w:proofErr w:type="spellEnd"/>
-      <w:r>
-        <w:rPr>
-          <w:lang w:val="fr-FR"/>
-        </w:rPr>
-        <w:t xml:space="preserve"> 35 Tage, 8 </w:t>
-      </w:r>
-      <w:proofErr w:type="spellStart"/>
-      <w:r>
-        <w:rPr>
-          <w:lang w:val="fr-FR"/>
-        </w:rPr>
-        <w:t>Stunden</w:t>
-      </w:r>
-      <w:proofErr w:type="spellEnd"/>
-      <w:r>
-        <w:rPr>
-          <w:lang w:val="fr-FR"/>
-        </w:rPr>
-        <w:t xml:space="preserve">, 1 Minute </w:t>
-      </w:r>
-      <w:proofErr w:type="spellStart"/>
-      <w:r>
-        <w:rPr>
-          <w:lang w:val="fr-FR"/>
-        </w:rPr>
-        <w:t>und</w:t>
-      </w:r>
-      <w:proofErr w:type="spellEnd"/>
-      <w:r>
-        <w:rPr>
-          <w:lang w:val="fr-FR"/>
-        </w:rPr>
-        <w:t xml:space="preserve"> 35 </w:t>
-      </w:r>
-      <w:proofErr w:type="spellStart"/>
-      <w:r>
-        <w:rPr>
-          <w:lang w:val="fr-FR"/>
-        </w:rPr>
-        <w:t>Sekunden</w:t>
-      </w:r>
-      <w:proofErr w:type="spellEnd"/>
-      <w:r>
-        <w:rPr>
-          <w:lang w:val="fr-FR"/>
-        </w:rPr>
-        <w:t>.</w:t>
+        <w:t>Ich habe eine TimeSpan von 35 Tage, 8 Stunden, 1 Minute und 35 Sekunden.</w:t>
       </w:r>
     </w:p>
     <w:p>
@@ -6391,69 +5631,11 @@
           <w:lang w:val="fr-FR"/>
         </w:rPr>
       </w:pPr>
-      <w:proofErr w:type="spellStart"/>
       <w:r>
         <w:rPr>
           <w:lang w:val="fr-FR"/>
         </w:rPr>
-        <w:t>Ich</w:t>
-      </w:r>
-      <w:proofErr w:type="spellEnd"/>
-      <w:r>
-        <w:rPr>
-          <w:lang w:val="fr-FR"/>
-        </w:rPr>
-        <w:t xml:space="preserve"> </w:t>
-      </w:r>
-      <w:proofErr w:type="spellStart"/>
-      <w:r>
-        <w:rPr>
-          <w:lang w:val="fr-FR"/>
-        </w:rPr>
-        <w:t>erwarte</w:t>
-      </w:r>
-      <w:proofErr w:type="spellEnd"/>
-      <w:r>
-        <w:rPr>
-          <w:lang w:val="fr-FR"/>
-        </w:rPr>
-        <w:t xml:space="preserve"> </w:t>
-      </w:r>
-      <w:proofErr w:type="spellStart"/>
-      <w:r>
-        <w:rPr>
-          <w:lang w:val="fr-FR"/>
-        </w:rPr>
-        <w:t>folgende</w:t>
-      </w:r>
-      <w:proofErr w:type="spellEnd"/>
-      <w:r>
-        <w:rPr>
-          <w:lang w:val="fr-FR"/>
-        </w:rPr>
-        <w:t xml:space="preserve"> </w:t>
-      </w:r>
-      <w:proofErr w:type="spellStart"/>
-      <w:proofErr w:type="gramStart"/>
-      <w:r>
-        <w:rPr>
-          <w:lang w:val="fr-FR"/>
-        </w:rPr>
-        <w:t>Ausgabe</w:t>
-      </w:r>
-      <w:proofErr w:type="spellEnd"/>
-      <w:r>
-        <w:rPr>
-          <w:lang w:val="fr-FR"/>
-        </w:rPr>
-        <w:t>:</w:t>
-      </w:r>
-      <w:proofErr w:type="gramEnd"/>
-      <w:r>
-        <w:rPr>
-          <w:lang w:val="fr-FR"/>
-        </w:rPr>
-        <w:t xml:space="preserve"> "35 Tag</w:t>
+        <w:t>Ich erwarte folgende Ausgabe: "35 Tag</w:t>
       </w:r>
       <w:r>
         <w:rPr>
@@ -6466,14 +5648,7 @@
         <w:rPr>
           <w:lang w:val="fr-FR"/>
         </w:rPr>
-        <w:t xml:space="preserve">, 8 </w:t>
-      </w:r>
-      <w:proofErr w:type="spellStart"/>
-      <w:r>
-        <w:rPr>
-          <w:lang w:val="fr-FR"/>
-        </w:rPr>
-        <w:t>Stunde</w:t>
+        <w:t>, 8 Stunde</w:t>
       </w:r>
       <w:r>
         <w:rPr>
@@ -6482,7 +5657,6 @@
         </w:rPr>
         <w:t>n</w:t>
       </w:r>
-      <w:proofErr w:type="spellEnd"/>
       <w:r>
         <w:rPr>
           <w:lang w:val="fr-FR"/>
@@ -6525,22 +5699,22 @@
       <w:pPr>
         <w:pStyle w:val="berschrift2"/>
       </w:pPr>
-      <w:bookmarkStart w:id="52" w:name="_Toc531693551"/>
+      <w:bookmarkStart w:id="51" w:name="_Toc531693551"/>
       <w:r>
         <w:lastRenderedPageBreak/>
         <w:t>Manuelle Tests</w:t>
       </w:r>
-      <w:bookmarkEnd w:id="52"/>
+      <w:bookmarkEnd w:id="51"/>
     </w:p>
     <w:p>
       <w:pPr>
         <w:pStyle w:val="berschrift3"/>
       </w:pPr>
-      <w:bookmarkStart w:id="53" w:name="_Toc531693552"/>
+      <w:bookmarkStart w:id="52" w:name="_Toc531693552"/>
       <w:r>
         <w:t>A001</w:t>
       </w:r>
-      <w:bookmarkEnd w:id="53"/>
+      <w:bookmarkEnd w:id="52"/>
     </w:p>
     <w:p>
       <w:pPr>
@@ -6641,13 +5815,8 @@
               <w:cnfStyle w:val="000000100000" w:firstRow="0" w:lastRow="0" w:firstColumn="0" w:lastColumn="0" w:oddVBand="0" w:evenVBand="0" w:oddHBand="1" w:evenHBand="0" w:firstRowFirstColumn="0" w:firstRowLastColumn="0" w:lastRowFirstColumn="0" w:lastRowLastColumn="0"/>
             </w:pPr>
             <w:r>
-              <w:t>F1 drücken (</w:t>
-            </w:r>
-            <w:proofErr w:type="spellStart"/>
-            <w:r>
-              <w:t>Autocomplete</w:t>
-            </w:r>
-            <w:proofErr w:type="spellEnd"/>
+              <w:t>F1 drücken (Autocomplete</w:t>
+            </w:r>
             <w:r>
               <w:t>) ohne Suchbegriff zu verwenden</w:t>
             </w:r>
@@ -6664,15 +5833,7 @@
               <w:cnfStyle w:val="000000100000" w:firstRow="0" w:lastRow="0" w:firstColumn="0" w:lastColumn="0" w:oddVBand="0" w:evenVBand="0" w:oddHBand="1" w:evenHBand="0" w:firstRowFirstColumn="0" w:firstRowLastColumn="0" w:lastRowFirstColumn="0" w:lastRowLastColumn="0"/>
             </w:pPr>
             <w:r>
-              <w:t xml:space="preserve">Warnmeldung, die einem darüber informiert, dass man einen Suchbegriff </w:t>
-            </w:r>
-            <w:proofErr w:type="spellStart"/>
-            <w:r>
-              <w:t>eineben</w:t>
-            </w:r>
-            <w:proofErr w:type="spellEnd"/>
-            <w:r>
-              <w:t xml:space="preserve"> soll</w:t>
+              <w:t>Warnmeldung, die einem darüber informiert, dass man einen Suchbegriff eineben soll</w:t>
             </w:r>
           </w:p>
         </w:tc>
@@ -6769,15 +5930,7 @@
               <w:cnfStyle w:val="000000100000" w:firstRow="0" w:lastRow="0" w:firstColumn="0" w:lastColumn="0" w:oddVBand="0" w:evenVBand="0" w:oddHBand="1" w:evenHBand="0" w:firstRowFirstColumn="0" w:firstRowLastColumn="0" w:lastRowFirstColumn="0" w:lastRowLastColumn="0"/>
             </w:pPr>
             <w:r>
-              <w:t xml:space="preserve">Suchergebnisse werden in die </w:t>
-            </w:r>
-            <w:proofErr w:type="spellStart"/>
-            <w:r>
-              <w:t>ListBox</w:t>
-            </w:r>
-            <w:proofErr w:type="spellEnd"/>
-            <w:r>
-              <w:t xml:space="preserve"> unterhalb eingefü</w:t>
+              <w:t>Suchergebnisse werden in die ListBox unterhalb eingefü</w:t>
             </w:r>
             <w:r>
               <w:t>gt und können ausgewählt werden</w:t>
@@ -6827,15 +5980,7 @@
               <w:cnfStyle w:val="000000000000" w:firstRow="0" w:lastRow="0" w:firstColumn="0" w:lastColumn="0" w:oddVBand="0" w:evenVBand="0" w:oddHBand="0" w:evenHBand="0" w:firstRowFirstColumn="0" w:firstRowLastColumn="0" w:lastRowFirstColumn="0" w:lastRowLastColumn="0"/>
             </w:pPr>
             <w:r>
-              <w:t xml:space="preserve">Die </w:t>
-            </w:r>
-            <w:proofErr w:type="spellStart"/>
-            <w:r>
-              <w:t>ListBox</w:t>
-            </w:r>
-            <w:proofErr w:type="spellEnd"/>
-            <w:r>
-              <w:t xml:space="preserve"> wird geleert und deaktiviert. Di</w:t>
+              <w:t>Die ListBox wird geleert und deaktiviert. Di</w:t>
             </w:r>
             <w:r>
               <w:t>e TextBox steht wieder im Fokus</w:t>
@@ -6935,15 +6080,7 @@
               <w:cnfStyle w:val="000000000000" w:firstRow="0" w:lastRow="0" w:firstColumn="0" w:lastColumn="0" w:oddVBand="0" w:evenVBand="0" w:oddHBand="0" w:evenHBand="0" w:firstRowFirstColumn="0" w:firstRowLastColumn="0" w:lastRowFirstColumn="0" w:lastRowLastColumn="0"/>
             </w:pPr>
             <w:r>
-              <w:t xml:space="preserve">Der Selektierte Text wird in die TextBox übernommen und die </w:t>
-            </w:r>
-            <w:proofErr w:type="spellStart"/>
-            <w:r>
-              <w:t>ListBox</w:t>
-            </w:r>
-            <w:proofErr w:type="spellEnd"/>
-            <w:r>
-              <w:t xml:space="preserve"> wird deaktiviert.</w:t>
+              <w:t>Der Selektierte Text wird in die TextBox übernommen und die ListBox wird deaktiviert.</w:t>
             </w:r>
           </w:p>
           <w:p>
@@ -6990,11 +6127,11 @@
       <w:pPr>
         <w:pStyle w:val="berschrift3"/>
       </w:pPr>
-      <w:bookmarkStart w:id="54" w:name="_Toc531693553"/>
+      <w:bookmarkStart w:id="53" w:name="_Toc531693553"/>
       <w:r>
         <w:t>A002</w:t>
       </w:r>
-      <w:bookmarkEnd w:id="54"/>
+      <w:bookmarkEnd w:id="53"/>
     </w:p>
     <w:p>
       <w:pPr>
@@ -7198,15 +6335,7 @@
               <w:cnfStyle w:val="000000100000" w:firstRow="0" w:lastRow="0" w:firstColumn="0" w:lastColumn="0" w:oddVBand="0" w:evenVBand="0" w:oddHBand="1" w:evenHBand="0" w:firstRowFirstColumn="0" w:firstRowLastColumn="0" w:lastRowFirstColumn="0" w:lastRowLastColumn="0"/>
             </w:pPr>
             <w:r>
-              <w:t xml:space="preserve">Zwei Stationen eingeben (evtl. mit </w:t>
-            </w:r>
-            <w:proofErr w:type="spellStart"/>
-            <w:r>
-              <w:t>Autocomplete</w:t>
-            </w:r>
-            <w:proofErr w:type="spellEnd"/>
-            <w:r>
-              <w:t>) und ENTER drücken</w:t>
+              <w:t>Zwei Stationen eingeben (evtl. mit Autocomplete) und ENTER drücken</w:t>
             </w:r>
             <w:r>
               <w:t xml:space="preserve"> oder auf "Verbindungen suchen" klicken</w:t>
@@ -7248,12 +6377,12 @@
       <w:pPr>
         <w:pStyle w:val="berschrift3"/>
       </w:pPr>
-      <w:bookmarkStart w:id="55" w:name="_Toc531693554"/>
+      <w:bookmarkStart w:id="54" w:name="_Toc531693554"/>
       <w:r>
         <w:lastRenderedPageBreak/>
         <w:t>A003</w:t>
       </w:r>
-      <w:bookmarkEnd w:id="55"/>
+      <w:bookmarkEnd w:id="54"/>
       <w:r>
         <w:t xml:space="preserve"> </w:t>
       </w:r>
@@ -7460,15 +6589,7 @@
               <w:t>Eine</w:t>
             </w:r>
             <w:r>
-              <w:t xml:space="preserve"> eingeben (evtl. mit </w:t>
-            </w:r>
-            <w:proofErr w:type="spellStart"/>
-            <w:r>
-              <w:t>Autocomplete</w:t>
-            </w:r>
-            <w:proofErr w:type="spellEnd"/>
-            <w:r>
-              <w:t>) und ENTER drücken</w:t>
+              <w:t xml:space="preserve"> eingeben (evtl. mit Autocomplete) und ENTER drücken</w:t>
             </w:r>
             <w:r>
               <w:t xml:space="preserve"> oder auf "Abfahrten suchen" klicken.</w:t>
@@ -7508,11 +6629,11 @@
       <w:pPr>
         <w:pStyle w:val="berschrift3"/>
       </w:pPr>
-      <w:bookmarkStart w:id="56" w:name="_Toc531693555"/>
+      <w:bookmarkStart w:id="55" w:name="_Toc531693555"/>
       <w:r>
         <w:t>A005</w:t>
       </w:r>
-      <w:bookmarkEnd w:id="56"/>
+      <w:bookmarkEnd w:id="55"/>
     </w:p>
     <w:p>
       <w:pPr>
@@ -7753,11 +6874,11 @@
       <w:pPr>
         <w:pStyle w:val="berschrift3"/>
       </w:pPr>
-      <w:bookmarkStart w:id="57" w:name="_Toc531693556"/>
+      <w:bookmarkStart w:id="56" w:name="_Toc531693556"/>
       <w:r>
         <w:t>A006</w:t>
       </w:r>
-      <w:bookmarkEnd w:id="57"/>
+      <w:bookmarkEnd w:id="56"/>
     </w:p>
     <w:p>
       <w:pPr>
@@ -8022,6 +7143,260 @@
     </w:p>
     <w:p>
       <w:pPr>
+        <w:pStyle w:val="berschrift2"/>
+      </w:pPr>
+      <w:r>
+        <w:t>Installation</w:t>
+      </w:r>
+    </w:p>
+    <w:p>
+      <w:pPr>
+        <w:pStyle w:val="Textkrper"/>
+      </w:pPr>
+      <w:r>
+        <w:drawing>
+          <wp:anchor distT="0" distB="0" distL="114300" distR="114300" simplePos="0" relativeHeight="251659264" behindDoc="1" locked="0" layoutInCell="1" allowOverlap="1">
+            <wp:simplePos x="0" y="0"/>
+            <wp:positionH relativeFrom="column">
+              <wp:posOffset>-36195</wp:posOffset>
+            </wp:positionH>
+            <wp:positionV relativeFrom="paragraph">
+              <wp:posOffset>211455</wp:posOffset>
+            </wp:positionV>
+            <wp:extent cx="2736850" cy="2107565"/>
+            <wp:effectExtent l="0" t="0" r="6350" b="6985"/>
+            <wp:wrapTopAndBottom/>
+            <wp:docPr id="14" name="Grafik 14"/>
+            <wp:cNvGraphicFramePr>
+              <a:graphicFrameLocks xmlns:a="http://schemas.openxmlformats.org/drawingml/2006/main" noChangeAspect="1"/>
+            </wp:cNvGraphicFramePr>
+            <a:graphic xmlns:a="http://schemas.openxmlformats.org/drawingml/2006/main">
+              <a:graphicData uri="http://schemas.openxmlformats.org/drawingml/2006/picture">
+                <pic:pic xmlns:pic="http://schemas.openxmlformats.org/drawingml/2006/picture">
+                  <pic:nvPicPr>
+                    <pic:cNvPr id="1" name=""/>
+                    <pic:cNvPicPr/>
+                  </pic:nvPicPr>
+                  <pic:blipFill>
+                    <a:blip r:embed="rId25">
+                      <a:extLst>
+                        <a:ext uri="{28A0092B-C50C-407E-A947-70E740481C1C}">
+                          <a14:useLocalDpi xmlns:a14="http://schemas.microsoft.com/office/drawing/2010/main" val="0"/>
+                        </a:ext>
+                      </a:extLst>
+                    </a:blip>
+                    <a:stretch>
+                      <a:fillRect/>
+                    </a:stretch>
+                  </pic:blipFill>
+                  <pic:spPr>
+                    <a:xfrm>
+                      <a:off x="0" y="0"/>
+                      <a:ext cx="2736850" cy="2107565"/>
+                    </a:xfrm>
+                    <a:prstGeom prst="rect">
+                      <a:avLst/>
+                    </a:prstGeom>
+                  </pic:spPr>
+                </pic:pic>
+              </a:graphicData>
+            </a:graphic>
+            <wp14:sizeRelH relativeFrom="page">
+              <wp14:pctWidth>0</wp14:pctWidth>
+            </wp14:sizeRelH>
+            <wp14:sizeRelV relativeFrom="page">
+              <wp14:pctHeight>0</wp14:pctHeight>
+            </wp14:sizeRelV>
+          </wp:anchor>
+        </w:drawing>
+      </w:r>
+      <w:r>
+        <w:drawing>
+          <wp:anchor distT="0" distB="0" distL="114300" distR="114300" simplePos="0" relativeHeight="251661312" behindDoc="0" locked="0" layoutInCell="1" allowOverlap="1">
+            <wp:simplePos x="0" y="0"/>
+            <wp:positionH relativeFrom="column">
+              <wp:posOffset>28575</wp:posOffset>
+            </wp:positionH>
+            <wp:positionV relativeFrom="paragraph">
+              <wp:posOffset>2579189</wp:posOffset>
+            </wp:positionV>
+            <wp:extent cx="2839085" cy="2327275"/>
+            <wp:effectExtent l="0" t="0" r="0" b="0"/>
+            <wp:wrapTopAndBottom/>
+            <wp:docPr id="18" name="Grafik 18"/>
+            <wp:cNvGraphicFramePr>
+              <a:graphicFrameLocks xmlns:a="http://schemas.openxmlformats.org/drawingml/2006/main" noChangeAspect="1"/>
+            </wp:cNvGraphicFramePr>
+            <a:graphic xmlns:a="http://schemas.openxmlformats.org/drawingml/2006/main">
+              <a:graphicData uri="http://schemas.openxmlformats.org/drawingml/2006/picture">
+                <pic:pic xmlns:pic="http://schemas.openxmlformats.org/drawingml/2006/picture">
+                  <pic:nvPicPr>
+                    <pic:cNvPr id="1" name=""/>
+                    <pic:cNvPicPr/>
+                  </pic:nvPicPr>
+                  <pic:blipFill>
+                    <a:blip r:embed="rId26">
+                      <a:extLst>
+                        <a:ext uri="{28A0092B-C50C-407E-A947-70E740481C1C}">
+                          <a14:useLocalDpi xmlns:a14="http://schemas.microsoft.com/office/drawing/2010/main" val="0"/>
+                        </a:ext>
+                      </a:extLst>
+                    </a:blip>
+                    <a:stretch>
+                      <a:fillRect/>
+                    </a:stretch>
+                  </pic:blipFill>
+                  <pic:spPr>
+                    <a:xfrm>
+                      <a:off x="0" y="0"/>
+                      <a:ext cx="2839085" cy="2327275"/>
+                    </a:xfrm>
+                    <a:prstGeom prst="rect">
+                      <a:avLst/>
+                    </a:prstGeom>
+                  </pic:spPr>
+                </pic:pic>
+              </a:graphicData>
+            </a:graphic>
+            <wp14:sizeRelH relativeFrom="page">
+              <wp14:pctWidth>0</wp14:pctWidth>
+            </wp14:sizeRelH>
+            <wp14:sizeRelV relativeFrom="page">
+              <wp14:pctHeight>0</wp14:pctHeight>
+            </wp14:sizeRelV>
+          </wp:anchor>
+        </w:drawing>
+      </w:r>
+      <w:r>
+        <w:drawing>
+          <wp:anchor distT="0" distB="0" distL="114300" distR="114300" simplePos="0" relativeHeight="251662336" behindDoc="0" locked="0" layoutInCell="1" allowOverlap="1">
+            <wp:simplePos x="0" y="0"/>
+            <wp:positionH relativeFrom="column">
+              <wp:posOffset>3008630</wp:posOffset>
+            </wp:positionH>
+            <wp:positionV relativeFrom="paragraph">
+              <wp:posOffset>2583634</wp:posOffset>
+            </wp:positionV>
+            <wp:extent cx="2837815" cy="2326005"/>
+            <wp:effectExtent l="0" t="0" r="635" b="0"/>
+            <wp:wrapTopAndBottom/>
+            <wp:docPr id="19" name="Grafik 19"/>
+            <wp:cNvGraphicFramePr>
+              <a:graphicFrameLocks xmlns:a="http://schemas.openxmlformats.org/drawingml/2006/main" noChangeAspect="1"/>
+            </wp:cNvGraphicFramePr>
+            <a:graphic xmlns:a="http://schemas.openxmlformats.org/drawingml/2006/main">
+              <a:graphicData uri="http://schemas.openxmlformats.org/drawingml/2006/picture">
+                <pic:pic xmlns:pic="http://schemas.openxmlformats.org/drawingml/2006/picture">
+                  <pic:nvPicPr>
+                    <pic:cNvPr id="1" name=""/>
+                    <pic:cNvPicPr/>
+                  </pic:nvPicPr>
+                  <pic:blipFill>
+                    <a:blip r:embed="rId27">
+                      <a:extLst>
+                        <a:ext uri="{28A0092B-C50C-407E-A947-70E740481C1C}">
+                          <a14:useLocalDpi xmlns:a14="http://schemas.microsoft.com/office/drawing/2010/main" val="0"/>
+                        </a:ext>
+                      </a:extLst>
+                    </a:blip>
+                    <a:stretch>
+                      <a:fillRect/>
+                    </a:stretch>
+                  </pic:blipFill>
+                  <pic:spPr>
+                    <a:xfrm>
+                      <a:off x="0" y="0"/>
+                      <a:ext cx="2837815" cy="2326005"/>
+                    </a:xfrm>
+                    <a:prstGeom prst="rect">
+                      <a:avLst/>
+                    </a:prstGeom>
+                  </pic:spPr>
+                </pic:pic>
+              </a:graphicData>
+            </a:graphic>
+            <wp14:sizeRelH relativeFrom="page">
+              <wp14:pctWidth>0</wp14:pctWidth>
+            </wp14:sizeRelH>
+            <wp14:sizeRelV relativeFrom="page">
+              <wp14:pctHeight>0</wp14:pctHeight>
+            </wp14:sizeRelV>
+          </wp:anchor>
+        </w:drawing>
+      </w:r>
+      <w:r>
+        <w:drawing>
+          <wp:anchor distT="0" distB="0" distL="114300" distR="114300" simplePos="0" relativeHeight="251660288" behindDoc="1" locked="0" layoutInCell="1" allowOverlap="1">
+            <wp:simplePos x="0" y="0"/>
+            <wp:positionH relativeFrom="column">
+              <wp:posOffset>3009265</wp:posOffset>
+            </wp:positionH>
+            <wp:positionV relativeFrom="paragraph">
+              <wp:posOffset>211455</wp:posOffset>
+            </wp:positionV>
+            <wp:extent cx="2835910" cy="2324100"/>
+            <wp:effectExtent l="0" t="0" r="2540" b="0"/>
+            <wp:wrapTopAndBottom/>
+            <wp:docPr id="15" name="Grafik 15"/>
+            <wp:cNvGraphicFramePr>
+              <a:graphicFrameLocks xmlns:a="http://schemas.openxmlformats.org/drawingml/2006/main" noChangeAspect="1"/>
+            </wp:cNvGraphicFramePr>
+            <a:graphic xmlns:a="http://schemas.openxmlformats.org/drawingml/2006/main">
+              <a:graphicData uri="http://schemas.openxmlformats.org/drawingml/2006/picture">
+                <pic:pic xmlns:pic="http://schemas.openxmlformats.org/drawingml/2006/picture">
+                  <pic:nvPicPr>
+                    <pic:cNvPr id="1" name=""/>
+                    <pic:cNvPicPr/>
+                  </pic:nvPicPr>
+                  <pic:blipFill>
+                    <a:blip r:embed="rId28">
+                      <a:extLst>
+                        <a:ext uri="{28A0092B-C50C-407E-A947-70E740481C1C}">
+                          <a14:useLocalDpi xmlns:a14="http://schemas.microsoft.com/office/drawing/2010/main" val="0"/>
+                        </a:ext>
+                      </a:extLst>
+                    </a:blip>
+                    <a:stretch>
+                      <a:fillRect/>
+                    </a:stretch>
+                  </pic:blipFill>
+                  <pic:spPr>
+                    <a:xfrm>
+                      <a:off x="0" y="0"/>
+                      <a:ext cx="2835910" cy="2324100"/>
+                    </a:xfrm>
+                    <a:prstGeom prst="rect">
+                      <a:avLst/>
+                    </a:prstGeom>
+                  </pic:spPr>
+                </pic:pic>
+              </a:graphicData>
+            </a:graphic>
+            <wp14:sizeRelH relativeFrom="page">
+              <wp14:pctWidth>0</wp14:pctWidth>
+            </wp14:sizeRelH>
+            <wp14:sizeRelV relativeFrom="page">
+              <wp14:pctHeight>0</wp14:pctHeight>
+            </wp14:sizeRelV>
+          </wp:anchor>
+        </w:drawing>
+      </w:r>
+      <w:r>
+        <w:t>Klicken Sie sich durch den Installer. Er wird Ihnen dabei helfen, die ÖV-Applikation zu installieren.</w:t>
+      </w:r>
+    </w:p>
+    <w:p>
+      <w:pPr>
+        <w:pStyle w:val="berschrift2"/>
+      </w:pPr>
+      <w:r>
+        <w:t>Applikation</w:t>
+      </w:r>
+      <w:bookmarkStart w:id="57" w:name="_GoBack"/>
+      <w:bookmarkEnd w:id="57"/>
+    </w:p>
+    <w:p>
+      <w:pPr>
         <w:pStyle w:val="berschrift1"/>
       </w:pPr>
       <w:bookmarkStart w:id="58" w:name="_Toc531693558"/>
@@ -8032,8 +7407,8 @@
       <w:bookmarkEnd w:id="58"/>
     </w:p>
     <w:sectPr>
-      <w:headerReference w:type="default" r:id="rId27"/>
-      <w:footerReference w:type="default" r:id="rId28"/>
+      <w:headerReference w:type="default" r:id="rId29"/>
+      <w:footerReference w:type="default" r:id="rId30"/>
       <w:type w:val="continuous"/>
       <w:pgSz w:w="11906" w:h="16838" w:code="9"/>
       <w:pgMar w:top="2268" w:right="992" w:bottom="1559" w:left="992" w:header="1077" w:footer="737" w:gutter="0"/>
@@ -8068,7 +7443,188 @@
   <w:p>
     <w:pPr>
       <w:pStyle w:val="Fuzeile"/>
+      <w:pBdr>
+        <w:top w:val="single" w:sz="8" w:space="5" w:color="auto"/>
+      </w:pBdr>
+      <w:tabs>
+        <w:tab w:val="clear" w:pos="4536"/>
+        <w:tab w:val="center" w:pos="4820"/>
+      </w:tabs>
+      <w:jc w:val="right"/>
+      <w:rPr>
+        <w:b/>
+        <w:szCs w:val="18"/>
+      </w:rPr>
     </w:pPr>
+    <w:r>
+      <w:rPr>
+        <w:color w:val="000000"/>
+        <w:szCs w:val="18"/>
+      </w:rPr>
+      <w:fldChar w:fldCharType="begin"/>
+    </w:r>
+    <w:r>
+      <w:rPr>
+        <w:color w:val="000000"/>
+        <w:szCs w:val="18"/>
+      </w:rPr>
+      <w:instrText xml:space="preserve"> AUTHOR   \* MERGEFORMAT </w:instrText>
+    </w:r>
+    <w:r>
+      <w:rPr>
+        <w:color w:val="000000"/>
+        <w:szCs w:val="18"/>
+      </w:rPr>
+      <w:fldChar w:fldCharType="separate"/>
+    </w:r>
+    <w:r>
+      <w:rPr>
+        <w:noProof/>
+        <w:color w:val="000000"/>
+        <w:szCs w:val="18"/>
+      </w:rPr>
+      <w:t>Bucher Luca [Bison Schweiz AG]</w:t>
+    </w:r>
+    <w:r>
+      <w:rPr>
+        <w:color w:val="000000"/>
+        <w:szCs w:val="18"/>
+      </w:rPr>
+      <w:fldChar w:fldCharType="end"/>
+    </w:r>
+    <w:r>
+      <w:rPr>
+        <w:szCs w:val="18"/>
+      </w:rPr>
+      <w:tab/>
+    </w:r>
+    <w:r>
+      <w:rPr>
+        <w:szCs w:val="18"/>
+      </w:rPr>
+      <w:tab/>
+    </w:r>
+    <w:r>
+      <w:rPr>
+        <w:szCs w:val="18"/>
+      </w:rPr>
+      <w:fldChar w:fldCharType="begin"/>
+    </w:r>
+    <w:r>
+      <w:rPr>
+        <w:szCs w:val="18"/>
+      </w:rPr>
+      <w:instrText xml:space="preserve"> CREATEDATE  \@ "dddd, d. MMMM yyyy"  \* MERGEFORMAT </w:instrText>
+    </w:r>
+    <w:r>
+      <w:rPr>
+        <w:szCs w:val="18"/>
+      </w:rPr>
+      <w:fldChar w:fldCharType="separate"/>
+    </w:r>
+    <w:r>
+      <w:rPr>
+        <w:noProof/>
+        <w:szCs w:val="18"/>
+      </w:rPr>
+      <w:t>Montag, 3. Dezember 2018</w:t>
+    </w:r>
+    <w:r>
+      <w:rPr>
+        <w:szCs w:val="18"/>
+      </w:rPr>
+      <w:fldChar w:fldCharType="end"/>
+    </w:r>
+    <w:r>
+      <w:rPr>
+        <w:szCs w:val="18"/>
+      </w:rPr>
+      <w:ptab w:relativeTo="margin" w:alignment="right" w:leader="none"/>
+    </w:r>
+    <w:r>
+      <w:rPr>
+        <w:szCs w:val="18"/>
+      </w:rPr>
+      <w:t xml:space="preserve">Seite </w:t>
+    </w:r>
+    <w:r>
+      <w:rPr>
+        <w:b/>
+        <w:szCs w:val="18"/>
+      </w:rPr>
+      <w:fldChar w:fldCharType="begin"/>
+    </w:r>
+    <w:r>
+      <w:rPr>
+        <w:b/>
+        <w:szCs w:val="18"/>
+      </w:rPr>
+      <w:instrText xml:space="preserve"> PAGE   \* MERGEFORMAT </w:instrText>
+    </w:r>
+    <w:r>
+      <w:rPr>
+        <w:b/>
+        <w:szCs w:val="18"/>
+      </w:rPr>
+      <w:fldChar w:fldCharType="separate"/>
+    </w:r>
+    <w:r>
+      <w:rPr>
+        <w:b/>
+        <w:noProof/>
+        <w:szCs w:val="18"/>
+      </w:rPr>
+      <w:t>2</w:t>
+    </w:r>
+    <w:r>
+      <w:rPr>
+        <w:b/>
+        <w:szCs w:val="18"/>
+      </w:rPr>
+      <w:fldChar w:fldCharType="end"/>
+    </w:r>
+    <w:r>
+      <w:rPr>
+        <w:szCs w:val="18"/>
+      </w:rPr>
+      <w:t xml:space="preserve"> von </w:t>
+    </w:r>
+    <w:r>
+      <w:rPr>
+        <w:b/>
+        <w:szCs w:val="18"/>
+      </w:rPr>
+      <w:fldChar w:fldCharType="begin"/>
+    </w:r>
+    <w:r>
+      <w:rPr>
+        <w:b/>
+        <w:szCs w:val="18"/>
+      </w:rPr>
+      <w:instrText xml:space="preserve"> NUMPAGES   \* MERGEFORMAT </w:instrText>
+    </w:r>
+    <w:r>
+      <w:rPr>
+        <w:b/>
+        <w:szCs w:val="18"/>
+      </w:rPr>
+      <w:fldChar w:fldCharType="separate"/>
+    </w:r>
+    <w:r>
+      <w:rPr>
+        <w:b/>
+        <w:noProof/>
+        <w:szCs w:val="18"/>
+      </w:rPr>
+      <w:t>17</w:t>
+    </w:r>
+    <w:r>
+      <w:rPr>
+        <w:b/>
+        <w:szCs w:val="18"/>
+      </w:rPr>
+      <w:fldChar w:fldCharType="end"/>
+    </w:r>
   </w:p>
 </w:ftr>
 </file>
@@ -8078,200 +7634,7 @@
   <w:p>
     <w:pPr>
       <w:pStyle w:val="Fuzeile"/>
-      <w:pBdr>
-        <w:top w:val="single" w:sz="8" w:space="5" w:color="auto"/>
-      </w:pBdr>
-      <w:tabs>
-        <w:tab w:val="clear" w:pos="4536"/>
-        <w:tab w:val="center" w:pos="4820"/>
-      </w:tabs>
-      <w:jc w:val="right"/>
-      <w:rPr>
-        <w:b/>
-        <w:szCs w:val="18"/>
-      </w:rPr>
     </w:pPr>
-    <w:r>
-      <w:rPr>
-        <w:color w:val="000000"/>
-        <w:szCs w:val="18"/>
-      </w:rPr>
-      <w:fldChar w:fldCharType="begin"/>
-    </w:r>
-    <w:r>
-      <w:rPr>
-        <w:color w:val="000000"/>
-        <w:szCs w:val="18"/>
-      </w:rPr>
-      <w:instrText xml:space="preserve"> AUTHOR   \* MERGEFORMAT </w:instrText>
-    </w:r>
-    <w:r>
-      <w:rPr>
-        <w:color w:val="000000"/>
-        <w:szCs w:val="18"/>
-      </w:rPr>
-      <w:fldChar w:fldCharType="separate"/>
-    </w:r>
-    <w:r>
-      <w:rPr>
-        <w:noProof/>
-        <w:color w:val="000000"/>
-        <w:szCs w:val="18"/>
-      </w:rPr>
-      <w:t>Bucher Luca [Bison Schweiz AG]</w:t>
-    </w:r>
-    <w:r>
-      <w:rPr>
-        <w:color w:val="000000"/>
-        <w:szCs w:val="18"/>
-      </w:rPr>
-      <w:fldChar w:fldCharType="end"/>
-    </w:r>
-    <w:r>
-      <w:rPr>
-        <w:szCs w:val="18"/>
-      </w:rPr>
-      <w:tab/>
-    </w:r>
-    <w:r>
-      <w:rPr>
-        <w:szCs w:val="18"/>
-      </w:rPr>
-      <w:tab/>
-    </w:r>
-    <w:r>
-      <w:rPr>
-        <w:szCs w:val="18"/>
-      </w:rPr>
-      <w:fldChar w:fldCharType="begin"/>
-    </w:r>
-    <w:r>
-      <w:rPr>
-        <w:szCs w:val="18"/>
-      </w:rPr>
-      <w:instrText xml:space="preserve"> CREATEDATE  \@ "dddd, d. MMMM yyyy"  \* MERGEFORMAT </w:instrText>
-    </w:r>
-    <w:r>
-      <w:rPr>
-        <w:szCs w:val="18"/>
-      </w:rPr>
-      <w:fldChar w:fldCharType="separate"/>
-    </w:r>
-    <w:r>
-      <w:rPr>
-        <w:noProof/>
-        <w:szCs w:val="18"/>
-      </w:rPr>
-      <w:t>Montag, 3. Dezember 2018</w:t>
-    </w:r>
-    <w:r>
-      <w:rPr>
-        <w:szCs w:val="18"/>
-      </w:rPr>
-      <w:fldChar w:fldCharType="end"/>
-    </w:r>
-    <w:r>
-      <w:rPr>
-        <w:szCs w:val="18"/>
-      </w:rPr>
-      <w:ptab w:relativeTo="margin" w:alignment="right" w:leader="none"/>
-    </w:r>
-    <w:r>
-      <w:rPr>
-        <w:szCs w:val="18"/>
-      </w:rPr>
-      <w:t xml:space="preserve">Seite </w:t>
-    </w:r>
-    <w:r>
-      <w:rPr>
-        <w:b/>
-        <w:szCs w:val="18"/>
-      </w:rPr>
-      <w:fldChar w:fldCharType="begin"/>
-    </w:r>
-    <w:r>
-      <w:rPr>
-        <w:b/>
-        <w:szCs w:val="18"/>
-      </w:rPr>
-      <w:instrText xml:space="preserve"> PAGE   \* MERGEFORMAT </w:instrText>
-    </w:r>
-    <w:r>
-      <w:rPr>
-        <w:b/>
-        <w:szCs w:val="18"/>
-      </w:rPr>
-      <w:fldChar w:fldCharType="separate"/>
-    </w:r>
-    <w:r>
-      <w:rPr>
-        <w:b/>
-        <w:noProof/>
-        <w:szCs w:val="18"/>
-      </w:rPr>
-      <w:t>2</w:t>
-    </w:r>
-    <w:r>
-      <w:rPr>
-        <w:b/>
-        <w:szCs w:val="18"/>
-      </w:rPr>
-      <w:fldChar w:fldCharType="end"/>
-    </w:r>
-    <w:r>
-      <w:rPr>
-        <w:szCs w:val="18"/>
-      </w:rPr>
-      <w:t xml:space="preserve"> von </w:t>
-    </w:r>
-    <w:r>
-      <w:rPr>
-        <w:b/>
-        <w:szCs w:val="18"/>
-      </w:rPr>
-      <w:fldChar w:fldCharType="begin"/>
-    </w:r>
-    <w:r>
-      <w:rPr>
-        <w:b/>
-        <w:szCs w:val="18"/>
-      </w:rPr>
-      <w:instrText xml:space="preserve"> NUMPAGES   \* MERGEFORMAT </w:instrText>
-    </w:r>
-    <w:r>
-      <w:rPr>
-        <w:b/>
-        <w:szCs w:val="18"/>
-      </w:rPr>
-      <w:fldChar w:fldCharType="separate"/>
-    </w:r>
-    <w:r>
-      <w:rPr>
-        <w:b/>
-        <w:noProof/>
-        <w:szCs w:val="18"/>
-      </w:rPr>
-      <w:t>17</w:t>
-    </w:r>
-    <w:r>
-      <w:rPr>
-        <w:b/>
-        <w:szCs w:val="18"/>
-      </w:rPr>
-      <w:fldChar w:fldCharType="end"/>
-    </w:r>
-  </w:p>
-</w:ftr>
-</file>
-
-<file path=word/footer3.xml><?xml version="1.0" encoding="utf-8"?>
-<w:ftr xmlns:wpc="http://schemas.microsoft.com/office/word/2010/wordprocessingCanvas" xmlns:cx="http://schemas.microsoft.com/office/drawing/2014/chartex" xmlns:cx1="http://schemas.microsoft.com/office/drawing/2015/9/8/chartex" xmlns:cx2="http://schemas.microsoft.com/office/drawing/2015/10/21/chartex" xmlns:cx3="http://schemas.microsoft.com/office/drawing/2016/5/9/chartex" xmlns:cx4="http://schemas.microsoft.com/office/drawing/2016/5/10/chartex" xmlns:cx5="http://schemas.microsoft.com/office/drawing/2016/5/11/chartex" xmlns:mc="http://schemas.openxmlformats.org/markup-compatibility/2006" xmlns:o="urn:schemas-microsoft-com:office:office" xmlns:r="http://schemas.openxmlformats.org/officeDocument/2006/relationships" xmlns:m="http://schemas.openxmlformats.org/officeDocument/2006/math" xmlns:v="urn:schemas-microsoft-com:vml" xmlns:wp14="http://schemas.microsoft.com/office/word/2010/wordprocessingDrawing" xmlns:wp="http://schemas.openxmlformats.org/drawingml/2006/wordprocessingDrawing" xmlns:w10="urn:schemas-microsoft-com:office:word" xmlns:w="http://schemas.openxmlformats.org/wordprocessingml/2006/main" xmlns:w14="http://schemas.microsoft.com/office/word/2010/wordml" xmlns:w15="http://schemas.microsoft.com/office/word/2012/wordml" xmlns:w16se="http://schemas.microsoft.com/office/word/2015/wordml/symex" xmlns:wpg="http://schemas.microsoft.com/office/word/2010/wordprocessingGroup" xmlns:wpi="http://schemas.microsoft.com/office/word/2010/wordprocessingInk" xmlns:wne="http://schemas.microsoft.com/office/word/2006/wordml" xmlns:wps="http://schemas.microsoft.com/office/word/2010/wordprocessingShape" mc:Ignorable="w14 w15 w16se wp14">
-  <w:p>
-    <w:pPr>
-      <w:pStyle w:val="Fuzeile"/>
-    </w:pPr>
-    <w:bookmarkStart w:id="10" w:name="_GoBack"/>
-    <w:bookmarkEnd w:id="10"/>
     <w:r>
       <w:rPr>
         <w:noProof/>
@@ -8645,7 +8008,7 @@
 </w:ftr>
 </file>
 
-<file path=word/footer4.xml><?xml version="1.0" encoding="utf-8"?>
+<file path=word/footer3.xml><?xml version="1.0" encoding="utf-8"?>
 <w:ftr xmlns:wpc="http://schemas.microsoft.com/office/word/2010/wordprocessingCanvas" xmlns:cx="http://schemas.microsoft.com/office/drawing/2014/chartex" xmlns:cx1="http://schemas.microsoft.com/office/drawing/2015/9/8/chartex" xmlns:cx2="http://schemas.microsoft.com/office/drawing/2015/10/21/chartex" xmlns:cx3="http://schemas.microsoft.com/office/drawing/2016/5/9/chartex" xmlns:cx4="http://schemas.microsoft.com/office/drawing/2016/5/10/chartex" xmlns:cx5="http://schemas.microsoft.com/office/drawing/2016/5/11/chartex" xmlns:mc="http://schemas.openxmlformats.org/markup-compatibility/2006" xmlns:o="urn:schemas-microsoft-com:office:office" xmlns:r="http://schemas.openxmlformats.org/officeDocument/2006/relationships" xmlns:m="http://schemas.openxmlformats.org/officeDocument/2006/math" xmlns:v="urn:schemas-microsoft-com:vml" xmlns:wp14="http://schemas.microsoft.com/office/word/2010/wordprocessingDrawing" xmlns:wp="http://schemas.openxmlformats.org/drawingml/2006/wordprocessingDrawing" xmlns:w10="urn:schemas-microsoft-com:office:word" xmlns:w="http://schemas.openxmlformats.org/wordprocessingml/2006/main" xmlns:w14="http://schemas.microsoft.com/office/word/2010/wordml" xmlns:w15="http://schemas.microsoft.com/office/word/2012/wordml" xmlns:w16se="http://schemas.microsoft.com/office/word/2015/wordml/symex" xmlns:wpg="http://schemas.microsoft.com/office/word/2010/wordprocessingGroup" xmlns:wpi="http://schemas.microsoft.com/office/word/2010/wordprocessingInk" xmlns:wne="http://schemas.microsoft.com/office/word/2006/wordml" xmlns:wps="http://schemas.microsoft.com/office/word/2010/wordprocessingShape" mc:Ignorable="w14 w15 w16se wp14">
   <w:p>
     <w:pPr>
@@ -8781,7 +8144,7 @@
         <w:noProof/>
         <w:szCs w:val="18"/>
       </w:rPr>
-      <w:t>17</w:t>
+      <w:t>16</w:t>
     </w:r>
     <w:r>
       <w:rPr>
@@ -8856,16 +8219,6 @@
 </file>
 
 <file path=word/header1.xml><?xml version="1.0" encoding="utf-8"?>
-<w:hdr xmlns:wpc="http://schemas.microsoft.com/office/word/2010/wordprocessingCanvas" xmlns:cx="http://schemas.microsoft.com/office/drawing/2014/chartex" xmlns:cx1="http://schemas.microsoft.com/office/drawing/2015/9/8/chartex" xmlns:cx2="http://schemas.microsoft.com/office/drawing/2015/10/21/chartex" xmlns:cx3="http://schemas.microsoft.com/office/drawing/2016/5/9/chartex" xmlns:cx4="http://schemas.microsoft.com/office/drawing/2016/5/10/chartex" xmlns:cx5="http://schemas.microsoft.com/office/drawing/2016/5/11/chartex" xmlns:mc="http://schemas.openxmlformats.org/markup-compatibility/2006" xmlns:o="urn:schemas-microsoft-com:office:office" xmlns:r="http://schemas.openxmlformats.org/officeDocument/2006/relationships" xmlns:m="http://schemas.openxmlformats.org/officeDocument/2006/math" xmlns:v="urn:schemas-microsoft-com:vml" xmlns:wp14="http://schemas.microsoft.com/office/word/2010/wordprocessingDrawing" xmlns:wp="http://schemas.openxmlformats.org/drawingml/2006/wordprocessingDrawing" xmlns:w10="urn:schemas-microsoft-com:office:word" xmlns:w="http://schemas.openxmlformats.org/wordprocessingml/2006/main" xmlns:w14="http://schemas.microsoft.com/office/word/2010/wordml" xmlns:w15="http://schemas.microsoft.com/office/word/2012/wordml" xmlns:w16se="http://schemas.microsoft.com/office/word/2015/wordml/symex" xmlns:wpg="http://schemas.microsoft.com/office/word/2010/wordprocessingGroup" xmlns:wpi="http://schemas.microsoft.com/office/word/2010/wordprocessingInk" xmlns:wne="http://schemas.microsoft.com/office/word/2006/wordml" xmlns:wps="http://schemas.microsoft.com/office/word/2010/wordprocessingShape" mc:Ignorable="w14 w15 w16se wp14">
-  <w:p>
-    <w:pPr>
-      <w:pStyle w:val="Kopfzeile"/>
-    </w:pPr>
-  </w:p>
-</w:hdr>
-</file>
-
-<file path=word/header2.xml><?xml version="1.0" encoding="utf-8"?>
 <w:hdr xmlns:wpc="http://schemas.microsoft.com/office/word/2010/wordprocessingCanvas" xmlns:cx="http://schemas.microsoft.com/office/drawing/2014/chartex" xmlns:cx1="http://schemas.microsoft.com/office/drawing/2015/9/8/chartex" xmlns:cx2="http://schemas.microsoft.com/office/drawing/2015/10/21/chartex" xmlns:cx3="http://schemas.microsoft.com/office/drawing/2016/5/9/chartex" xmlns:cx4="http://schemas.microsoft.com/office/drawing/2016/5/10/chartex" xmlns:cx5="http://schemas.microsoft.com/office/drawing/2016/5/11/chartex" xmlns:mc="http://schemas.openxmlformats.org/markup-compatibility/2006" xmlns:o="urn:schemas-microsoft-com:office:office" xmlns:r="http://schemas.openxmlformats.org/officeDocument/2006/relationships" xmlns:m="http://schemas.openxmlformats.org/officeDocument/2006/math" xmlns:v="urn:schemas-microsoft-com:vml" xmlns:wp14="http://schemas.microsoft.com/office/word/2010/wordprocessingDrawing" xmlns:wp="http://schemas.openxmlformats.org/drawingml/2006/wordprocessingDrawing" xmlns:w10="urn:schemas-microsoft-com:office:word" xmlns:w="http://schemas.openxmlformats.org/wordprocessingml/2006/main" xmlns:w14="http://schemas.microsoft.com/office/word/2010/wordml" xmlns:w15="http://schemas.microsoft.com/office/word/2012/wordml" xmlns:w16se="http://schemas.microsoft.com/office/word/2015/wordml/symex" xmlns:wpg="http://schemas.microsoft.com/office/word/2010/wordprocessingGroup" xmlns:wpi="http://schemas.microsoft.com/office/word/2010/wordprocessingInk" xmlns:wne="http://schemas.microsoft.com/office/word/2006/wordml" xmlns:wps="http://schemas.microsoft.com/office/word/2010/wordprocessingShape" mc:Ignorable="w14 w15 w16se wp14">
   <w:p>
     <w:pPr>
@@ -9060,7 +8413,7 @@
 </w:hdr>
 </file>
 
-<file path=word/header3.xml><?xml version="1.0" encoding="utf-8"?>
+<file path=word/header2.xml><?xml version="1.0" encoding="utf-8"?>
 <w:hdr xmlns:wpc="http://schemas.microsoft.com/office/word/2010/wordprocessingCanvas" xmlns:cx="http://schemas.microsoft.com/office/drawing/2014/chartex" xmlns:cx1="http://schemas.microsoft.com/office/drawing/2015/9/8/chartex" xmlns:cx2="http://schemas.microsoft.com/office/drawing/2015/10/21/chartex" xmlns:cx3="http://schemas.microsoft.com/office/drawing/2016/5/9/chartex" xmlns:cx4="http://schemas.microsoft.com/office/drawing/2016/5/10/chartex" xmlns:cx5="http://schemas.microsoft.com/office/drawing/2016/5/11/chartex" xmlns:mc="http://schemas.openxmlformats.org/markup-compatibility/2006" xmlns:o="urn:schemas-microsoft-com:office:office" xmlns:r="http://schemas.openxmlformats.org/officeDocument/2006/relationships" xmlns:m="http://schemas.openxmlformats.org/officeDocument/2006/math" xmlns:v="urn:schemas-microsoft-com:vml" xmlns:wp14="http://schemas.microsoft.com/office/word/2010/wordprocessingDrawing" xmlns:wp="http://schemas.openxmlformats.org/drawingml/2006/wordprocessingDrawing" xmlns:w10="urn:schemas-microsoft-com:office:word" xmlns:w="http://schemas.openxmlformats.org/wordprocessingml/2006/main" xmlns:w14="http://schemas.microsoft.com/office/word/2010/wordml" xmlns:w15="http://schemas.microsoft.com/office/word/2012/wordml" xmlns:w16se="http://schemas.microsoft.com/office/word/2015/wordml/symex" xmlns:wpg="http://schemas.microsoft.com/office/word/2010/wordprocessingGroup" xmlns:wpi="http://schemas.microsoft.com/office/word/2010/wordprocessingInk" xmlns:wne="http://schemas.microsoft.com/office/word/2006/wordml" xmlns:wps="http://schemas.microsoft.com/office/word/2010/wordprocessingShape" mc:Ignorable="w14 w15 w16se wp14">
   <w:p>
     <w:pPr>
@@ -9138,7 +8491,7 @@
 </w:hdr>
 </file>
 
-<file path=word/header4.xml><?xml version="1.0" encoding="utf-8"?>
+<file path=word/header3.xml><?xml version="1.0" encoding="utf-8"?>
 <w:hdr xmlns:wpc="http://schemas.microsoft.com/office/word/2010/wordprocessingCanvas" xmlns:cx="http://schemas.microsoft.com/office/drawing/2014/chartex" xmlns:cx1="http://schemas.microsoft.com/office/drawing/2015/9/8/chartex" xmlns:cx2="http://schemas.microsoft.com/office/drawing/2015/10/21/chartex" xmlns:cx3="http://schemas.microsoft.com/office/drawing/2016/5/9/chartex" xmlns:cx4="http://schemas.microsoft.com/office/drawing/2016/5/10/chartex" xmlns:cx5="http://schemas.microsoft.com/office/drawing/2016/5/11/chartex" xmlns:mc="http://schemas.openxmlformats.org/markup-compatibility/2006" xmlns:o="urn:schemas-microsoft-com:office:office" xmlns:r="http://schemas.openxmlformats.org/officeDocument/2006/relationships" xmlns:m="http://schemas.openxmlformats.org/officeDocument/2006/math" xmlns:v="urn:schemas-microsoft-com:vml" xmlns:wp14="http://schemas.microsoft.com/office/word/2010/wordprocessingDrawing" xmlns:wp="http://schemas.openxmlformats.org/drawingml/2006/wordprocessingDrawing" xmlns:w10="urn:schemas-microsoft-com:office:word" xmlns:w="http://schemas.openxmlformats.org/wordprocessingml/2006/main" xmlns:w14="http://schemas.microsoft.com/office/word/2010/wordml" xmlns:w15="http://schemas.microsoft.com/office/word/2012/wordml" xmlns:w16se="http://schemas.microsoft.com/office/word/2015/wordml/symex" xmlns:wpg="http://schemas.microsoft.com/office/word/2010/wordprocessingGroup" xmlns:wpi="http://schemas.microsoft.com/office/word/2010/wordprocessingInk" xmlns:wne="http://schemas.microsoft.com/office/word/2006/wordml" xmlns:wps="http://schemas.microsoft.com/office/word/2010/wordprocessingShape" mc:Ignorable="w14 w15 w16se wp14">
   <w:p>
     <w:pPr>
@@ -9266,7 +8619,7 @@
 </w:hdr>
 </file>
 
-<file path=word/header5.xml><?xml version="1.0" encoding="utf-8"?>
+<file path=word/header4.xml><?xml version="1.0" encoding="utf-8"?>
 <w:hdr xmlns:wpc="http://schemas.microsoft.com/office/word/2010/wordprocessingCanvas" xmlns:cx="http://schemas.microsoft.com/office/drawing/2014/chartex" xmlns:cx1="http://schemas.microsoft.com/office/drawing/2015/9/8/chartex" xmlns:cx2="http://schemas.microsoft.com/office/drawing/2015/10/21/chartex" xmlns:cx3="http://schemas.microsoft.com/office/drawing/2016/5/9/chartex" xmlns:cx4="http://schemas.microsoft.com/office/drawing/2016/5/10/chartex" xmlns:cx5="http://schemas.microsoft.com/office/drawing/2016/5/11/chartex" xmlns:mc="http://schemas.openxmlformats.org/markup-compatibility/2006" xmlns:o="urn:schemas-microsoft-com:office:office" xmlns:r="http://schemas.openxmlformats.org/officeDocument/2006/relationships" xmlns:m="http://schemas.openxmlformats.org/officeDocument/2006/math" xmlns:v="urn:schemas-microsoft-com:vml" xmlns:wp14="http://schemas.microsoft.com/office/word/2010/wordprocessingDrawing" xmlns:wp="http://schemas.openxmlformats.org/drawingml/2006/wordprocessingDrawing" xmlns:w10="urn:schemas-microsoft-com:office:word" xmlns:w="http://schemas.openxmlformats.org/wordprocessingml/2006/main" xmlns:w14="http://schemas.microsoft.com/office/word/2010/wordml" xmlns:w15="http://schemas.microsoft.com/office/word/2012/wordml" xmlns:w16se="http://schemas.microsoft.com/office/word/2015/wordml/symex" xmlns:wpg="http://schemas.microsoft.com/office/word/2010/wordprocessingGroup" xmlns:wpi="http://schemas.microsoft.com/office/word/2010/wordprocessingInk" xmlns:wne="http://schemas.microsoft.com/office/word/2006/wordml" xmlns:wps="http://schemas.microsoft.com/office/word/2010/wordprocessingShape" mc:Ignorable="w14 w15 w16se wp14">
   <w:p>
     <w:pPr>
@@ -9494,7 +8847,7 @@
         <w:b/>
         <w:noProof/>
       </w:rPr>
-      <w:t>Schlusswort</w:t>
+      <w:t>Anleitung</w:t>
     </w:r>
     <w:r>
       <w:rPr>
@@ -12384,7 +11737,7 @@
 </file>
 
 <file path=customXml/itemProps5.xml><?xml version="1.0" encoding="utf-8"?>
-<ds:datastoreItem xmlns:ds="http://schemas.openxmlformats.org/officeDocument/2006/customXml" ds:itemID="{1B8B9AE0-5396-492F-97EF-73A75B82CE18}">
+<ds:datastoreItem xmlns:ds="http://schemas.openxmlformats.org/officeDocument/2006/customXml" ds:itemID="{45AFA24F-59A4-4E70-88FC-C977C48BB8DA}">
   <ds:schemaRefs>
     <ds:schemaRef ds:uri="http://schemas.openxmlformats.org/officeDocument/2006/bibliography"/>
   </ds:schemaRefs>

</xml_diff>